<commit_message>
Added Results to report and changed description from the start factory method
</commit_message>
<xml_diff>
--- a/Benutzerhandbuch_SE_Hoffelner_Nehl.docx
+++ b/Benutzerhandbuch_SE_Hoffelner_Nehl.docx
@@ -4409,27 +4409,14 @@
       <w:r>
         <w:t xml:space="preserve">Abbildung </w:t>
       </w:r>
-      <w:r>
-        <w:fldChar w:fldCharType="begin"/>
-      </w:r>
-      <w:r>
-        <w:instrText xml:space="preserve"> SEQ Abbildung_ \* ARABIC </w:instrText>
-      </w:r>
-      <w:r>
-        <w:fldChar w:fldCharType="separate"/>
-      </w:r>
-      <w:r>
-        <w:rPr>
-          <w:noProof/>
-        </w:rPr>
-        <w:t>1</w:t>
-      </w:r>
-      <w:r>
-        <w:rPr>
-          <w:noProof/>
-        </w:rPr>
-        <w:fldChar w:fldCharType="end"/>
-      </w:r>
+      <w:fldSimple w:instr=" SEQ Abbildung_ \* ARABIC ">
+        <w:r>
+          <w:rPr>
+            <w:noProof/>
+          </w:rPr>
+          <w:t>1</w:t>
+        </w:r>
+      </w:fldSimple>
       <w:r>
         <w:t xml:space="preserve">: </w:t>
       </w:r>
@@ -4614,27 +4601,14 @@
       <w:r>
         <w:t xml:space="preserve">Abbildung </w:t>
       </w:r>
-      <w:r>
-        <w:fldChar w:fldCharType="begin"/>
-      </w:r>
-      <w:r>
-        <w:instrText xml:space="preserve"> SEQ Abbildung_ \* ARABIC </w:instrText>
-      </w:r>
-      <w:r>
-        <w:fldChar w:fldCharType="separate"/>
-      </w:r>
-      <w:r>
-        <w:rPr>
-          <w:noProof/>
-        </w:rPr>
-        <w:t>2</w:t>
-      </w:r>
-      <w:r>
-        <w:rPr>
-          <w:noProof/>
-        </w:rPr>
-        <w:fldChar w:fldCharType="end"/>
-      </w:r>
+      <w:fldSimple w:instr=" SEQ Abbildung_ \* ARABIC ">
+        <w:r>
+          <w:rPr>
+            <w:noProof/>
+          </w:rPr>
+          <w:t>2</w:t>
+        </w:r>
+      </w:fldSimple>
       <w:bookmarkEnd w:id="5"/>
       <w:r>
         <w:t>: Rohstoffe holen</w:t>
@@ -4794,27 +4768,14 @@
       <w:r>
         <w:t xml:space="preserve">Abbildung </w:t>
       </w:r>
-      <w:r>
-        <w:fldChar w:fldCharType="begin"/>
-      </w:r>
-      <w:r>
-        <w:instrText xml:space="preserve"> SEQ Abbildung_ \* ARABIC </w:instrText>
-      </w:r>
-      <w:r>
-        <w:fldChar w:fldCharType="separate"/>
-      </w:r>
-      <w:r>
-        <w:rPr>
-          <w:noProof/>
-        </w:rPr>
-        <w:t>3</w:t>
-      </w:r>
-      <w:r>
-        <w:rPr>
-          <w:noProof/>
-        </w:rPr>
-        <w:fldChar w:fldCharType="end"/>
-      </w:r>
+      <w:fldSimple w:instr=" SEQ Abbildung_ \* ARABIC ">
+        <w:r>
+          <w:rPr>
+            <w:noProof/>
+          </w:rPr>
+          <w:t>3</w:t>
+        </w:r>
+      </w:fldSimple>
       <w:bookmarkEnd w:id="7"/>
       <w:r>
         <w:t>: Fabrik</w:t>
@@ -5001,27 +4962,14 @@
       <w:r>
         <w:t xml:space="preserve">Abbildung </w:t>
       </w:r>
-      <w:r>
-        <w:fldChar w:fldCharType="begin"/>
-      </w:r>
-      <w:r>
-        <w:instrText xml:space="preserve"> SEQ Abbildung_ \* ARABIC </w:instrText>
-      </w:r>
-      <w:r>
-        <w:fldChar w:fldCharType="separate"/>
-      </w:r>
-      <w:r>
-        <w:rPr>
-          <w:noProof/>
-        </w:rPr>
-        <w:t>4</w:t>
-      </w:r>
-      <w:r>
-        <w:rPr>
-          <w:noProof/>
-        </w:rPr>
-        <w:fldChar w:fldCharType="end"/>
-      </w:r>
+      <w:fldSimple w:instr=" SEQ Abbildung_ \* ARABIC ">
+        <w:r>
+          <w:rPr>
+            <w:noProof/>
+          </w:rPr>
+          <w:t>4</w:t>
+        </w:r>
+      </w:fldSimple>
       <w:bookmarkEnd w:id="9"/>
       <w:r>
         <w:t>: Transporter Area 1</w:t>
@@ -5223,27 +5171,14 @@
       <w:r>
         <w:t xml:space="preserve">Abbildung </w:t>
       </w:r>
-      <w:r>
-        <w:fldChar w:fldCharType="begin"/>
-      </w:r>
-      <w:r>
-        <w:instrText xml:space="preserve"> SEQ Abbildung_ \* ARABIC </w:instrText>
-      </w:r>
-      <w:r>
-        <w:fldChar w:fldCharType="separate"/>
-      </w:r>
-      <w:r>
-        <w:rPr>
-          <w:noProof/>
-        </w:rPr>
-        <w:t>5</w:t>
-      </w:r>
-      <w:r>
-        <w:rPr>
-          <w:noProof/>
-        </w:rPr>
-        <w:fldChar w:fldCharType="end"/>
-      </w:r>
+      <w:fldSimple w:instr=" SEQ Abbildung_ \* ARABIC ">
+        <w:r>
+          <w:rPr>
+            <w:noProof/>
+          </w:rPr>
+          <w:t>5</w:t>
+        </w:r>
+      </w:fldSimple>
       <w:bookmarkEnd w:id="11"/>
       <w:r>
         <w:t>: Auftragsliste</w:t>
@@ -5440,27 +5375,14 @@
       <w:r>
         <w:t xml:space="preserve">Abbildung </w:t>
       </w:r>
-      <w:r>
-        <w:fldChar w:fldCharType="begin"/>
-      </w:r>
-      <w:r>
-        <w:instrText xml:space="preserve"> SEQ Abbildung_ \* ARABIC </w:instrText>
-      </w:r>
-      <w:r>
-        <w:fldChar w:fldCharType="separate"/>
-      </w:r>
-      <w:r>
-        <w:rPr>
-          <w:noProof/>
-        </w:rPr>
-        <w:t>6</w:t>
-      </w:r>
-      <w:r>
-        <w:rPr>
-          <w:noProof/>
-        </w:rPr>
-        <w:fldChar w:fldCharType="end"/>
-      </w:r>
+      <w:fldSimple w:instr=" SEQ Abbildung_ \* ARABIC ">
+        <w:r>
+          <w:rPr>
+            <w:noProof/>
+          </w:rPr>
+          <w:t>6</w:t>
+        </w:r>
+      </w:fldSimple>
       <w:bookmarkEnd w:id="14"/>
       <w:r>
         <w:t xml:space="preserve">: </w:t>
@@ -5711,27 +5633,14 @@
       <w:r>
         <w:t xml:space="preserve">Abbildung </w:t>
       </w:r>
-      <w:r>
-        <w:fldChar w:fldCharType="begin"/>
-      </w:r>
-      <w:r>
-        <w:instrText xml:space="preserve"> SEQ Abbildung_ \* ARABIC </w:instrText>
-      </w:r>
-      <w:r>
-        <w:fldChar w:fldCharType="separate"/>
-      </w:r>
-      <w:r>
-        <w:rPr>
-          <w:noProof/>
-        </w:rPr>
-        <w:t>7</w:t>
-      </w:r>
-      <w:r>
-        <w:rPr>
-          <w:noProof/>
-        </w:rPr>
-        <w:fldChar w:fldCharType="end"/>
-      </w:r>
+      <w:fldSimple w:instr=" SEQ Abbildung_ \* ARABIC ">
+        <w:r>
+          <w:rPr>
+            <w:noProof/>
+          </w:rPr>
+          <w:t>7</w:t>
+        </w:r>
+      </w:fldSimple>
       <w:bookmarkEnd w:id="17"/>
       <w:r>
         <w:t xml:space="preserve">: </w:t>
@@ -6167,27 +6076,14 @@
       <w:r>
         <w:t xml:space="preserve">Abbildung </w:t>
       </w:r>
-      <w:r>
-        <w:fldChar w:fldCharType="begin"/>
-      </w:r>
-      <w:r>
-        <w:instrText xml:space="preserve"> SEQ Abbildung_ \* ARABIC </w:instrText>
-      </w:r>
-      <w:r>
-        <w:fldChar w:fldCharType="separate"/>
-      </w:r>
-      <w:r>
-        <w:rPr>
-          <w:noProof/>
-        </w:rPr>
-        <w:t>8</w:t>
-      </w:r>
-      <w:r>
-        <w:rPr>
-          <w:noProof/>
-        </w:rPr>
-        <w:fldChar w:fldCharType="end"/>
-      </w:r>
+      <w:fldSimple w:instr=" SEQ Abbildung_ \* ARABIC ">
+        <w:r>
+          <w:rPr>
+            <w:noProof/>
+          </w:rPr>
+          <w:t>8</w:t>
+        </w:r>
+      </w:fldSimple>
       <w:bookmarkEnd w:id="20"/>
       <w:r>
         <w:t xml:space="preserve">: </w:t>
@@ -6669,27 +6565,14 @@
       <w:r>
         <w:t xml:space="preserve">Abbildung </w:t>
       </w:r>
-      <w:r>
-        <w:fldChar w:fldCharType="begin"/>
-      </w:r>
-      <w:r>
-        <w:instrText xml:space="preserve"> SEQ Abbildung_ \* ARABIC </w:instrText>
-      </w:r>
-      <w:r>
-        <w:fldChar w:fldCharType="separate"/>
-      </w:r>
-      <w:r>
-        <w:rPr>
-          <w:noProof/>
-        </w:rPr>
-        <w:t>9</w:t>
-      </w:r>
-      <w:r>
-        <w:rPr>
-          <w:noProof/>
-        </w:rPr>
-        <w:fldChar w:fldCharType="end"/>
-      </w:r>
+      <w:fldSimple w:instr=" SEQ Abbildung_ \* ARABIC ">
+        <w:r>
+          <w:rPr>
+            <w:noProof/>
+          </w:rPr>
+          <w:t>9</w:t>
+        </w:r>
+      </w:fldSimple>
       <w:bookmarkEnd w:id="22"/>
       <w:r>
         <w:t xml:space="preserve">: </w:t>
@@ -7630,27 +7513,14 @@
       <w:r>
         <w:t xml:space="preserve">Abbildung </w:t>
       </w:r>
-      <w:r>
-        <w:fldChar w:fldCharType="begin"/>
-      </w:r>
-      <w:r>
-        <w:instrText xml:space="preserve"> SEQ Abbildung_ \* ARABIC </w:instrText>
-      </w:r>
-      <w:r>
-        <w:fldChar w:fldCharType="separate"/>
-      </w:r>
-      <w:r>
-        <w:rPr>
-          <w:noProof/>
-        </w:rPr>
-        <w:t>10</w:t>
-      </w:r>
-      <w:r>
-        <w:rPr>
-          <w:noProof/>
-        </w:rPr>
-        <w:fldChar w:fldCharType="end"/>
-      </w:r>
+      <w:fldSimple w:instr=" SEQ Abbildung_ \* ARABIC ">
+        <w:r>
+          <w:rPr>
+            <w:noProof/>
+          </w:rPr>
+          <w:t>10</w:t>
+        </w:r>
+      </w:fldSimple>
       <w:bookmarkEnd w:id="24"/>
       <w:r>
         <w:t xml:space="preserve">: </w:t>
@@ -7899,30 +7769,14 @@
       <w:r>
         <w:t xml:space="preserve">Abbildung </w:t>
       </w:r>
-      <w:r>
-        <w:fldChar w:fldCharType="begin"/>
-      </w:r>
-      <w:r>
-        <w:instrText xml:space="preserve"> SEQ Ab</w:instrText>
-      </w:r>
-      <w:r>
-        <w:instrText xml:space="preserve">bildung_ \* ARABIC </w:instrText>
-      </w:r>
-      <w:r>
-        <w:fldChar w:fldCharType="separate"/>
-      </w:r>
-      <w:r>
-        <w:rPr>
-          <w:noProof/>
-        </w:rPr>
-        <w:t>11</w:t>
-      </w:r>
-      <w:r>
-        <w:rPr>
-          <w:noProof/>
-        </w:rPr>
-        <w:fldChar w:fldCharType="end"/>
-      </w:r>
+      <w:fldSimple w:instr=" SEQ Abbildung_ \* ARABIC ">
+        <w:r>
+          <w:rPr>
+            <w:noProof/>
+          </w:rPr>
+          <w:t>11</w:t>
+        </w:r>
+      </w:fldSimple>
       <w:bookmarkEnd w:id="27"/>
       <w:r>
         <w:t xml:space="preserve">: </w:t>
@@ -9775,27 +9629,14 @@
       <w:r>
         <w:t xml:space="preserve">Tabelle </w:t>
       </w:r>
-      <w:r>
-        <w:fldChar w:fldCharType="begin"/>
-      </w:r>
-      <w:r>
-        <w:instrText xml:space="preserve"> SEQ Tabelle \* ARABIC </w:instrText>
-      </w:r>
-      <w:r>
-        <w:fldChar w:fldCharType="separate"/>
-      </w:r>
-      <w:r>
-        <w:rPr>
-          <w:noProof/>
-        </w:rPr>
-        <w:t>1</w:t>
-      </w:r>
-      <w:r>
-        <w:rPr>
-          <w:noProof/>
-        </w:rPr>
-        <w:fldChar w:fldCharType="end"/>
-      </w:r>
+      <w:fldSimple w:instr=" SEQ Tabelle \* ARABIC ">
+        <w:r>
+          <w:rPr>
+            <w:noProof/>
+          </w:rPr>
+          <w:t>1</w:t>
+        </w:r>
+      </w:fldSimple>
       <w:r>
         <w:t>: Beschreibung der CSV Dateien</w:t>
       </w:r>
@@ -10474,27 +10315,14 @@
       <w:r>
         <w:t xml:space="preserve">Tabelle </w:t>
       </w:r>
-      <w:r>
-        <w:fldChar w:fldCharType="begin"/>
-      </w:r>
-      <w:r>
-        <w:instrText xml:space="preserve"> SEQ Tabelle \* ARABIC </w:instrText>
-      </w:r>
-      <w:r>
-        <w:fldChar w:fldCharType="separate"/>
-      </w:r>
-      <w:r>
-        <w:rPr>
-          <w:noProof/>
-        </w:rPr>
-        <w:t>2</w:t>
-      </w:r>
-      <w:r>
-        <w:rPr>
-          <w:noProof/>
-        </w:rPr>
-        <w:fldChar w:fldCharType="end"/>
-      </w:r>
+      <w:fldSimple w:instr=" SEQ Tabelle \* ARABIC ">
+        <w:r>
+          <w:rPr>
+            <w:noProof/>
+          </w:rPr>
+          <w:t>2</w:t>
+        </w:r>
+      </w:fldSimple>
       <w:r>
         <w:t>: Beschreibung der Auftrags CSV Datei</w:t>
       </w:r>
@@ -12822,27 +12650,14 @@
       <w:r>
         <w:t xml:space="preserve"> </w:t>
       </w:r>
-      <w:r>
-        <w:fldChar w:fldCharType="begin"/>
-      </w:r>
-      <w:r>
-        <w:instrText xml:space="preserve"> SEQ Abbildung_ \* ARABIC </w:instrText>
-      </w:r>
-      <w:r>
-        <w:fldChar w:fldCharType="separate"/>
-      </w:r>
-      <w:r>
-        <w:rPr>
-          <w:noProof/>
-        </w:rPr>
-        <w:t>12</w:t>
-      </w:r>
-      <w:r>
-        <w:rPr>
-          <w:noProof/>
-        </w:rPr>
-        <w:fldChar w:fldCharType="end"/>
-      </w:r>
+      <w:fldSimple w:instr=" SEQ Abbildung_ \* ARABIC ">
+        <w:r>
+          <w:rPr>
+            <w:noProof/>
+          </w:rPr>
+          <w:t>12</w:t>
+        </w:r>
+      </w:fldSimple>
       <w:bookmarkEnd w:id="43"/>
       <w:r>
         <w:t xml:space="preserve">: </w:t>
@@ -13032,27 +12847,14 @@
       <w:r>
         <w:t xml:space="preserve">Abbildung </w:t>
       </w:r>
-      <w:r>
-        <w:fldChar w:fldCharType="begin"/>
-      </w:r>
-      <w:r>
-        <w:instrText xml:space="preserve"> SEQ Abbildung_ \* ARABIC </w:instrText>
-      </w:r>
-      <w:r>
-        <w:fldChar w:fldCharType="separate"/>
-      </w:r>
-      <w:r>
-        <w:rPr>
-          <w:noProof/>
-        </w:rPr>
-        <w:t>13</w:t>
-      </w:r>
-      <w:r>
-        <w:rPr>
-          <w:noProof/>
-        </w:rPr>
-        <w:fldChar w:fldCharType="end"/>
-      </w:r>
+      <w:fldSimple w:instr=" SEQ Abbildung_ \* ARABIC ">
+        <w:r>
+          <w:rPr>
+            <w:noProof/>
+          </w:rPr>
+          <w:t>13</w:t>
+        </w:r>
+      </w:fldSimple>
       <w:bookmarkEnd w:id="46"/>
       <w:r>
         <w:t xml:space="preserve">: </w:t>
@@ -13232,27 +13034,14 @@
       <w:r>
         <w:t xml:space="preserve">Abbildung </w:t>
       </w:r>
-      <w:r>
-        <w:fldChar w:fldCharType="begin"/>
-      </w:r>
-      <w:r>
-        <w:instrText xml:space="preserve"> SEQ Abbildung_ \* ARABIC </w:instrText>
-      </w:r>
-      <w:r>
-        <w:fldChar w:fldCharType="separate"/>
-      </w:r>
-      <w:r>
-        <w:rPr>
-          <w:noProof/>
-        </w:rPr>
-        <w:t>14</w:t>
-      </w:r>
-      <w:r>
-        <w:rPr>
-          <w:noProof/>
-        </w:rPr>
-        <w:fldChar w:fldCharType="end"/>
-      </w:r>
+      <w:fldSimple w:instr=" SEQ Abbildung_ \* ARABIC ">
+        <w:r>
+          <w:rPr>
+            <w:noProof/>
+          </w:rPr>
+          <w:t>14</w:t>
+        </w:r>
+      </w:fldSimple>
       <w:bookmarkEnd w:id="48"/>
       <w:r>
         <w:t xml:space="preserve">: </w:t>
@@ -13405,27 +13194,14 @@
       <w:r>
         <w:t xml:space="preserve">Abbildung </w:t>
       </w:r>
-      <w:r>
-        <w:fldChar w:fldCharType="begin"/>
-      </w:r>
-      <w:r>
-        <w:instrText xml:space="preserve"> SEQ Abbildung_ \* ARABIC </w:instrText>
-      </w:r>
-      <w:r>
-        <w:fldChar w:fldCharType="separate"/>
-      </w:r>
-      <w:r>
-        <w:rPr>
-          <w:noProof/>
-        </w:rPr>
-        <w:t>15</w:t>
-      </w:r>
-      <w:r>
-        <w:rPr>
-          <w:noProof/>
-        </w:rPr>
-        <w:fldChar w:fldCharType="end"/>
-      </w:r>
+      <w:fldSimple w:instr=" SEQ Abbildung_ \* ARABIC ">
+        <w:r>
+          <w:rPr>
+            <w:noProof/>
+          </w:rPr>
+          <w:t>15</w:t>
+        </w:r>
+      </w:fldSimple>
       <w:bookmarkEnd w:id="50"/>
       <w:r>
         <w:t xml:space="preserve">: </w:t>
@@ -15688,7 +15464,19 @@
         <w:rPr>
           <w:lang w:val="de-DE"/>
         </w:rPr>
-        <w:t xml:space="preserve">In Tabelle 2 </w:t>
+        <w:t xml:space="preserve">In Tabelle </w:t>
+      </w:r>
+      <w:r>
+        <w:rPr>
+          <w:lang w:val="de-DE"/>
+        </w:rPr>
+        <w:t>4</w:t>
+      </w:r>
+      <w:r>
+        <w:rPr>
+          <w:lang w:val="de-DE"/>
+        </w:rPr>
+        <w:t xml:space="preserve"> </w:t>
       </w:r>
       <w:r>
         <w:rPr>
@@ -15788,68 +15576,66 @@
         <w:rPr>
           <w:lang w:val="de-DE"/>
         </w:rPr>
-        <w:t xml:space="preserve">. Auch gut zu sehen ist, dass sich der </w:t>
-      </w:r>
+        <w:t xml:space="preserve">. </w:t>
+      </w:r>
+      <w:r>
+        <w:rPr>
+          <w:lang w:val="de-DE"/>
+        </w:rPr>
+        <w:t xml:space="preserve">Die </w:t>
+      </w:r>
+      <w:proofErr w:type="spellStart"/>
       <w:r>
         <w:rPr>
           <w:i/>
           <w:lang w:val="de-DE"/>
         </w:rPr>
-        <w:t>FirstComeFirstServe</w:t>
-      </w:r>
-      <w:r>
-        <w:rPr>
-          <w:lang w:val="de-DE"/>
-        </w:rPr>
-        <w:t xml:space="preserve"> Algorithmus bei den Aufträgen 4 sehr </w:t>
-      </w:r>
-      <w:r>
-        <w:rPr>
-          <w:lang w:val="de-DE"/>
-        </w:rPr>
-        <w:t>schwertut</w:t>
-      </w:r>
-      <w:r>
-        <w:rPr>
-          <w:lang w:val="de-DE"/>
-        </w:rPr>
-        <w:t xml:space="preserve"> und die Simulationszeit sehr stark ansteigt. Unser </w:t>
-      </w:r>
-      <w:r>
-        <w:rPr>
-          <w:lang w:val="de-DE"/>
-        </w:rPr>
-        <w:t>Algorithmus hingegen kommt in kurzer Zeit auf ein besseres Ergebnis.</w:t>
-      </w:r>
-      <w:r>
-        <w:rPr>
-          <w:lang w:val="de-DE"/>
-        </w:rPr>
-        <w:t xml:space="preserve"> Mit 5 Aufträgen steigt die Zeit und die Anzahl an Simulationen wieder sehr stark an, das liegt daran, dass mit Auftrag 5 ein</w:t>
-      </w:r>
-      <w:r>
-        <w:rPr>
-          <w:lang w:val="de-DE"/>
-        </w:rPr>
-        <w:t xml:space="preserve"> weiteres Produkt auf der Eisenhütte dazu kommt. Damit steigen die möglichen Kombinationen auf der Eisenhütte wieder an was zu einer längeren Rechenzeit führt. Das beste Ergebnis wurde jedoch schon nach 8637 Simulationen gefunden. </w:t>
-      </w:r>
-      <w:r>
-        <w:rPr>
-          <w:lang w:val="de-DE"/>
-        </w:rPr>
-        <w:t xml:space="preserve">Die Ergebnisfindung wurde hier nach 30 Minuten abgebrochen. </w:t>
-      </w:r>
-    </w:p>
-    <w:p>
-      <w:pPr>
-        <w:rPr>
-          <w:lang w:val="de-DE"/>
-        </w:rPr>
-      </w:pPr>
+        <w:t>EnumeratedCalculation</w:t>
+      </w:r>
+      <w:proofErr w:type="spellEnd"/>
+      <w:r>
+        <w:rPr>
+          <w:lang w:val="de-DE"/>
+        </w:rPr>
+        <w:t xml:space="preserve"> Optimierung kommt zu einer leicht verbesserten Lösung als die </w:t>
+      </w:r>
+      <w:r>
+        <w:rPr>
+          <w:i/>
+          <w:lang w:val="de-DE"/>
+        </w:rPr>
+        <w:t>FirstComeFirstSer</w:t>
+      </w:r>
+      <w:r>
+        <w:rPr>
+          <w:i/>
+          <w:lang w:val="de-DE"/>
+        </w:rPr>
+        <w:t>ve</w:t>
+      </w:r>
+      <w:r>
+        <w:rPr>
+          <w:i/>
+          <w:lang w:val="de-DE"/>
+        </w:rPr>
+        <w:t xml:space="preserve"> </w:t>
+      </w:r>
+      <w:r>
+        <w:rPr>
+          <w:lang w:val="de-DE"/>
+        </w:rPr>
+        <w:t>Optimierun</w:t>
+      </w:r>
+      <w:r>
+        <w:rPr>
+          <w:lang w:val="de-DE"/>
+        </w:rPr>
+        <w:t xml:space="preserve">g. </w:t>
+      </w:r>
     </w:p>
     <w:tbl>
       <w:tblPr>
-        <w:tblW w:w="9067" w:type="dxa"/>
+        <w:tblW w:w="9160" w:type="dxa"/>
         <w:tblLook w:val="04A0" w:firstRow="1" w:lastRow="0" w:firstColumn="1" w:lastColumn="0" w:noHBand="0" w:noVBand="1"/>
       </w:tblPr>
       <w:tblGrid>
@@ -15867,7 +15653,7 @@
         </w:trPr>
         <w:tc>
           <w:tcPr>
-            <w:tcW w:w="1027" w:type="dxa"/>
+            <w:tcW w:w="1078" w:type="dxa"/>
             <w:tcBorders>
               <w:top w:val="single" w:sz="4" w:space="0" w:color="auto"/>
               <w:left w:val="single" w:sz="4" w:space="0" w:color="auto"/>
@@ -16210,7 +15996,7 @@
         </w:tc>
         <w:tc>
           <w:tcPr>
-            <w:tcW w:w="983" w:type="dxa"/>
+            <w:tcW w:w="1025" w:type="dxa"/>
             <w:tcBorders>
               <w:top w:val="single" w:sz="4" w:space="0" w:color="auto"/>
               <w:left w:val="nil"/>
@@ -16276,7 +16062,7 @@
         </w:trPr>
         <w:tc>
           <w:tcPr>
-            <w:tcW w:w="1027" w:type="dxa"/>
+            <w:tcW w:w="1078" w:type="dxa"/>
             <w:tcBorders>
               <w:top w:val="nil"/>
               <w:left w:val="single" w:sz="4" w:space="0" w:color="auto"/>
@@ -16323,7 +16109,7 @@
             </w:tcBorders>
             <w:shd w:val="clear" w:color="auto" w:fill="auto"/>
             <w:noWrap/>
-            <w:vAlign w:val="center"/>
+            <w:vAlign w:val="bottom"/>
             <w:hideMark/>
           </w:tcPr>
           <w:p>
@@ -16340,11 +16126,10 @@
             </w:pPr>
             <w:r>
               <w:rPr>
-                <w:rFonts w:eastAsia="Times New Roman" w:cs="Calibri"/>
-                <w:color w:val="000000"/>
-                <w:sz w:val="20"/>
-                <w:szCs w:val="20"/>
-                <w:lang w:val="de-DE" w:eastAsia="en-GB"/>
+                <w:rFonts w:cs="Calibri"/>
+                <w:color w:val="000000"/>
+                <w:sz w:val="20"/>
+                <w:szCs w:val="20"/>
               </w:rPr>
               <w:t>00:00:00</w:t>
             </w:r>
@@ -16475,7 +16260,7 @@
             </w:tcBorders>
             <w:shd w:val="clear" w:color="auto" w:fill="auto"/>
             <w:noWrap/>
-            <w:vAlign w:val="center"/>
+            <w:vAlign w:val="bottom"/>
             <w:hideMark/>
           </w:tcPr>
           <w:p>
@@ -16492,19 +16277,18 @@
             </w:pPr>
             <w:r>
               <w:rPr>
-                <w:rFonts w:eastAsia="Times New Roman" w:cs="Calibri"/>
-                <w:color w:val="000000"/>
-                <w:sz w:val="20"/>
-                <w:szCs w:val="20"/>
-                <w:lang w:val="de-DE" w:eastAsia="en-GB"/>
-              </w:rPr>
-              <w:t>21600</w:t>
-            </w:r>
-          </w:p>
-        </w:tc>
-        <w:tc>
-          <w:tcPr>
-            <w:tcW w:w="983" w:type="dxa"/>
+                <w:rFonts w:cs="Calibri"/>
+                <w:color w:val="000000"/>
+                <w:sz w:val="20"/>
+                <w:szCs w:val="20"/>
+              </w:rPr>
+              <w:t>21607</w:t>
+            </w:r>
+          </w:p>
+        </w:tc>
+        <w:tc>
+          <w:tcPr>
+            <w:tcW w:w="1025" w:type="dxa"/>
             <w:tcBorders>
               <w:top w:val="nil"/>
               <w:left w:val="nil"/>
@@ -16513,7 +16297,7 @@
             </w:tcBorders>
             <w:shd w:val="clear" w:color="auto" w:fill="auto"/>
             <w:noWrap/>
-            <w:vAlign w:val="center"/>
+            <w:vAlign w:val="bottom"/>
             <w:hideMark/>
           </w:tcPr>
           <w:p>
@@ -16530,13 +16314,12 @@
             </w:pPr>
             <w:r>
               <w:rPr>
-                <w:rFonts w:eastAsia="Times New Roman" w:cs="Calibri"/>
-                <w:color w:val="000000"/>
-                <w:sz w:val="20"/>
-                <w:szCs w:val="20"/>
-                <w:lang w:val="de-DE" w:eastAsia="en-GB"/>
-              </w:rPr>
-              <w:t>22800</w:t>
+                <w:rFonts w:cs="Calibri"/>
+                <w:color w:val="000000"/>
+                <w:sz w:val="20"/>
+                <w:szCs w:val="20"/>
+              </w:rPr>
+              <w:t>21608</w:t>
             </w:r>
           </w:p>
         </w:tc>
@@ -16547,7 +16330,7 @@
         </w:trPr>
         <w:tc>
           <w:tcPr>
-            <w:tcW w:w="1027" w:type="dxa"/>
+            <w:tcW w:w="1078" w:type="dxa"/>
             <w:tcBorders>
               <w:top w:val="nil"/>
               <w:left w:val="single" w:sz="4" w:space="0" w:color="auto"/>
@@ -16594,7 +16377,7 @@
             </w:tcBorders>
             <w:shd w:val="clear" w:color="auto" w:fill="auto"/>
             <w:noWrap/>
-            <w:vAlign w:val="center"/>
+            <w:vAlign w:val="bottom"/>
             <w:hideMark/>
           </w:tcPr>
           <w:p>
@@ -16611,11 +16394,10 @@
             </w:pPr>
             <w:r>
               <w:rPr>
-                <w:rFonts w:eastAsia="Times New Roman" w:cs="Calibri"/>
-                <w:color w:val="000000"/>
-                <w:sz w:val="20"/>
-                <w:szCs w:val="20"/>
-                <w:lang w:val="de-DE" w:eastAsia="en-GB"/>
+                <w:rFonts w:cs="Calibri"/>
+                <w:color w:val="000000"/>
+                <w:sz w:val="20"/>
+                <w:szCs w:val="20"/>
               </w:rPr>
               <w:t>00:00:00</w:t>
             </w:r>
@@ -16746,7 +16528,7 @@
             </w:tcBorders>
             <w:shd w:val="clear" w:color="auto" w:fill="auto"/>
             <w:noWrap/>
-            <w:vAlign w:val="center"/>
+            <w:vAlign w:val="bottom"/>
             <w:hideMark/>
           </w:tcPr>
           <w:p>
@@ -16763,19 +16545,18 @@
             </w:pPr>
             <w:r>
               <w:rPr>
-                <w:rFonts w:eastAsia="Times New Roman" w:cs="Calibri"/>
-                <w:color w:val="000000"/>
-                <w:sz w:val="20"/>
-                <w:szCs w:val="20"/>
-                <w:lang w:val="de-DE" w:eastAsia="en-GB"/>
-              </w:rPr>
-              <w:t>21600</w:t>
-            </w:r>
-          </w:p>
-        </w:tc>
-        <w:tc>
-          <w:tcPr>
-            <w:tcW w:w="983" w:type="dxa"/>
+                <w:rFonts w:cs="Calibri"/>
+                <w:color w:val="000000"/>
+                <w:sz w:val="20"/>
+                <w:szCs w:val="20"/>
+              </w:rPr>
+              <w:t>21607</w:t>
+            </w:r>
+          </w:p>
+        </w:tc>
+        <w:tc>
+          <w:tcPr>
+            <w:tcW w:w="1025" w:type="dxa"/>
             <w:tcBorders>
               <w:top w:val="nil"/>
               <w:left w:val="nil"/>
@@ -16784,7 +16565,7 @@
             </w:tcBorders>
             <w:shd w:val="clear" w:color="auto" w:fill="auto"/>
             <w:noWrap/>
-            <w:vAlign w:val="center"/>
+            <w:vAlign w:val="bottom"/>
             <w:hideMark/>
           </w:tcPr>
           <w:p>
@@ -16801,13 +16582,12 @@
             </w:pPr>
             <w:r>
               <w:rPr>
-                <w:rFonts w:eastAsia="Times New Roman" w:cs="Calibri"/>
-                <w:color w:val="000000"/>
-                <w:sz w:val="20"/>
-                <w:szCs w:val="20"/>
-                <w:lang w:val="de-DE" w:eastAsia="en-GB"/>
-              </w:rPr>
-              <w:t>22800</w:t>
+                <w:rFonts w:cs="Calibri"/>
+                <w:color w:val="000000"/>
+                <w:sz w:val="20"/>
+                <w:szCs w:val="20"/>
+              </w:rPr>
+              <w:t>21608</w:t>
             </w:r>
           </w:p>
         </w:tc>
@@ -16818,7 +16598,7 @@
         </w:trPr>
         <w:tc>
           <w:tcPr>
-            <w:tcW w:w="1027" w:type="dxa"/>
+            <w:tcW w:w="1078" w:type="dxa"/>
             <w:tcBorders>
               <w:top w:val="nil"/>
               <w:left w:val="single" w:sz="4" w:space="0" w:color="auto"/>
@@ -16865,7 +16645,7 @@
             </w:tcBorders>
             <w:shd w:val="clear" w:color="auto" w:fill="auto"/>
             <w:noWrap/>
-            <w:vAlign w:val="center"/>
+            <w:vAlign w:val="bottom"/>
             <w:hideMark/>
           </w:tcPr>
           <w:p>
@@ -16882,13 +16662,12 @@
             </w:pPr>
             <w:r>
               <w:rPr>
-                <w:rFonts w:eastAsia="Times New Roman" w:cs="Calibri"/>
-                <w:color w:val="000000"/>
-                <w:sz w:val="20"/>
-                <w:szCs w:val="20"/>
-                <w:lang w:val="de-DE" w:eastAsia="en-GB"/>
-              </w:rPr>
-              <w:t>00:00:01</w:t>
+                <w:rFonts w:cs="Calibri"/>
+                <w:color w:val="000000"/>
+                <w:sz w:val="20"/>
+                <w:szCs w:val="20"/>
+              </w:rPr>
+              <w:t>00:00:00</w:t>
             </w:r>
           </w:p>
         </w:tc>
@@ -17017,7 +16796,7 @@
             </w:tcBorders>
             <w:shd w:val="clear" w:color="auto" w:fill="auto"/>
             <w:noWrap/>
-            <w:vAlign w:val="center"/>
+            <w:vAlign w:val="bottom"/>
             <w:hideMark/>
           </w:tcPr>
           <w:p>
@@ -17034,19 +16813,18 @@
             </w:pPr>
             <w:r>
               <w:rPr>
-                <w:rFonts w:eastAsia="Times New Roman" w:cs="Calibri"/>
-                <w:color w:val="000000"/>
-                <w:sz w:val="20"/>
-                <w:szCs w:val="20"/>
-                <w:lang w:val="de-DE" w:eastAsia="en-GB"/>
-              </w:rPr>
-              <w:t>21600</w:t>
-            </w:r>
-          </w:p>
-        </w:tc>
-        <w:tc>
-          <w:tcPr>
-            <w:tcW w:w="983" w:type="dxa"/>
+                <w:rFonts w:cs="Calibri"/>
+                <w:color w:val="000000"/>
+                <w:sz w:val="20"/>
+                <w:szCs w:val="20"/>
+              </w:rPr>
+              <w:t>21607</w:t>
+            </w:r>
+          </w:p>
+        </w:tc>
+        <w:tc>
+          <w:tcPr>
+            <w:tcW w:w="1025" w:type="dxa"/>
             <w:tcBorders>
               <w:top w:val="nil"/>
               <w:left w:val="nil"/>
@@ -17055,7 +16833,7 @@
             </w:tcBorders>
             <w:shd w:val="clear" w:color="auto" w:fill="auto"/>
             <w:noWrap/>
-            <w:vAlign w:val="center"/>
+            <w:vAlign w:val="bottom"/>
             <w:hideMark/>
           </w:tcPr>
           <w:p>
@@ -17072,13 +16850,12 @@
             </w:pPr>
             <w:r>
               <w:rPr>
-                <w:rFonts w:eastAsia="Times New Roman" w:cs="Calibri"/>
-                <w:color w:val="000000"/>
-                <w:sz w:val="20"/>
-                <w:szCs w:val="20"/>
-                <w:lang w:val="de-DE" w:eastAsia="en-GB"/>
-              </w:rPr>
-              <w:t>22800</w:t>
+                <w:rFonts w:cs="Calibri"/>
+                <w:color w:val="000000"/>
+                <w:sz w:val="20"/>
+                <w:szCs w:val="20"/>
+              </w:rPr>
+              <w:t>21608</w:t>
             </w:r>
           </w:p>
         </w:tc>
@@ -17089,7 +16866,7 @@
         </w:trPr>
         <w:tc>
           <w:tcPr>
-            <w:tcW w:w="1027" w:type="dxa"/>
+            <w:tcW w:w="1078" w:type="dxa"/>
             <w:tcBorders>
               <w:top w:val="nil"/>
               <w:left w:val="single" w:sz="4" w:space="0" w:color="auto"/>
@@ -17136,7 +16913,7 @@
             </w:tcBorders>
             <w:shd w:val="clear" w:color="auto" w:fill="auto"/>
             <w:noWrap/>
-            <w:vAlign w:val="center"/>
+            <w:vAlign w:val="bottom"/>
             <w:hideMark/>
           </w:tcPr>
           <w:p>
@@ -17153,13 +16930,12 @@
             </w:pPr>
             <w:r>
               <w:rPr>
-                <w:rFonts w:eastAsia="Times New Roman" w:cs="Calibri"/>
-                <w:color w:val="000000"/>
-                <w:sz w:val="20"/>
-                <w:szCs w:val="20"/>
-                <w:lang w:val="de-DE" w:eastAsia="en-GB"/>
-              </w:rPr>
-              <w:t>00:00:49</w:t>
+                <w:rFonts w:cs="Calibri"/>
+                <w:color w:val="000000"/>
+                <w:sz w:val="20"/>
+                <w:szCs w:val="20"/>
+              </w:rPr>
+              <w:t>00:00:11</w:t>
             </w:r>
           </w:p>
         </w:tc>
@@ -17288,7 +17064,7 @@
             </w:tcBorders>
             <w:shd w:val="clear" w:color="auto" w:fill="auto"/>
             <w:noWrap/>
-            <w:vAlign w:val="center"/>
+            <w:vAlign w:val="bottom"/>
             <w:hideMark/>
           </w:tcPr>
           <w:p>
@@ -17305,19 +17081,18 @@
             </w:pPr>
             <w:r>
               <w:rPr>
-                <w:rFonts w:eastAsia="Times New Roman" w:cs="Calibri"/>
-                <w:color w:val="000000"/>
-                <w:sz w:val="20"/>
-                <w:szCs w:val="20"/>
-                <w:lang w:val="de-DE" w:eastAsia="en-GB"/>
-              </w:rPr>
-              <w:t>22140</w:t>
-            </w:r>
-          </w:p>
-        </w:tc>
-        <w:tc>
-          <w:tcPr>
-            <w:tcW w:w="983" w:type="dxa"/>
+                <w:rFonts w:cs="Calibri"/>
+                <w:color w:val="000000"/>
+                <w:sz w:val="20"/>
+                <w:szCs w:val="20"/>
+              </w:rPr>
+              <w:t>21969</w:t>
+            </w:r>
+          </w:p>
+        </w:tc>
+        <w:tc>
+          <w:tcPr>
+            <w:tcW w:w="1025" w:type="dxa"/>
             <w:tcBorders>
               <w:top w:val="nil"/>
               <w:left w:val="nil"/>
@@ -17326,7 +17101,7 @@
             </w:tcBorders>
             <w:shd w:val="clear" w:color="auto" w:fill="auto"/>
             <w:noWrap/>
-            <w:vAlign w:val="center"/>
+            <w:vAlign w:val="bottom"/>
             <w:hideMark/>
           </w:tcPr>
           <w:p>
@@ -17343,13 +17118,12 @@
             </w:pPr>
             <w:r>
               <w:rPr>
-                <w:rFonts w:eastAsia="Times New Roman" w:cs="Calibri"/>
-                <w:color w:val="000000"/>
-                <w:sz w:val="20"/>
-                <w:szCs w:val="20"/>
-                <w:lang w:val="de-DE" w:eastAsia="en-GB"/>
-              </w:rPr>
-              <w:t>99900</w:t>
+                <w:rFonts w:cs="Calibri"/>
+                <w:color w:val="000000"/>
+                <w:sz w:val="20"/>
+                <w:szCs w:val="20"/>
+              </w:rPr>
+              <w:t>22332</w:t>
             </w:r>
           </w:p>
         </w:tc>
@@ -17360,7 +17134,7 @@
         </w:trPr>
         <w:tc>
           <w:tcPr>
-            <w:tcW w:w="1027" w:type="dxa"/>
+            <w:tcW w:w="1078" w:type="dxa"/>
             <w:tcBorders>
               <w:top w:val="nil"/>
               <w:left w:val="single" w:sz="4" w:space="0" w:color="auto"/>
@@ -17407,7 +17181,7 @@
             </w:tcBorders>
             <w:shd w:val="clear" w:color="auto" w:fill="auto"/>
             <w:noWrap/>
-            <w:vAlign w:val="center"/>
+            <w:vAlign w:val="bottom"/>
             <w:hideMark/>
           </w:tcPr>
           <w:p>
@@ -17424,53 +17198,12 @@
             </w:pPr>
             <w:r>
               <w:rPr>
-                <w:rFonts w:eastAsia="Times New Roman" w:cs="Calibri"/>
-                <w:color w:val="000000"/>
-                <w:sz w:val="20"/>
-                <w:szCs w:val="20"/>
-                <w:lang w:val="de-DE" w:eastAsia="en-GB"/>
-              </w:rPr>
-              <w:t>0</w:t>
-            </w:r>
-            <w:r>
-              <w:rPr>
-                <w:rFonts w:eastAsia="Times New Roman" w:cs="Calibri"/>
-                <w:color w:val="000000"/>
-                <w:sz w:val="20"/>
-                <w:szCs w:val="20"/>
-                <w:lang w:val="de-DE" w:eastAsia="en-GB"/>
-              </w:rPr>
-              <w:t>0</w:t>
-            </w:r>
-            <w:r>
-              <w:rPr>
-                <w:rFonts w:eastAsia="Times New Roman" w:cs="Calibri"/>
-                <w:color w:val="000000"/>
-                <w:sz w:val="20"/>
-                <w:szCs w:val="20"/>
-                <w:lang w:val="de-DE" w:eastAsia="en-GB"/>
-              </w:rPr>
-              <w:t>:</w:t>
-            </w:r>
-            <w:r>
-              <w:rPr>
-                <w:rFonts w:eastAsia="Times New Roman" w:cs="Calibri"/>
-                <w:color w:val="000000"/>
-                <w:sz w:val="20"/>
-                <w:szCs w:val="20"/>
-                <w:lang w:val="de-DE" w:eastAsia="en-GB"/>
-              </w:rPr>
-              <w:t>3</w:t>
-            </w:r>
-            <w:r>
-              <w:rPr>
-                <w:rFonts w:eastAsia="Times New Roman" w:cs="Calibri"/>
-                <w:color w:val="000000"/>
-                <w:sz w:val="20"/>
-                <w:szCs w:val="20"/>
-                <w:lang w:val="de-DE" w:eastAsia="en-GB"/>
-              </w:rPr>
-              <w:t>0:00</w:t>
+                <w:rFonts w:cs="Calibri"/>
+                <w:color w:val="000000"/>
+                <w:sz w:val="20"/>
+                <w:szCs w:val="20"/>
+              </w:rPr>
+              <w:t>00:30:00</w:t>
             </w:r>
           </w:p>
         </w:tc>
@@ -17599,7 +17332,7 @@
             </w:tcBorders>
             <w:shd w:val="clear" w:color="auto" w:fill="auto"/>
             <w:noWrap/>
-            <w:vAlign w:val="center"/>
+            <w:vAlign w:val="bottom"/>
             <w:hideMark/>
           </w:tcPr>
           <w:p>
@@ -17616,19 +17349,18 @@
             </w:pPr>
             <w:r>
               <w:rPr>
-                <w:rFonts w:eastAsia="Times New Roman" w:cs="Calibri"/>
-                <w:color w:val="000000"/>
-                <w:sz w:val="20"/>
-                <w:szCs w:val="20"/>
-                <w:lang w:val="de-DE" w:eastAsia="en-GB"/>
-              </w:rPr>
-              <w:t>22350</w:t>
-            </w:r>
-          </w:p>
-        </w:tc>
-        <w:tc>
-          <w:tcPr>
-            <w:tcW w:w="983" w:type="dxa"/>
+                <w:rFonts w:cs="Calibri"/>
+                <w:color w:val="000000"/>
+                <w:sz w:val="20"/>
+                <w:szCs w:val="20"/>
+              </w:rPr>
+              <w:t>22000</w:t>
+            </w:r>
+          </w:p>
+        </w:tc>
+        <w:tc>
+          <w:tcPr>
+            <w:tcW w:w="1025" w:type="dxa"/>
             <w:tcBorders>
               <w:top w:val="nil"/>
               <w:left w:val="nil"/>
@@ -17637,7 +17369,7 @@
             </w:tcBorders>
             <w:shd w:val="clear" w:color="auto" w:fill="auto"/>
             <w:noWrap/>
-            <w:vAlign w:val="center"/>
+            <w:vAlign w:val="bottom"/>
             <w:hideMark/>
           </w:tcPr>
           <w:p>
@@ -17655,13 +17387,12 @@
             </w:pPr>
             <w:r>
               <w:rPr>
-                <w:rFonts w:eastAsia="Times New Roman" w:cs="Calibri"/>
-                <w:color w:val="000000"/>
-                <w:sz w:val="20"/>
-                <w:szCs w:val="20"/>
-                <w:lang w:val="de-DE" w:eastAsia="en-GB"/>
-              </w:rPr>
-              <w:t>99900</w:t>
+                <w:rFonts w:cs="Calibri"/>
+                <w:color w:val="000000"/>
+                <w:sz w:val="20"/>
+                <w:szCs w:val="20"/>
+              </w:rPr>
+              <w:t>22332</w:t>
             </w:r>
           </w:p>
         </w:tc>
@@ -17785,26 +17516,43 @@
         <w:rPr>
           <w:lang w:val="de-DE"/>
         </w:rPr>
-        <w:t xml:space="preserve"> Fall wie in der durchmischten Liste auf. Da die Produktion der Couch, Nägel braucht und Nägeln Stahl brauchen steigt auch hier die Anzahl der </w:t>
-      </w:r>
-      <w:r>
-        <w:rPr>
-          <w:lang w:val="de-DE"/>
-        </w:rPr>
-        <w:lastRenderedPageBreak/>
-        <w:t xml:space="preserve">Kombinationen an einer Maschine, was zu einer hohen Laufzeit führt. </w:t>
-      </w:r>
-      <w:r>
-        <w:rPr>
-          <w:lang w:val="de-DE"/>
-        </w:rPr>
-        <w:t xml:space="preserve">Die Auftragsliste ist in Tabelle 3 abgebildet. </w:t>
-      </w:r>
-      <w:r>
-        <w:rPr>
-          <w:lang w:val="de-DE"/>
-        </w:rPr>
-        <w:t xml:space="preserve">Tabelle 4 zeigt die Ergebnisse mit dieser Liste. </w:t>
+        <w:t xml:space="preserve"> Fall wie in der durchmischten Liste auf. Da die Produktion der Couch, Nägel braucht und Nägeln Stahl brauchen steigt auch hier die Anzahl der Kombinationen an einer Maschine, was zu einer hohen Laufzeit führt. </w:t>
+      </w:r>
+      <w:r>
+        <w:rPr>
+          <w:lang w:val="de-DE"/>
+        </w:rPr>
+        <w:t xml:space="preserve">Die Auftragsliste ist in Tabelle </w:t>
+      </w:r>
+      <w:r>
+        <w:rPr>
+          <w:lang w:val="de-DE"/>
+        </w:rPr>
+        <w:t>5</w:t>
+      </w:r>
+      <w:r>
+        <w:rPr>
+          <w:lang w:val="de-DE"/>
+        </w:rPr>
+        <w:t xml:space="preserve"> abgebildet. </w:t>
+      </w:r>
+      <w:r>
+        <w:rPr>
+          <w:lang w:val="de-DE"/>
+        </w:rPr>
+        <w:t xml:space="preserve">Tabelle </w:t>
+      </w:r>
+      <w:r>
+        <w:rPr>
+          <w:lang w:val="de-DE"/>
+        </w:rPr>
+        <w:t>6</w:t>
+      </w:r>
+      <w:r>
+        <w:rPr>
+          <w:lang w:val="de-DE"/>
+        </w:rPr>
+        <w:t xml:space="preserve"> zeigt die Ergebnisse mit dieser Liste. </w:t>
       </w:r>
     </w:p>
     <w:tbl>
@@ -19554,6 +19302,7 @@
                 <w:szCs w:val="20"/>
                 <w:lang w:val="de-DE" w:eastAsia="en-GB"/>
               </w:rPr>
+              <w:lastRenderedPageBreak/>
               <w:t>Anzahl Aufträge</w:t>
             </w:r>
           </w:p>
@@ -19928,7 +19677,7 @@
             </w:tcBorders>
             <w:shd w:val="clear" w:color="auto" w:fill="auto"/>
             <w:noWrap/>
-            <w:vAlign w:val="center"/>
+            <w:vAlign w:val="bottom"/>
             <w:hideMark/>
           </w:tcPr>
           <w:p>
@@ -19945,11 +19694,10 @@
             </w:pPr>
             <w:r>
               <w:rPr>
-                <w:rFonts w:eastAsia="Times New Roman" w:cs="Calibri"/>
-                <w:color w:val="000000"/>
-                <w:sz w:val="20"/>
-                <w:szCs w:val="20"/>
-                <w:lang w:val="de-DE" w:eastAsia="en-GB"/>
+                <w:rFonts w:cs="Calibri"/>
+                <w:color w:val="000000"/>
+                <w:sz w:val="20"/>
+                <w:szCs w:val="20"/>
               </w:rPr>
               <w:t>00:00:00</w:t>
             </w:r>
@@ -20080,7 +19828,7 @@
             </w:tcBorders>
             <w:shd w:val="clear" w:color="auto" w:fill="auto"/>
             <w:noWrap/>
-            <w:vAlign w:val="center"/>
+            <w:vAlign w:val="bottom"/>
             <w:hideMark/>
           </w:tcPr>
           <w:p>
@@ -20097,13 +19845,12 @@
             </w:pPr>
             <w:r>
               <w:rPr>
-                <w:rFonts w:eastAsia="Times New Roman" w:cs="Calibri"/>
-                <w:color w:val="000000"/>
-                <w:sz w:val="20"/>
-                <w:szCs w:val="20"/>
-                <w:lang w:val="de-DE" w:eastAsia="en-GB"/>
-              </w:rPr>
-              <w:t>21600</w:t>
+                <w:rFonts w:cs="Calibri"/>
+                <w:color w:val="000000"/>
+                <w:sz w:val="20"/>
+                <w:szCs w:val="20"/>
+              </w:rPr>
+              <w:t>21607</w:t>
             </w:r>
           </w:p>
         </w:tc>
@@ -20118,7 +19865,7 @@
             </w:tcBorders>
             <w:shd w:val="clear" w:color="auto" w:fill="auto"/>
             <w:noWrap/>
-            <w:vAlign w:val="center"/>
+            <w:vAlign w:val="bottom"/>
             <w:hideMark/>
           </w:tcPr>
           <w:p>
@@ -20135,13 +19882,12 @@
             </w:pPr>
             <w:r>
               <w:rPr>
-                <w:rFonts w:eastAsia="Times New Roman" w:cs="Calibri"/>
-                <w:color w:val="000000"/>
-                <w:sz w:val="20"/>
-                <w:szCs w:val="20"/>
-                <w:lang w:val="de-DE" w:eastAsia="en-GB"/>
-              </w:rPr>
-              <w:t>22800</w:t>
+                <w:rFonts w:cs="Calibri"/>
+                <w:color w:val="000000"/>
+                <w:sz w:val="20"/>
+                <w:szCs w:val="20"/>
+              </w:rPr>
+              <w:t>21608</w:t>
             </w:r>
           </w:p>
         </w:tc>
@@ -20199,7 +19945,7 @@
             </w:tcBorders>
             <w:shd w:val="clear" w:color="auto" w:fill="auto"/>
             <w:noWrap/>
-            <w:vAlign w:val="center"/>
+            <w:vAlign w:val="bottom"/>
             <w:hideMark/>
           </w:tcPr>
           <w:p>
@@ -20216,11 +19962,10 @@
             </w:pPr>
             <w:r>
               <w:rPr>
-                <w:rFonts w:eastAsia="Times New Roman" w:cs="Calibri"/>
-                <w:color w:val="000000"/>
-                <w:sz w:val="20"/>
-                <w:szCs w:val="20"/>
-                <w:lang w:val="de-DE" w:eastAsia="en-GB"/>
+                <w:rFonts w:cs="Calibri"/>
+                <w:color w:val="000000"/>
+                <w:sz w:val="20"/>
+                <w:szCs w:val="20"/>
               </w:rPr>
               <w:t>00:00:00</w:t>
             </w:r>
@@ -20351,7 +20096,7 @@
             </w:tcBorders>
             <w:shd w:val="clear" w:color="auto" w:fill="auto"/>
             <w:noWrap/>
-            <w:vAlign w:val="center"/>
+            <w:vAlign w:val="bottom"/>
             <w:hideMark/>
           </w:tcPr>
           <w:p>
@@ -20368,13 +20113,12 @@
             </w:pPr>
             <w:r>
               <w:rPr>
-                <w:rFonts w:eastAsia="Times New Roman" w:cs="Calibri"/>
-                <w:color w:val="000000"/>
-                <w:sz w:val="20"/>
-                <w:szCs w:val="20"/>
-                <w:lang w:val="de-DE" w:eastAsia="en-GB"/>
-              </w:rPr>
-              <w:t>21600</w:t>
+                <w:rFonts w:cs="Calibri"/>
+                <w:color w:val="000000"/>
+                <w:sz w:val="20"/>
+                <w:szCs w:val="20"/>
+              </w:rPr>
+              <w:t>21607</w:t>
             </w:r>
           </w:p>
         </w:tc>
@@ -20389,7 +20133,7 @@
             </w:tcBorders>
             <w:shd w:val="clear" w:color="auto" w:fill="auto"/>
             <w:noWrap/>
-            <w:vAlign w:val="center"/>
+            <w:vAlign w:val="bottom"/>
             <w:hideMark/>
           </w:tcPr>
           <w:p>
@@ -20406,13 +20150,12 @@
             </w:pPr>
             <w:r>
               <w:rPr>
-                <w:rFonts w:eastAsia="Times New Roman" w:cs="Calibri"/>
-                <w:color w:val="000000"/>
-                <w:sz w:val="20"/>
-                <w:szCs w:val="20"/>
-                <w:lang w:val="de-DE" w:eastAsia="en-GB"/>
-              </w:rPr>
-              <w:t>22800</w:t>
+                <w:rFonts w:cs="Calibri"/>
+                <w:color w:val="000000"/>
+                <w:sz w:val="20"/>
+                <w:szCs w:val="20"/>
+              </w:rPr>
+              <w:t>21608</w:t>
             </w:r>
           </w:p>
         </w:tc>
@@ -20470,7 +20213,7 @@
             </w:tcBorders>
             <w:shd w:val="clear" w:color="auto" w:fill="auto"/>
             <w:noWrap/>
-            <w:vAlign w:val="center"/>
+            <w:vAlign w:val="bottom"/>
             <w:hideMark/>
           </w:tcPr>
           <w:p>
@@ -20487,13 +20230,12 @@
             </w:pPr>
             <w:r>
               <w:rPr>
-                <w:rFonts w:eastAsia="Times New Roman" w:cs="Calibri"/>
-                <w:color w:val="000000"/>
-                <w:sz w:val="20"/>
-                <w:szCs w:val="20"/>
-                <w:lang w:val="de-DE" w:eastAsia="en-GB"/>
-              </w:rPr>
-              <w:t>00:00:16</w:t>
+                <w:rFonts w:cs="Calibri"/>
+                <w:color w:val="000000"/>
+                <w:sz w:val="20"/>
+                <w:szCs w:val="20"/>
+              </w:rPr>
+              <w:t>00:00:05</w:t>
             </w:r>
           </w:p>
         </w:tc>
@@ -20622,7 +20364,7 @@
             </w:tcBorders>
             <w:shd w:val="clear" w:color="auto" w:fill="auto"/>
             <w:noWrap/>
-            <w:vAlign w:val="center"/>
+            <w:vAlign w:val="bottom"/>
             <w:hideMark/>
           </w:tcPr>
           <w:p>
@@ -20639,13 +20381,12 @@
             </w:pPr>
             <w:r>
               <w:rPr>
-                <w:rFonts w:eastAsia="Times New Roman" w:cs="Calibri"/>
-                <w:color w:val="000000"/>
-                <w:sz w:val="20"/>
-                <w:szCs w:val="20"/>
-                <w:lang w:val="de-DE" w:eastAsia="en-GB"/>
-              </w:rPr>
-              <w:t>22680</w:t>
+                <w:rFonts w:cs="Calibri"/>
+                <w:color w:val="000000"/>
+                <w:sz w:val="20"/>
+                <w:szCs w:val="20"/>
+              </w:rPr>
+              <w:t>21608</w:t>
             </w:r>
           </w:p>
         </w:tc>
@@ -20660,7 +20401,7 @@
             </w:tcBorders>
             <w:shd w:val="clear" w:color="auto" w:fill="auto"/>
             <w:noWrap/>
-            <w:vAlign w:val="center"/>
+            <w:vAlign w:val="bottom"/>
             <w:hideMark/>
           </w:tcPr>
           <w:p>
@@ -20677,13 +20418,12 @@
             </w:pPr>
             <w:r>
               <w:rPr>
-                <w:rFonts w:eastAsia="Times New Roman" w:cs="Calibri"/>
-                <w:color w:val="000000"/>
-                <w:sz w:val="20"/>
-                <w:szCs w:val="20"/>
-                <w:lang w:val="de-DE" w:eastAsia="en-GB"/>
-              </w:rPr>
-              <w:t>22800</w:t>
+                <w:rFonts w:cs="Calibri"/>
+                <w:color w:val="000000"/>
+                <w:sz w:val="20"/>
+                <w:szCs w:val="20"/>
+              </w:rPr>
+              <w:t>21608</w:t>
             </w:r>
           </w:p>
         </w:tc>
@@ -20741,7 +20481,7 @@
             </w:tcBorders>
             <w:shd w:val="clear" w:color="auto" w:fill="auto"/>
             <w:noWrap/>
-            <w:vAlign w:val="center"/>
+            <w:vAlign w:val="bottom"/>
             <w:hideMark/>
           </w:tcPr>
           <w:p>
@@ -20758,11 +20498,10 @@
             </w:pPr>
             <w:r>
               <w:rPr>
-                <w:rFonts w:eastAsia="Times New Roman" w:cs="Calibri"/>
-                <w:color w:val="000000"/>
-                <w:sz w:val="20"/>
-                <w:szCs w:val="20"/>
-                <w:lang w:val="de-DE" w:eastAsia="en-GB"/>
+                <w:rFonts w:cs="Calibri"/>
+                <w:color w:val="000000"/>
+                <w:sz w:val="20"/>
+                <w:szCs w:val="20"/>
               </w:rPr>
               <w:t>00:30:00</w:t>
             </w:r>
@@ -20893,7 +20632,7 @@
             </w:tcBorders>
             <w:shd w:val="clear" w:color="auto" w:fill="auto"/>
             <w:noWrap/>
-            <w:vAlign w:val="center"/>
+            <w:vAlign w:val="bottom"/>
             <w:hideMark/>
           </w:tcPr>
           <w:p>
@@ -20910,13 +20649,12 @@
             </w:pPr>
             <w:r>
               <w:rPr>
-                <w:rFonts w:eastAsia="Times New Roman" w:cs="Calibri"/>
-                <w:color w:val="000000"/>
-                <w:sz w:val="20"/>
-                <w:szCs w:val="20"/>
-                <w:lang w:val="de-DE" w:eastAsia="en-GB"/>
-              </w:rPr>
-              <w:t>23400</w:t>
+                <w:rFonts w:cs="Calibri"/>
+                <w:color w:val="000000"/>
+                <w:sz w:val="20"/>
+                <w:szCs w:val="20"/>
+              </w:rPr>
+              <w:t>22150</w:t>
             </w:r>
           </w:p>
         </w:tc>
@@ -20931,7 +20669,7 @@
             </w:tcBorders>
             <w:shd w:val="clear" w:color="auto" w:fill="auto"/>
             <w:noWrap/>
-            <w:vAlign w:val="center"/>
+            <w:vAlign w:val="bottom"/>
             <w:hideMark/>
           </w:tcPr>
           <w:p>
@@ -20948,13 +20686,12 @@
             </w:pPr>
             <w:r>
               <w:rPr>
-                <w:rFonts w:eastAsia="Times New Roman" w:cs="Calibri"/>
-                <w:color w:val="000000"/>
-                <w:sz w:val="20"/>
-                <w:szCs w:val="20"/>
-                <w:lang w:val="de-DE" w:eastAsia="en-GB"/>
-              </w:rPr>
-              <w:t>99990</w:t>
+                <w:rFonts w:cs="Calibri"/>
+                <w:color w:val="000000"/>
+                <w:sz w:val="20"/>
+                <w:szCs w:val="20"/>
+              </w:rPr>
+              <w:t>22753</w:t>
             </w:r>
           </w:p>
         </w:tc>
@@ -21012,7 +20749,7 @@
             </w:tcBorders>
             <w:shd w:val="clear" w:color="auto" w:fill="auto"/>
             <w:noWrap/>
-            <w:vAlign w:val="center"/>
+            <w:vAlign w:val="bottom"/>
             <w:hideMark/>
           </w:tcPr>
           <w:p>
@@ -21029,13 +20766,12 @@
             </w:pPr>
             <w:r>
               <w:rPr>
-                <w:rFonts w:eastAsia="Times New Roman" w:cs="Calibri"/>
-                <w:color w:val="000000"/>
-                <w:sz w:val="20"/>
-                <w:szCs w:val="20"/>
-                <w:lang w:val="de-DE" w:eastAsia="en-GB"/>
-              </w:rPr>
-              <w:t>00:30:00</w:t>
+                <w:rFonts w:cs="Calibri"/>
+                <w:color w:val="000000"/>
+                <w:sz w:val="20"/>
+                <w:szCs w:val="20"/>
+              </w:rPr>
+              <w:t>00:00:12</w:t>
             </w:r>
           </w:p>
         </w:tc>
@@ -21164,7 +20900,7 @@
             </w:tcBorders>
             <w:shd w:val="clear" w:color="auto" w:fill="auto"/>
             <w:noWrap/>
-            <w:vAlign w:val="center"/>
+            <w:vAlign w:val="bottom"/>
             <w:hideMark/>
           </w:tcPr>
           <w:p>
@@ -21181,13 +20917,12 @@
             </w:pPr>
             <w:r>
               <w:rPr>
-                <w:rFonts w:eastAsia="Times New Roman" w:cs="Calibri"/>
-                <w:color w:val="000000"/>
-                <w:sz w:val="20"/>
-                <w:szCs w:val="20"/>
-                <w:lang w:val="de-DE" w:eastAsia="en-GB"/>
-              </w:rPr>
-              <w:t>26040</w:t>
+                <w:rFonts w:cs="Calibri"/>
+                <w:color w:val="000000"/>
+                <w:sz w:val="20"/>
+                <w:szCs w:val="20"/>
+              </w:rPr>
+              <w:t>23594</w:t>
             </w:r>
           </w:p>
         </w:tc>
@@ -21202,7 +20937,7 @@
             </w:tcBorders>
             <w:shd w:val="clear" w:color="auto" w:fill="auto"/>
             <w:noWrap/>
-            <w:vAlign w:val="center"/>
+            <w:vAlign w:val="bottom"/>
             <w:hideMark/>
           </w:tcPr>
           <w:p>
@@ -21220,13 +20955,12 @@
             </w:pPr>
             <w:r>
               <w:rPr>
-                <w:rFonts w:eastAsia="Times New Roman" w:cs="Calibri"/>
-                <w:color w:val="000000"/>
-                <w:sz w:val="20"/>
-                <w:szCs w:val="20"/>
-                <w:lang w:val="de-DE" w:eastAsia="en-GB"/>
-              </w:rPr>
-              <w:t>99990</w:t>
+                <w:rFonts w:cs="Calibri"/>
+                <w:color w:val="000000"/>
+                <w:sz w:val="20"/>
+                <w:szCs w:val="20"/>
+              </w:rPr>
+              <w:t>24498</w:t>
             </w:r>
           </w:p>
         </w:tc>
@@ -21304,7 +21038,19 @@
         <w:rPr>
           <w:lang w:val="de-DE"/>
         </w:rPr>
-        <w:t>In Tabelle 4 ist gut zu sehen</w:t>
+        <w:t xml:space="preserve">In Tabelle </w:t>
+      </w:r>
+      <w:r>
+        <w:rPr>
+          <w:lang w:val="de-DE"/>
+        </w:rPr>
+        <w:t>6</w:t>
+      </w:r>
+      <w:r>
+        <w:rPr>
+          <w:lang w:val="de-DE"/>
+        </w:rPr>
+        <w:t xml:space="preserve"> ist gut zu sehen</w:t>
       </w:r>
       <w:r>
         <w:rPr>
@@ -21367,7 +21113,61 @@
         <w:rPr>
           <w:lang w:val="de-DE"/>
         </w:rPr>
-        <w:t xml:space="preserve">s Algorithmus schneller steigt. Hier wurde auch ein Abbruch nach 30 Minuten gemacht. </w:t>
+        <w:t xml:space="preserve">s Algorithmus schneller steigt. Hier wurde auch ein Abbruch nach 30 Minuten </w:t>
+      </w:r>
+      <w:r>
+        <w:rPr>
+          <w:lang w:val="de-DE"/>
+        </w:rPr>
+        <w:t>durchgeführt</w:t>
+      </w:r>
+      <w:r>
+        <w:rPr>
+          <w:lang w:val="de-DE"/>
+        </w:rPr>
+        <w:t xml:space="preserve">. </w:t>
+      </w:r>
+      <w:r>
+        <w:rPr>
+          <w:lang w:val="de-DE"/>
+        </w:rPr>
+        <w:t xml:space="preserve">Bei 5 </w:t>
+      </w:r>
+      <w:r>
+        <w:rPr>
+          <w:lang w:val="de-DE"/>
+        </w:rPr>
+        <w:t xml:space="preserve">Aufträgen reduziert sich die Rechenzeit sehr stark, da hier viele Lösungen </w:t>
+      </w:r>
+      <w:r>
+        <w:rPr>
+          <w:lang w:val="de-DE"/>
+        </w:rPr>
+        <w:t xml:space="preserve">weggeschnitten werden. Allgemeint </w:t>
+      </w:r>
+      <w:r>
+        <w:rPr>
+          <w:lang w:val="de-DE"/>
+        </w:rPr>
+        <w:t xml:space="preserve">sieht man </w:t>
+      </w:r>
+      <w:r>
+        <w:rPr>
+          <w:lang w:val="de-DE"/>
+        </w:rPr>
+        <w:t xml:space="preserve">auch hier </w:t>
+      </w:r>
+      <w:r>
+        <w:rPr>
+          <w:lang w:val="de-DE"/>
+        </w:rPr>
+        <w:t xml:space="preserve">eine leichte Verbesserung der Ergebnisse mit </w:t>
+      </w:r>
+      <w:r>
+        <w:rPr>
+          <w:lang w:val="de-DE"/>
+        </w:rPr>
+        <w:t xml:space="preserve">dem entwickelten Algorithmus. </w:t>
       </w:r>
     </w:p>
     <w:p>
@@ -21422,7 +21222,7 @@
         <w:rPr>
           <w:lang w:val="de-DE"/>
         </w:rPr>
-        <w:t>5</w:t>
+        <w:t>7</w:t>
       </w:r>
       <w:r>
         <w:rPr>
@@ -23149,7 +22949,7 @@
     </w:p>
     <w:tbl>
       <w:tblPr>
-        <w:tblW w:w="8642" w:type="dxa"/>
+        <w:tblW w:w="8882" w:type="dxa"/>
         <w:tblLook w:val="04A0" w:firstRow="1" w:lastRow="0" w:firstColumn="1" w:lastColumn="0" w:noHBand="0" w:noVBand="1"/>
       </w:tblPr>
       <w:tblGrid>
@@ -23199,7 +22999,6 @@
                 <w:szCs w:val="20"/>
                 <w:lang w:val="de-DE" w:eastAsia="en-GB"/>
               </w:rPr>
-              <w:lastRenderedPageBreak/>
               <w:t>Anzahl Aufträge</w:t>
             </w:r>
           </w:p>
@@ -23461,7 +23260,7 @@
         </w:tc>
         <w:tc>
           <w:tcPr>
-            <w:tcW w:w="785" w:type="dxa"/>
+            <w:tcW w:w="1025" w:type="dxa"/>
             <w:tcBorders>
               <w:top w:val="single" w:sz="4" w:space="0" w:color="auto"/>
               <w:left w:val="nil"/>
@@ -23574,7 +23373,7 @@
             </w:tcBorders>
             <w:shd w:val="clear" w:color="auto" w:fill="auto"/>
             <w:noWrap/>
-            <w:vAlign w:val="center"/>
+            <w:vAlign w:val="bottom"/>
             <w:hideMark/>
           </w:tcPr>
           <w:p>
@@ -23591,11 +23390,10 @@
             </w:pPr>
             <w:r>
               <w:rPr>
-                <w:rFonts w:eastAsia="Times New Roman" w:cs="Calibri"/>
-                <w:color w:val="000000"/>
-                <w:sz w:val="20"/>
-                <w:szCs w:val="20"/>
-                <w:lang w:val="de-DE" w:eastAsia="en-GB"/>
+                <w:rFonts w:cs="Calibri"/>
+                <w:color w:val="000000"/>
+                <w:sz w:val="20"/>
+                <w:szCs w:val="20"/>
               </w:rPr>
               <w:t>00:00:00</w:t>
             </w:r>
@@ -23726,7 +23524,7 @@
             </w:tcBorders>
             <w:shd w:val="clear" w:color="auto" w:fill="auto"/>
             <w:noWrap/>
-            <w:vAlign w:val="center"/>
+            <w:vAlign w:val="bottom"/>
             <w:hideMark/>
           </w:tcPr>
           <w:p>
@@ -23743,19 +23541,18 @@
             </w:pPr>
             <w:r>
               <w:rPr>
-                <w:rFonts w:eastAsia="Times New Roman" w:cs="Calibri"/>
-                <w:color w:val="000000"/>
-                <w:sz w:val="20"/>
-                <w:szCs w:val="20"/>
-                <w:lang w:val="de-DE" w:eastAsia="en-GB"/>
-              </w:rPr>
-              <w:t>3810</w:t>
-            </w:r>
-          </w:p>
-        </w:tc>
-        <w:tc>
-          <w:tcPr>
-            <w:tcW w:w="785" w:type="dxa"/>
+                <w:rFonts w:cs="Calibri"/>
+                <w:color w:val="000000"/>
+                <w:sz w:val="20"/>
+                <w:szCs w:val="20"/>
+              </w:rPr>
+              <w:t>3817</w:t>
+            </w:r>
+          </w:p>
+        </w:tc>
+        <w:tc>
+          <w:tcPr>
+            <w:tcW w:w="1025" w:type="dxa"/>
             <w:tcBorders>
               <w:top w:val="nil"/>
               <w:left w:val="nil"/>
@@ -23764,7 +23561,7 @@
             </w:tcBorders>
             <w:shd w:val="clear" w:color="auto" w:fill="auto"/>
             <w:noWrap/>
-            <w:vAlign w:val="center"/>
+            <w:vAlign w:val="bottom"/>
             <w:hideMark/>
           </w:tcPr>
           <w:p>
@@ -23781,13 +23578,12 @@
             </w:pPr>
             <w:r>
               <w:rPr>
-                <w:rFonts w:eastAsia="Times New Roman" w:cs="Calibri"/>
-                <w:color w:val="000000"/>
-                <w:sz w:val="20"/>
-                <w:szCs w:val="20"/>
-                <w:lang w:val="de-DE" w:eastAsia="en-GB"/>
-              </w:rPr>
-              <w:t>3810</w:t>
+                <w:rFonts w:cs="Calibri"/>
+                <w:color w:val="000000"/>
+                <w:sz w:val="20"/>
+                <w:szCs w:val="20"/>
+              </w:rPr>
+              <w:t>3817</w:t>
             </w:r>
           </w:p>
         </w:tc>
@@ -23845,7 +23641,7 @@
             </w:tcBorders>
             <w:shd w:val="clear" w:color="auto" w:fill="auto"/>
             <w:noWrap/>
-            <w:vAlign w:val="center"/>
+            <w:vAlign w:val="bottom"/>
             <w:hideMark/>
           </w:tcPr>
           <w:p>
@@ -23862,11 +23658,10 @@
             </w:pPr>
             <w:r>
               <w:rPr>
-                <w:rFonts w:eastAsia="Times New Roman" w:cs="Calibri"/>
-                <w:color w:val="000000"/>
-                <w:sz w:val="20"/>
-                <w:szCs w:val="20"/>
-                <w:lang w:val="de-DE" w:eastAsia="en-GB"/>
+                <w:rFonts w:cs="Calibri"/>
+                <w:color w:val="000000"/>
+                <w:sz w:val="20"/>
+                <w:szCs w:val="20"/>
               </w:rPr>
               <w:t>00:00:00</w:t>
             </w:r>
@@ -23997,7 +23792,7 @@
             </w:tcBorders>
             <w:shd w:val="clear" w:color="auto" w:fill="auto"/>
             <w:noWrap/>
-            <w:vAlign w:val="center"/>
+            <w:vAlign w:val="bottom"/>
             <w:hideMark/>
           </w:tcPr>
           <w:p>
@@ -24014,19 +23809,18 @@
             </w:pPr>
             <w:r>
               <w:rPr>
-                <w:rFonts w:eastAsia="Times New Roman" w:cs="Calibri"/>
-                <w:color w:val="000000"/>
-                <w:sz w:val="20"/>
-                <w:szCs w:val="20"/>
-                <w:lang w:val="de-DE" w:eastAsia="en-GB"/>
-              </w:rPr>
-              <w:t>5700</w:t>
-            </w:r>
-          </w:p>
-        </w:tc>
-        <w:tc>
-          <w:tcPr>
-            <w:tcW w:w="785" w:type="dxa"/>
+                <w:rFonts w:cs="Calibri"/>
+                <w:color w:val="000000"/>
+                <w:sz w:val="20"/>
+                <w:szCs w:val="20"/>
+              </w:rPr>
+              <w:t>5704</w:t>
+            </w:r>
+          </w:p>
+        </w:tc>
+        <w:tc>
+          <w:tcPr>
+            <w:tcW w:w="1025" w:type="dxa"/>
             <w:tcBorders>
               <w:top w:val="nil"/>
               <w:left w:val="nil"/>
@@ -24035,7 +23829,7 @@
             </w:tcBorders>
             <w:shd w:val="clear" w:color="auto" w:fill="auto"/>
             <w:noWrap/>
-            <w:vAlign w:val="center"/>
+            <w:vAlign w:val="bottom"/>
             <w:hideMark/>
           </w:tcPr>
           <w:p>
@@ -24052,13 +23846,12 @@
             </w:pPr>
             <w:r>
               <w:rPr>
-                <w:rFonts w:eastAsia="Times New Roman" w:cs="Calibri"/>
-                <w:color w:val="000000"/>
-                <w:sz w:val="20"/>
-                <w:szCs w:val="20"/>
-                <w:lang w:val="de-DE" w:eastAsia="en-GB"/>
-              </w:rPr>
-              <w:t>5700</w:t>
+                <w:rFonts w:cs="Calibri"/>
+                <w:color w:val="000000"/>
+                <w:sz w:val="20"/>
+                <w:szCs w:val="20"/>
+              </w:rPr>
+              <w:t>5705</w:t>
             </w:r>
           </w:p>
         </w:tc>
@@ -24116,7 +23909,7 @@
             </w:tcBorders>
             <w:shd w:val="clear" w:color="auto" w:fill="auto"/>
             <w:noWrap/>
-            <w:vAlign w:val="center"/>
+            <w:vAlign w:val="bottom"/>
             <w:hideMark/>
           </w:tcPr>
           <w:p>
@@ -24133,11 +23926,10 @@
             </w:pPr>
             <w:r>
               <w:rPr>
-                <w:rFonts w:eastAsia="Times New Roman" w:cs="Calibri"/>
-                <w:color w:val="000000"/>
-                <w:sz w:val="20"/>
-                <w:szCs w:val="20"/>
-                <w:lang w:val="de-DE" w:eastAsia="en-GB"/>
+                <w:rFonts w:cs="Calibri"/>
+                <w:color w:val="000000"/>
+                <w:sz w:val="20"/>
+                <w:szCs w:val="20"/>
               </w:rPr>
               <w:t>00:00:01</w:t>
             </w:r>
@@ -24268,7 +24060,7 @@
             </w:tcBorders>
             <w:shd w:val="clear" w:color="auto" w:fill="auto"/>
             <w:noWrap/>
-            <w:vAlign w:val="center"/>
+            <w:vAlign w:val="bottom"/>
             <w:hideMark/>
           </w:tcPr>
           <w:p>
@@ -24285,19 +24077,18 @@
             </w:pPr>
             <w:r>
               <w:rPr>
-                <w:rFonts w:eastAsia="Times New Roman" w:cs="Calibri"/>
-                <w:color w:val="000000"/>
-                <w:sz w:val="20"/>
-                <w:szCs w:val="20"/>
-                <w:lang w:val="de-DE" w:eastAsia="en-GB"/>
-              </w:rPr>
-              <w:t>5700</w:t>
-            </w:r>
-          </w:p>
-        </w:tc>
-        <w:tc>
-          <w:tcPr>
-            <w:tcW w:w="785" w:type="dxa"/>
+                <w:rFonts w:cs="Calibri"/>
+                <w:color w:val="000000"/>
+                <w:sz w:val="20"/>
+                <w:szCs w:val="20"/>
+              </w:rPr>
+              <w:t>5704</w:t>
+            </w:r>
+          </w:p>
+        </w:tc>
+        <w:tc>
+          <w:tcPr>
+            <w:tcW w:w="1025" w:type="dxa"/>
             <w:tcBorders>
               <w:top w:val="nil"/>
               <w:left w:val="nil"/>
@@ -24306,7 +24097,7 @@
             </w:tcBorders>
             <w:shd w:val="clear" w:color="auto" w:fill="auto"/>
             <w:noWrap/>
-            <w:vAlign w:val="center"/>
+            <w:vAlign w:val="bottom"/>
             <w:hideMark/>
           </w:tcPr>
           <w:p>
@@ -24323,13 +24114,12 @@
             </w:pPr>
             <w:r>
               <w:rPr>
-                <w:rFonts w:eastAsia="Times New Roman" w:cs="Calibri"/>
-                <w:color w:val="000000"/>
-                <w:sz w:val="20"/>
-                <w:szCs w:val="20"/>
-                <w:lang w:val="de-DE" w:eastAsia="en-GB"/>
-              </w:rPr>
-              <w:t>5700</w:t>
+                <w:rFonts w:cs="Calibri"/>
+                <w:color w:val="000000"/>
+                <w:sz w:val="20"/>
+                <w:szCs w:val="20"/>
+              </w:rPr>
+              <w:t>5705</w:t>
             </w:r>
           </w:p>
         </w:tc>
@@ -24387,7 +24177,7 @@
             </w:tcBorders>
             <w:shd w:val="clear" w:color="auto" w:fill="auto"/>
             <w:noWrap/>
-            <w:vAlign w:val="center"/>
+            <w:vAlign w:val="bottom"/>
             <w:hideMark/>
           </w:tcPr>
           <w:p>
@@ -24404,13 +24194,12 @@
             </w:pPr>
             <w:r>
               <w:rPr>
-                <w:rFonts w:eastAsia="Times New Roman" w:cs="Calibri"/>
-                <w:color w:val="000000"/>
-                <w:sz w:val="20"/>
-                <w:szCs w:val="20"/>
-                <w:lang w:val="de-DE" w:eastAsia="en-GB"/>
-              </w:rPr>
-              <w:t>00:08:58</w:t>
+                <w:rFonts w:cs="Calibri"/>
+                <w:color w:val="000000"/>
+                <w:sz w:val="20"/>
+                <w:szCs w:val="20"/>
+              </w:rPr>
+              <w:t>00:03:04</w:t>
             </w:r>
           </w:p>
         </w:tc>
@@ -24539,7 +24328,7 @@
             </w:tcBorders>
             <w:shd w:val="clear" w:color="auto" w:fill="auto"/>
             <w:noWrap/>
-            <w:vAlign w:val="center"/>
+            <w:vAlign w:val="bottom"/>
             <w:hideMark/>
           </w:tcPr>
           <w:p>
@@ -24556,19 +24345,18 @@
             </w:pPr>
             <w:r>
               <w:rPr>
-                <w:rFonts w:eastAsia="Times New Roman" w:cs="Calibri"/>
-                <w:color w:val="000000"/>
-                <w:sz w:val="20"/>
-                <w:szCs w:val="20"/>
-                <w:lang w:val="de-DE" w:eastAsia="en-GB"/>
-              </w:rPr>
-              <w:t>9390</w:t>
-            </w:r>
-          </w:p>
-        </w:tc>
-        <w:tc>
-          <w:tcPr>
-            <w:tcW w:w="785" w:type="dxa"/>
+                <w:rFonts w:cs="Calibri"/>
+                <w:color w:val="000000"/>
+                <w:sz w:val="20"/>
+                <w:szCs w:val="20"/>
+              </w:rPr>
+              <w:t>11108</w:t>
+            </w:r>
+          </w:p>
+        </w:tc>
+        <w:tc>
+          <w:tcPr>
+            <w:tcW w:w="1025" w:type="dxa"/>
             <w:tcBorders>
               <w:top w:val="nil"/>
               <w:left w:val="nil"/>
@@ -24577,7 +24365,7 @@
             </w:tcBorders>
             <w:shd w:val="clear" w:color="auto" w:fill="auto"/>
             <w:noWrap/>
-            <w:vAlign w:val="center"/>
+            <w:vAlign w:val="bottom"/>
             <w:hideMark/>
           </w:tcPr>
           <w:p>
@@ -24594,13 +24382,12 @@
             </w:pPr>
             <w:r>
               <w:rPr>
-                <w:rFonts w:eastAsia="Times New Roman" w:cs="Calibri"/>
-                <w:color w:val="000000"/>
-                <w:sz w:val="20"/>
-                <w:szCs w:val="20"/>
-                <w:lang w:val="de-DE" w:eastAsia="en-GB"/>
-              </w:rPr>
-              <w:t>11000</w:t>
+                <w:rFonts w:cs="Calibri"/>
+                <w:color w:val="000000"/>
+                <w:sz w:val="20"/>
+                <w:szCs w:val="20"/>
+              </w:rPr>
+              <w:t>11108</w:t>
             </w:r>
           </w:p>
         </w:tc>
@@ -24658,7 +24445,7 @@
             </w:tcBorders>
             <w:shd w:val="clear" w:color="auto" w:fill="auto"/>
             <w:noWrap/>
-            <w:vAlign w:val="center"/>
+            <w:vAlign w:val="bottom"/>
             <w:hideMark/>
           </w:tcPr>
           <w:p>
@@ -24675,13 +24462,12 @@
             </w:pPr>
             <w:r>
               <w:rPr>
-                <w:rFonts w:eastAsia="Times New Roman" w:cs="Calibri"/>
-                <w:color w:val="000000"/>
-                <w:sz w:val="20"/>
-                <w:szCs w:val="20"/>
-                <w:lang w:val="de-DE" w:eastAsia="en-GB"/>
-              </w:rPr>
-              <w:t>00:00:12</w:t>
+                <w:rFonts w:cs="Calibri"/>
+                <w:color w:val="000000"/>
+                <w:sz w:val="20"/>
+                <w:szCs w:val="20"/>
+              </w:rPr>
+              <w:t>00:00:05</w:t>
             </w:r>
           </w:p>
         </w:tc>
@@ -24810,7 +24596,7 @@
             </w:tcBorders>
             <w:shd w:val="clear" w:color="auto" w:fill="auto"/>
             <w:noWrap/>
-            <w:vAlign w:val="center"/>
+            <w:vAlign w:val="bottom"/>
             <w:hideMark/>
           </w:tcPr>
           <w:p>
@@ -24827,19 +24613,18 @@
             </w:pPr>
             <w:r>
               <w:rPr>
-                <w:rFonts w:eastAsia="Times New Roman" w:cs="Calibri"/>
-                <w:color w:val="000000"/>
-                <w:sz w:val="20"/>
-                <w:szCs w:val="20"/>
-                <w:lang w:val="de-DE" w:eastAsia="en-GB"/>
-              </w:rPr>
-              <w:t>9930</w:t>
-            </w:r>
-          </w:p>
-        </w:tc>
-        <w:tc>
-          <w:tcPr>
-            <w:tcW w:w="785" w:type="dxa"/>
+                <w:rFonts w:cs="Calibri"/>
+                <w:color w:val="000000"/>
+                <w:sz w:val="20"/>
+                <w:szCs w:val="20"/>
+              </w:rPr>
+              <w:t>11109</w:t>
+            </w:r>
+          </w:p>
+        </w:tc>
+        <w:tc>
+          <w:tcPr>
+            <w:tcW w:w="1025" w:type="dxa"/>
             <w:tcBorders>
               <w:top w:val="nil"/>
               <w:left w:val="nil"/>
@@ -24848,7 +24633,7 @@
             </w:tcBorders>
             <w:shd w:val="clear" w:color="auto" w:fill="auto"/>
             <w:noWrap/>
-            <w:vAlign w:val="center"/>
+            <w:vAlign w:val="bottom"/>
             <w:hideMark/>
           </w:tcPr>
           <w:p>
@@ -24866,13 +24651,12 @@
             </w:pPr>
             <w:r>
               <w:rPr>
-                <w:rFonts w:eastAsia="Times New Roman" w:cs="Calibri"/>
-                <w:color w:val="000000"/>
-                <w:sz w:val="20"/>
-                <w:szCs w:val="20"/>
-                <w:lang w:val="de-DE" w:eastAsia="en-GB"/>
-              </w:rPr>
-              <w:t>11100</w:t>
+                <w:rFonts w:cs="Calibri"/>
+                <w:color w:val="000000"/>
+                <w:sz w:val="20"/>
+                <w:szCs w:val="20"/>
+              </w:rPr>
+              <w:t>11109</w:t>
             </w:r>
           </w:p>
         </w:tc>
@@ -24944,19 +24728,38 @@
         <w:rPr>
           <w:lang w:val="de-DE"/>
         </w:rPr>
-        <w:t xml:space="preserve">Hier kommt ein sehr ähnliches Ergebnis zum Vorschein. Sobald über 20 verschiedene Kombinationen möglich </w:t>
-      </w:r>
-      <w:r>
-        <w:rPr>
-          <w:lang w:val="de-DE"/>
-        </w:rPr>
-        <w:t>sind,</w:t>
-      </w:r>
-      <w:r>
-        <w:rPr>
-          <w:lang w:val="de-DE"/>
-        </w:rPr>
-        <w:t xml:space="preserve"> wird der Algorithmus langsam. </w:t>
+        <w:lastRenderedPageBreak/>
+        <w:t>Hier kommt ein sehr ähnliches Ergebnis zum Vorschein</w:t>
+      </w:r>
+      <w:r>
+        <w:rPr>
+          <w:lang w:val="de-DE"/>
+        </w:rPr>
+        <w:t xml:space="preserve"> in Bezug auf die Rechenzeit</w:t>
+      </w:r>
+      <w:r>
+        <w:rPr>
+          <w:lang w:val="de-DE"/>
+        </w:rPr>
+        <w:t xml:space="preserve">. </w:t>
+      </w:r>
+      <w:r>
+        <w:rPr>
+          <w:lang w:val="de-DE"/>
+        </w:rPr>
+        <w:t>Leider wurde hier mit unserem Algorithmus keine signifikante Verbesserung erzielt</w:t>
+      </w:r>
+      <w:r>
+        <w:rPr>
+          <w:lang w:val="de-DE"/>
+        </w:rPr>
+        <w:t xml:space="preserve"> der Simulationszeit erreicht</w:t>
+      </w:r>
+      <w:r>
+        <w:rPr>
+          <w:lang w:val="de-DE"/>
+        </w:rPr>
+        <w:t xml:space="preserve">. </w:t>
       </w:r>
     </w:p>
     <w:p>
@@ -25049,7 +24852,25 @@
         <w:rPr>
           <w:lang w:val="de-DE"/>
         </w:rPr>
-        <w:t xml:space="preserve">In Tabelle 7 ist gut </w:t>
+        <w:t>In Tabelle</w:t>
+      </w:r>
+      <w:r>
+        <w:rPr>
+          <w:lang w:val="de-DE"/>
+        </w:rPr>
+        <w:t xml:space="preserve"> </w:t>
+      </w:r>
+      <w:r>
+        <w:rPr>
+          <w:lang w:val="de-DE"/>
+        </w:rPr>
+        <w:t>9</w:t>
+      </w:r>
+      <w:r>
+        <w:rPr>
+          <w:lang w:val="de-DE"/>
+        </w:rPr>
+        <w:t xml:space="preserve"> ist gut </w:t>
       </w:r>
       <w:r>
         <w:rPr>
@@ -25061,13 +24882,37 @@
         <w:rPr>
           <w:lang w:val="de-DE"/>
         </w:rPr>
-        <w:t xml:space="preserve"> wie sich die Lauf</w:t>
-      </w:r>
-      <w:r>
-        <w:rPr>
-          <w:lang w:val="de-DE"/>
-        </w:rPr>
-        <w:t xml:space="preserve">zeit verändert. </w:t>
+        <w:t xml:space="preserve"> wie </w:t>
+      </w:r>
+      <w:r>
+        <w:rPr>
+          <w:lang w:val="de-DE"/>
+        </w:rPr>
+        <w:t>die Rechenzeit</w:t>
+      </w:r>
+      <w:r>
+        <w:rPr>
+          <w:lang w:val="de-DE"/>
+        </w:rPr>
+        <w:t xml:space="preserve"> </w:t>
+      </w:r>
+      <w:r>
+        <w:rPr>
+          <w:lang w:val="de-DE"/>
+        </w:rPr>
+        <w:t>sinkt</w:t>
+      </w:r>
+      <w:r>
+        <w:rPr>
+          <w:lang w:val="de-DE"/>
+        </w:rPr>
+        <w:t xml:space="preserve"> im Vergleich zu den Ergebnissen ohne Verdichtung in Tabelle 8. </w:t>
+      </w:r>
+      <w:r>
+        <w:rPr>
+          <w:lang w:val="de-DE"/>
+        </w:rPr>
+        <w:t xml:space="preserve"> </w:t>
       </w:r>
     </w:p>
     <w:p>
@@ -25520,11 +25365,10 @@
             </w:pPr>
             <w:r>
               <w:rPr>
-                <w:rFonts w:eastAsia="Times New Roman" w:cs="Calibri"/>
-                <w:color w:val="000000"/>
-                <w:sz w:val="20"/>
-                <w:szCs w:val="20"/>
-                <w:lang w:val="de-DE" w:eastAsia="en-GB"/>
+                <w:rFonts w:cs="Calibri"/>
+                <w:color w:val="000000"/>
+                <w:sz w:val="20"/>
+                <w:szCs w:val="20"/>
               </w:rPr>
               <w:t>00:00:00</w:t>
             </w:r>
@@ -25672,13 +25516,12 @@
             </w:pPr>
             <w:r>
               <w:rPr>
-                <w:rFonts w:eastAsia="Times New Roman" w:cs="Calibri"/>
-                <w:color w:val="000000"/>
-                <w:sz w:val="20"/>
-                <w:szCs w:val="20"/>
-                <w:lang w:val="de-DE" w:eastAsia="en-GB"/>
-              </w:rPr>
-              <w:t>3810</w:t>
+                <w:rFonts w:cs="Calibri"/>
+                <w:color w:val="000000"/>
+                <w:sz w:val="20"/>
+                <w:szCs w:val="20"/>
+              </w:rPr>
+              <w:t>3817</w:t>
             </w:r>
           </w:p>
         </w:tc>
@@ -25710,13 +25553,12 @@
             </w:pPr>
             <w:r>
               <w:rPr>
-                <w:rFonts w:eastAsia="Times New Roman" w:cs="Calibri"/>
-                <w:color w:val="000000"/>
-                <w:sz w:val="20"/>
-                <w:szCs w:val="20"/>
-                <w:lang w:val="de-DE" w:eastAsia="en-GB"/>
-              </w:rPr>
-              <w:t>3810</w:t>
+                <w:rFonts w:cs="Calibri"/>
+                <w:color w:val="000000"/>
+                <w:sz w:val="20"/>
+                <w:szCs w:val="20"/>
+              </w:rPr>
+              <w:t>3817</w:t>
             </w:r>
           </w:p>
         </w:tc>
@@ -25791,11 +25633,10 @@
             </w:pPr>
             <w:r>
               <w:rPr>
-                <w:rFonts w:eastAsia="Times New Roman" w:cs="Calibri"/>
-                <w:color w:val="000000"/>
-                <w:sz w:val="20"/>
-                <w:szCs w:val="20"/>
-                <w:lang w:val="de-DE" w:eastAsia="en-GB"/>
+                <w:rFonts w:cs="Calibri"/>
+                <w:color w:val="000000"/>
+                <w:sz w:val="20"/>
+                <w:szCs w:val="20"/>
               </w:rPr>
               <w:t>00:00:00</w:t>
             </w:r>
@@ -25943,13 +25784,12 @@
             </w:pPr>
             <w:r>
               <w:rPr>
-                <w:rFonts w:eastAsia="Times New Roman" w:cs="Calibri"/>
-                <w:color w:val="000000"/>
-                <w:sz w:val="20"/>
-                <w:szCs w:val="20"/>
-                <w:lang w:val="de-DE" w:eastAsia="en-GB"/>
-              </w:rPr>
-              <w:t>5700</w:t>
+                <w:rFonts w:cs="Calibri"/>
+                <w:color w:val="000000"/>
+                <w:sz w:val="20"/>
+                <w:szCs w:val="20"/>
+              </w:rPr>
+              <w:t>5704</w:t>
             </w:r>
           </w:p>
         </w:tc>
@@ -25981,13 +25821,12 @@
             </w:pPr>
             <w:r>
               <w:rPr>
-                <w:rFonts w:eastAsia="Times New Roman" w:cs="Calibri"/>
-                <w:color w:val="000000"/>
-                <w:sz w:val="20"/>
-                <w:szCs w:val="20"/>
-                <w:lang w:val="de-DE" w:eastAsia="en-GB"/>
-              </w:rPr>
-              <w:t>5700</w:t>
+                <w:rFonts w:cs="Calibri"/>
+                <w:color w:val="000000"/>
+                <w:sz w:val="20"/>
+                <w:szCs w:val="20"/>
+              </w:rPr>
+              <w:t>5705</w:t>
             </w:r>
           </w:p>
         </w:tc>
@@ -26062,11 +25901,10 @@
             </w:pPr>
             <w:r>
               <w:rPr>
-                <w:rFonts w:eastAsia="Times New Roman" w:cs="Calibri"/>
-                <w:color w:val="000000"/>
-                <w:sz w:val="20"/>
-                <w:szCs w:val="20"/>
-                <w:lang w:val="de-DE" w:eastAsia="en-GB"/>
+                <w:rFonts w:cs="Calibri"/>
+                <w:color w:val="000000"/>
+                <w:sz w:val="20"/>
+                <w:szCs w:val="20"/>
               </w:rPr>
               <w:t>00:00:01</w:t>
             </w:r>
@@ -26214,13 +26052,12 @@
             </w:pPr>
             <w:r>
               <w:rPr>
-                <w:rFonts w:eastAsia="Times New Roman" w:cs="Calibri"/>
-                <w:color w:val="000000"/>
-                <w:sz w:val="20"/>
-                <w:szCs w:val="20"/>
-                <w:lang w:val="de-DE" w:eastAsia="en-GB"/>
-              </w:rPr>
-              <w:t>5700</w:t>
+                <w:rFonts w:cs="Calibri"/>
+                <w:color w:val="000000"/>
+                <w:sz w:val="20"/>
+                <w:szCs w:val="20"/>
+              </w:rPr>
+              <w:t>5704</w:t>
             </w:r>
           </w:p>
         </w:tc>
@@ -26252,13 +26089,12 @@
             </w:pPr>
             <w:r>
               <w:rPr>
-                <w:rFonts w:eastAsia="Times New Roman" w:cs="Calibri"/>
-                <w:color w:val="000000"/>
-                <w:sz w:val="20"/>
-                <w:szCs w:val="20"/>
-                <w:lang w:val="de-DE" w:eastAsia="en-GB"/>
-              </w:rPr>
-              <w:t>5700</w:t>
+                <w:rFonts w:cs="Calibri"/>
+                <w:color w:val="000000"/>
+                <w:sz w:val="20"/>
+                <w:szCs w:val="20"/>
+              </w:rPr>
+              <w:t>5705</w:t>
             </w:r>
           </w:p>
         </w:tc>
@@ -26333,13 +26169,12 @@
             </w:pPr>
             <w:r>
               <w:rPr>
-                <w:rFonts w:eastAsia="Times New Roman" w:cs="Calibri"/>
-                <w:color w:val="000000"/>
-                <w:sz w:val="20"/>
-                <w:szCs w:val="20"/>
-                <w:lang w:val="de-DE" w:eastAsia="en-GB"/>
-              </w:rPr>
-              <w:t>00:02:17</w:t>
+                <w:rFonts w:cs="Calibri"/>
+                <w:color w:val="000000"/>
+                <w:sz w:val="20"/>
+                <w:szCs w:val="20"/>
+              </w:rPr>
+              <w:t>00:00:46</w:t>
             </w:r>
           </w:p>
         </w:tc>
@@ -26485,13 +26320,12 @@
             </w:pPr>
             <w:r>
               <w:rPr>
-                <w:rFonts w:eastAsia="Times New Roman" w:cs="Calibri"/>
-                <w:color w:val="000000"/>
-                <w:sz w:val="20"/>
-                <w:szCs w:val="20"/>
-                <w:lang w:val="de-DE" w:eastAsia="en-GB"/>
-              </w:rPr>
-              <w:t>9390</w:t>
+                <w:rFonts w:cs="Calibri"/>
+                <w:color w:val="000000"/>
+                <w:sz w:val="20"/>
+                <w:szCs w:val="20"/>
+              </w:rPr>
+              <w:t>11108</w:t>
             </w:r>
           </w:p>
         </w:tc>
@@ -26523,13 +26357,12 @@
             </w:pPr>
             <w:r>
               <w:rPr>
-                <w:rFonts w:eastAsia="Times New Roman" w:cs="Calibri"/>
-                <w:color w:val="000000"/>
-                <w:sz w:val="20"/>
-                <w:szCs w:val="20"/>
-                <w:lang w:val="de-DE" w:eastAsia="en-GB"/>
-              </w:rPr>
-              <w:t>11000</w:t>
+                <w:rFonts w:cs="Calibri"/>
+                <w:color w:val="000000"/>
+                <w:sz w:val="20"/>
+                <w:szCs w:val="20"/>
+              </w:rPr>
+              <w:t>11108</w:t>
             </w:r>
           </w:p>
         </w:tc>
@@ -26604,13 +26437,12 @@
             </w:pPr>
             <w:r>
               <w:rPr>
-                <w:rFonts w:eastAsia="Times New Roman" w:cs="Calibri"/>
-                <w:color w:val="000000"/>
-                <w:sz w:val="20"/>
-                <w:szCs w:val="20"/>
-                <w:lang w:val="de-DE" w:eastAsia="en-GB"/>
-              </w:rPr>
-              <w:t>00:00:12</w:t>
+                <w:rFonts w:cs="Calibri"/>
+                <w:color w:val="000000"/>
+                <w:sz w:val="20"/>
+                <w:szCs w:val="20"/>
+              </w:rPr>
+              <w:t>00:00:05</w:t>
             </w:r>
           </w:p>
         </w:tc>
@@ -26756,13 +26588,12 @@
             </w:pPr>
             <w:r>
               <w:rPr>
-                <w:rFonts w:eastAsia="Times New Roman" w:cs="Calibri"/>
-                <w:color w:val="000000"/>
-                <w:sz w:val="20"/>
-                <w:szCs w:val="20"/>
-                <w:lang w:val="de-DE" w:eastAsia="en-GB"/>
-              </w:rPr>
-              <w:t>9900</w:t>
+                <w:rFonts w:cs="Calibri"/>
+                <w:color w:val="000000"/>
+                <w:sz w:val="20"/>
+                <w:szCs w:val="20"/>
+              </w:rPr>
+              <w:t>11109</w:t>
             </w:r>
           </w:p>
         </w:tc>
@@ -26795,13 +26626,12 @@
             </w:pPr>
             <w:r>
               <w:rPr>
-                <w:rFonts w:eastAsia="Times New Roman" w:cs="Calibri"/>
-                <w:color w:val="000000"/>
-                <w:sz w:val="20"/>
-                <w:szCs w:val="20"/>
-                <w:lang w:val="de-DE" w:eastAsia="en-GB"/>
-              </w:rPr>
-              <w:t>11100</w:t>
+                <w:rFonts w:cs="Calibri"/>
+                <w:color w:val="000000"/>
+                <w:sz w:val="20"/>
+                <w:szCs w:val="20"/>
+              </w:rPr>
+              <w:t>11109</w:t>
             </w:r>
           </w:p>
         </w:tc>
@@ -26915,19 +26745,19 @@
         <w:rPr>
           <w:lang w:val="de-DE"/>
         </w:rPr>
-        <w:t xml:space="preserve"> greifen dann </w:t>
-      </w:r>
-      <w:r>
-        <w:rPr>
-          <w:lang w:val="de-DE"/>
-        </w:rPr>
-        <w:t xml:space="preserve">auch </w:t>
-      </w:r>
-      <w:r>
-        <w:rPr>
-          <w:lang w:val="de-DE"/>
-        </w:rPr>
-        <w:t xml:space="preserve">die Cutting Planes, also Lösungen, welche wir wegschneiden. </w:t>
+        <w:t xml:space="preserve"> </w:t>
+      </w:r>
+      <w:r>
+        <w:rPr>
+          <w:lang w:val="de-DE"/>
+        </w:rPr>
+        <w:t>greift wieder das</w:t>
+      </w:r>
+      <w:r>
+        <w:rPr>
+          <w:lang w:val="de-DE"/>
+        </w:rPr>
+        <w:t xml:space="preserve"> Cutting, also Lösungen, welche wir wegschneiden. </w:t>
       </w:r>
     </w:p>
     <w:p>
@@ -26956,7 +26786,7 @@
         <w:rPr>
           <w:lang w:val="de-DE"/>
         </w:rPr>
-        <w:t>Unser Algorithmus hat gewisse Probleme mit der Laufzeit so bald viele Entscheidungen zu treffen sind. Zwar greifen die Cutting Planes in ma</w:t>
+        <w:t>Unser Algorithmus hat gewisse Probleme mit der Laufzeit so bald viele Entscheidungen zu treffen sind. Zwar greifen die Cutting in ma</w:t>
       </w:r>
       <w:r>
         <w:rPr>
@@ -27126,27 +26956,14 @@
     <w:r>
       <w:tab/>
     </w:r>
-    <w:r>
-      <w:fldChar w:fldCharType="begin"/>
-    </w:r>
-    <w:r>
-      <w:instrText xml:space="preserve"> STYLEREF  "Überschrift 1"  \* MERGEFORMAT </w:instrText>
-    </w:r>
-    <w:r>
-      <w:fldChar w:fldCharType="separate"/>
-    </w:r>
-    <w:r>
-      <w:rPr>
-        <w:noProof/>
-      </w:rPr>
-      <w:t>Inhaltsverzeichnis</w:t>
-    </w:r>
-    <w:r>
-      <w:rPr>
-        <w:noProof/>
-      </w:rPr>
-      <w:fldChar w:fldCharType="end"/>
-    </w:r>
+    <w:fldSimple w:instr=" STYLEREF  &quot;Überschrift 1&quot;  \* MERGEFORMAT ">
+      <w:r>
+        <w:rPr>
+          <w:noProof/>
+        </w:rPr>
+        <w:t>Inhaltsverzeichnis</w:t>
+      </w:r>
+    </w:fldSimple>
   </w:p>
 </w:hdr>
 </file>
@@ -27158,54 +26975,28 @@
       <w:pStyle w:val="Kopfzeile"/>
       <w:jc w:val="right"/>
     </w:pPr>
-    <w:r>
-      <w:fldChar w:fldCharType="begin"/>
-    </w:r>
-    <w:r>
-      <w:instrText xml:space="preserve"> STYLEREF  Titel  \* MERGEFORMAT </w:instrText>
-    </w:r>
-    <w:r>
-      <w:fldChar w:fldCharType="separate"/>
-    </w:r>
-    <w:r>
-      <w:rPr>
-        <w:noProof/>
-      </w:rPr>
-      <w:t>Software-Engineering</w:t>
-    </w:r>
-    <w:r>
-      <w:rPr>
-        <w:noProof/>
-      </w:rPr>
-      <w:fldChar w:fldCharType="end"/>
-    </w:r>
+    <w:fldSimple w:instr=" STYLEREF  Titel  \* MERGEFORMAT ">
+      <w:r>
+        <w:rPr>
+          <w:noProof/>
+        </w:rPr>
+        <w:t>Software-Engineering</w:t>
+      </w:r>
+    </w:fldSimple>
     <w:r>
       <w:tab/>
     </w:r>
     <w:r>
       <w:tab/>
     </w:r>
-    <w:r>
-      <w:fldChar w:fldCharType="begin"/>
-    </w:r>
-    <w:r>
-      <w:instrText xml:space="preserve"> STYLEREF  "Überschrift 1"  \* MERGEFORMAT </w:instrText>
-    </w:r>
-    <w:r>
-      <w:fldChar w:fldCharType="separate"/>
-    </w:r>
-    <w:r>
-      <w:rPr>
-        <w:noProof/>
-      </w:rPr>
-      <w:t>Abbildungs- und Tabellenverzeichnis</w:t>
-    </w:r>
-    <w:r>
-      <w:rPr>
-        <w:noProof/>
-      </w:rPr>
-      <w:fldChar w:fldCharType="end"/>
-    </w:r>
+    <w:fldSimple w:instr=" STYLEREF  &quot;Überschrift 1&quot;  \* MERGEFORMAT ">
+      <w:r>
+        <w:rPr>
+          <w:noProof/>
+        </w:rPr>
+        <w:t>Abbildungs- und Tabellenverzeichnis</w:t>
+      </w:r>
+    </w:fldSimple>
   </w:p>
 </w:hdr>
 </file>
@@ -27217,54 +27008,28 @@
       <w:pStyle w:val="Kopfzeile"/>
       <w:jc w:val="right"/>
     </w:pPr>
-    <w:r>
-      <w:fldChar w:fldCharType="begin"/>
-    </w:r>
-    <w:r>
-      <w:instrText xml:space="preserve"> STYLEREF  Titel  \* MERGEFORMAT </w:instrText>
-    </w:r>
-    <w:r>
-      <w:fldChar w:fldCharType="separate"/>
-    </w:r>
-    <w:r>
-      <w:rPr>
-        <w:noProof/>
-      </w:rPr>
-      <w:t>Software-Engineering</w:t>
-    </w:r>
-    <w:r>
-      <w:rPr>
-        <w:noProof/>
-      </w:rPr>
-      <w:fldChar w:fldCharType="end"/>
-    </w:r>
+    <w:fldSimple w:instr=" STYLEREF  Titel  \* MERGEFORMAT ">
+      <w:r>
+        <w:rPr>
+          <w:noProof/>
+        </w:rPr>
+        <w:t>Software-Engineering</w:t>
+      </w:r>
+    </w:fldSimple>
     <w:r>
       <w:tab/>
     </w:r>
     <w:r>
       <w:tab/>
     </w:r>
-    <w:r>
-      <w:fldChar w:fldCharType="begin"/>
-    </w:r>
-    <w:r>
-      <w:instrText xml:space="preserve"> STYLEREF  "Überschrift 1"  \* MERGEFORMAT </w:instrText>
-    </w:r>
-    <w:r>
-      <w:fldChar w:fldCharType="separate"/>
-    </w:r>
-    <w:r>
-      <w:rPr>
-        <w:noProof/>
-      </w:rPr>
-      <w:t>Anleitungen</w:t>
-    </w:r>
-    <w:r>
-      <w:rPr>
-        <w:noProof/>
-      </w:rPr>
-      <w:fldChar w:fldCharType="end"/>
-    </w:r>
+    <w:fldSimple w:instr=" STYLEREF  &quot;Überschrift 1&quot;  \* MERGEFORMAT ">
+      <w:r>
+        <w:rPr>
+          <w:noProof/>
+        </w:rPr>
+        <w:t>Enumeration Calculation Algorithmus</w:t>
+      </w:r>
+    </w:fldSimple>
   </w:p>
 </w:hdr>
 </file>

</xml_diff>

<commit_message>
Adjusted some word in the Report
</commit_message>
<xml_diff>
--- a/Benutzerhandbuch_SE_Hoffelner_Nehl.docx
+++ b/Benutzerhandbuch_SE_Hoffelner_Nehl.docx
@@ -336,16 +336,24 @@
                 <w:lang w:val="de-DE"/>
               </w:rPr>
             </w:pPr>
+            <w:proofErr w:type="spellStart"/>
             <w:r>
               <w:rPr>
                 <w:lang w:val="de-DE"/>
               </w:rPr>
-              <w:t>Hoffelner Mario</w:t>
-            </w:r>
+              <w:t>Hoffelner</w:t>
+            </w:r>
+            <w:proofErr w:type="spellEnd"/>
             <w:r>
               <w:rPr>
                 <w:lang w:val="de-DE"/>
               </w:rPr>
+              <w:t xml:space="preserve"> Mario</w:t>
+            </w:r>
+            <w:r>
+              <w:rPr>
+                <w:lang w:val="de-DE"/>
+              </w:rPr>
               <w:t xml:space="preserve">, </w:t>
             </w:r>
             <w:r>
@@ -360,19 +368,11 @@
               </w:rPr>
               <w:br/>
             </w:r>
-            <w:proofErr w:type="spellStart"/>
             <w:r>
               <w:rPr>
                 <w:lang w:val="de-DE"/>
               </w:rPr>
-              <w:t>Nehl</w:t>
-            </w:r>
-            <w:proofErr w:type="spellEnd"/>
-            <w:r>
-              <w:rPr>
-                <w:lang w:val="de-DE"/>
-              </w:rPr>
-              <w:t xml:space="preserve"> Stefan, m00935188</w:t>
+              <w:t>Nehl Stefan, m00935188</w:t>
             </w:r>
           </w:p>
           <w:p>
@@ -474,7 +474,7 @@
           <w:noProof/>
           <w:lang w:val="de-DE"/>
         </w:rPr>
-        <w:t>20. August 2022</w:t>
+        <w:t>25. August 2022</w:t>
       </w:r>
       <w:r>
         <w:rPr>
@@ -4425,14 +4425,27 @@
       <w:r>
         <w:t xml:space="preserve">Abbildung </w:t>
       </w:r>
-      <w:fldSimple w:instr=" SEQ Abbildung_ \* ARABIC ">
-        <w:r>
-          <w:rPr>
-            <w:noProof/>
-          </w:rPr>
-          <w:t>1</w:t>
-        </w:r>
-      </w:fldSimple>
+      <w:r>
+        <w:fldChar w:fldCharType="begin"/>
+      </w:r>
+      <w:r>
+        <w:instrText xml:space="preserve"> SEQ Abbildung_ \* ARABIC </w:instrText>
+      </w:r>
+      <w:r>
+        <w:fldChar w:fldCharType="separate"/>
+      </w:r>
+      <w:r>
+        <w:rPr>
+          <w:noProof/>
+        </w:rPr>
+        <w:t>1</w:t>
+      </w:r>
+      <w:r>
+        <w:rPr>
+          <w:noProof/>
+        </w:rPr>
+        <w:fldChar w:fldCharType="end"/>
+      </w:r>
       <w:r>
         <w:t xml:space="preserve">: </w:t>
       </w:r>
@@ -4665,14 +4678,27 @@
       <w:r>
         <w:t xml:space="preserve">Abbildung </w:t>
       </w:r>
-      <w:fldSimple w:instr=" SEQ Abbildung_ \* ARABIC ">
-        <w:r>
-          <w:rPr>
-            <w:noProof/>
-          </w:rPr>
-          <w:t>2</w:t>
-        </w:r>
-      </w:fldSimple>
+      <w:r>
+        <w:fldChar w:fldCharType="begin"/>
+      </w:r>
+      <w:r>
+        <w:instrText xml:space="preserve"> SEQ Abbildung_ \* ARABIC </w:instrText>
+      </w:r>
+      <w:r>
+        <w:fldChar w:fldCharType="separate"/>
+      </w:r>
+      <w:r>
+        <w:rPr>
+          <w:noProof/>
+        </w:rPr>
+        <w:t>2</w:t>
+      </w:r>
+      <w:r>
+        <w:rPr>
+          <w:noProof/>
+        </w:rPr>
+        <w:fldChar w:fldCharType="end"/>
+      </w:r>
       <w:bookmarkEnd w:id="5"/>
       <w:r>
         <w:t>: Rohstoffe holen</w:t>
@@ -4832,14 +4858,27 @@
       <w:r>
         <w:t xml:space="preserve">Abbildung </w:t>
       </w:r>
-      <w:fldSimple w:instr=" SEQ Abbildung_ \* ARABIC ">
-        <w:r>
-          <w:rPr>
-            <w:noProof/>
-          </w:rPr>
-          <w:t>3</w:t>
-        </w:r>
-      </w:fldSimple>
+      <w:r>
+        <w:fldChar w:fldCharType="begin"/>
+      </w:r>
+      <w:r>
+        <w:instrText xml:space="preserve"> SEQ Abbildung_ \* ARABIC </w:instrText>
+      </w:r>
+      <w:r>
+        <w:fldChar w:fldCharType="separate"/>
+      </w:r>
+      <w:r>
+        <w:rPr>
+          <w:noProof/>
+        </w:rPr>
+        <w:t>3</w:t>
+      </w:r>
+      <w:r>
+        <w:rPr>
+          <w:noProof/>
+        </w:rPr>
+        <w:fldChar w:fldCharType="end"/>
+      </w:r>
       <w:bookmarkEnd w:id="7"/>
       <w:r>
         <w:t>: Fabrik</w:t>
@@ -5031,14 +5070,27 @@
       <w:r>
         <w:t xml:space="preserve">Abbildung </w:t>
       </w:r>
-      <w:fldSimple w:instr=" SEQ Abbildung_ \* ARABIC ">
-        <w:r>
-          <w:rPr>
-            <w:noProof/>
-          </w:rPr>
-          <w:t>4</w:t>
-        </w:r>
-      </w:fldSimple>
+      <w:r>
+        <w:fldChar w:fldCharType="begin"/>
+      </w:r>
+      <w:r>
+        <w:instrText xml:space="preserve"> SEQ Abbildung_ \* ARABIC </w:instrText>
+      </w:r>
+      <w:r>
+        <w:fldChar w:fldCharType="separate"/>
+      </w:r>
+      <w:r>
+        <w:rPr>
+          <w:noProof/>
+        </w:rPr>
+        <w:t>4</w:t>
+      </w:r>
+      <w:r>
+        <w:rPr>
+          <w:noProof/>
+        </w:rPr>
+        <w:fldChar w:fldCharType="end"/>
+      </w:r>
       <w:bookmarkEnd w:id="9"/>
       <w:r>
         <w:t>: Transporter Area 1</w:t>
@@ -5252,14 +5304,27 @@
       <w:r>
         <w:t xml:space="preserve">Abbildung </w:t>
       </w:r>
-      <w:fldSimple w:instr=" SEQ Abbildung_ \* ARABIC ">
-        <w:r>
-          <w:rPr>
-            <w:noProof/>
-          </w:rPr>
-          <w:t>5</w:t>
-        </w:r>
-      </w:fldSimple>
+      <w:r>
+        <w:fldChar w:fldCharType="begin"/>
+      </w:r>
+      <w:r>
+        <w:instrText xml:space="preserve"> SEQ Abbildung_ \* ARABIC </w:instrText>
+      </w:r>
+      <w:r>
+        <w:fldChar w:fldCharType="separate"/>
+      </w:r>
+      <w:r>
+        <w:rPr>
+          <w:noProof/>
+        </w:rPr>
+        <w:t>5</w:t>
+      </w:r>
+      <w:r>
+        <w:rPr>
+          <w:noProof/>
+        </w:rPr>
+        <w:fldChar w:fldCharType="end"/>
+      </w:r>
       <w:bookmarkEnd w:id="11"/>
       <w:r>
         <w:t>: Auftragsliste</w:t>
@@ -5456,14 +5521,27 @@
       <w:r>
         <w:t xml:space="preserve">Abbildung </w:t>
       </w:r>
-      <w:fldSimple w:instr=" SEQ Abbildung_ \* ARABIC ">
-        <w:r>
-          <w:rPr>
-            <w:noProof/>
-          </w:rPr>
-          <w:t>6</w:t>
-        </w:r>
-      </w:fldSimple>
+      <w:r>
+        <w:fldChar w:fldCharType="begin"/>
+      </w:r>
+      <w:r>
+        <w:instrText xml:space="preserve"> SEQ Abbildung_ \* ARABIC </w:instrText>
+      </w:r>
+      <w:r>
+        <w:fldChar w:fldCharType="separate"/>
+      </w:r>
+      <w:r>
+        <w:rPr>
+          <w:noProof/>
+        </w:rPr>
+        <w:t>6</w:t>
+      </w:r>
+      <w:r>
+        <w:rPr>
+          <w:noProof/>
+        </w:rPr>
+        <w:fldChar w:fldCharType="end"/>
+      </w:r>
       <w:bookmarkEnd w:id="14"/>
       <w:r>
         <w:t xml:space="preserve">: </w:t>
@@ -5714,14 +5792,27 @@
       <w:r>
         <w:t xml:space="preserve">Abbildung </w:t>
       </w:r>
-      <w:fldSimple w:instr=" SEQ Abbildung_ \* ARABIC ">
-        <w:r>
-          <w:rPr>
-            <w:noProof/>
-          </w:rPr>
-          <w:t>7</w:t>
-        </w:r>
-      </w:fldSimple>
+      <w:r>
+        <w:fldChar w:fldCharType="begin"/>
+      </w:r>
+      <w:r>
+        <w:instrText xml:space="preserve"> SEQ Abbildung_ \* ARABIC </w:instrText>
+      </w:r>
+      <w:r>
+        <w:fldChar w:fldCharType="separate"/>
+      </w:r>
+      <w:r>
+        <w:rPr>
+          <w:noProof/>
+        </w:rPr>
+        <w:t>7</w:t>
+      </w:r>
+      <w:r>
+        <w:rPr>
+          <w:noProof/>
+        </w:rPr>
+        <w:fldChar w:fldCharType="end"/>
+      </w:r>
       <w:bookmarkEnd w:id="17"/>
       <w:r>
         <w:t xml:space="preserve">: </w:t>
@@ -6157,14 +6248,27 @@
       <w:r>
         <w:t xml:space="preserve">Abbildung </w:t>
       </w:r>
-      <w:fldSimple w:instr=" SEQ Abbildung_ \* ARABIC ">
-        <w:r>
-          <w:rPr>
-            <w:noProof/>
-          </w:rPr>
-          <w:t>8</w:t>
-        </w:r>
-      </w:fldSimple>
+      <w:r>
+        <w:fldChar w:fldCharType="begin"/>
+      </w:r>
+      <w:r>
+        <w:instrText xml:space="preserve"> SEQ Abbildung_ \* ARABIC </w:instrText>
+      </w:r>
+      <w:r>
+        <w:fldChar w:fldCharType="separate"/>
+      </w:r>
+      <w:r>
+        <w:rPr>
+          <w:noProof/>
+        </w:rPr>
+        <w:t>8</w:t>
+      </w:r>
+      <w:r>
+        <w:rPr>
+          <w:noProof/>
+        </w:rPr>
+        <w:fldChar w:fldCharType="end"/>
+      </w:r>
       <w:bookmarkEnd w:id="20"/>
       <w:r>
         <w:t xml:space="preserve">: </w:t>
@@ -6646,14 +6750,27 @@
       <w:r>
         <w:t xml:space="preserve">Abbildung </w:t>
       </w:r>
-      <w:fldSimple w:instr=" SEQ Abbildung_ \* ARABIC ">
-        <w:r>
-          <w:rPr>
-            <w:noProof/>
-          </w:rPr>
-          <w:t>9</w:t>
-        </w:r>
-      </w:fldSimple>
+      <w:r>
+        <w:fldChar w:fldCharType="begin"/>
+      </w:r>
+      <w:r>
+        <w:instrText xml:space="preserve"> SEQ Abbildung_ \* ARABIC </w:instrText>
+      </w:r>
+      <w:r>
+        <w:fldChar w:fldCharType="separate"/>
+      </w:r>
+      <w:r>
+        <w:rPr>
+          <w:noProof/>
+        </w:rPr>
+        <w:t>9</w:t>
+      </w:r>
+      <w:r>
+        <w:rPr>
+          <w:noProof/>
+        </w:rPr>
+        <w:fldChar w:fldCharType="end"/>
+      </w:r>
       <w:bookmarkEnd w:id="22"/>
       <w:r>
         <w:t xml:space="preserve">: </w:t>
@@ -7667,14 +7784,27 @@
       <w:r>
         <w:t xml:space="preserve">Abbildung </w:t>
       </w:r>
-      <w:fldSimple w:instr=" SEQ Abbildung_ \* ARABIC ">
-        <w:r>
-          <w:rPr>
-            <w:noProof/>
-          </w:rPr>
-          <w:t>10</w:t>
-        </w:r>
-      </w:fldSimple>
+      <w:r>
+        <w:fldChar w:fldCharType="begin"/>
+      </w:r>
+      <w:r>
+        <w:instrText xml:space="preserve"> SEQ Abbildung_ \* ARABIC </w:instrText>
+      </w:r>
+      <w:r>
+        <w:fldChar w:fldCharType="separate"/>
+      </w:r>
+      <w:r>
+        <w:rPr>
+          <w:noProof/>
+        </w:rPr>
+        <w:t>10</w:t>
+      </w:r>
+      <w:r>
+        <w:rPr>
+          <w:noProof/>
+        </w:rPr>
+        <w:fldChar w:fldCharType="end"/>
+      </w:r>
       <w:bookmarkEnd w:id="24"/>
       <w:r>
         <w:t xml:space="preserve">: </w:t>
@@ -7923,14 +8053,30 @@
       <w:r>
         <w:t xml:space="preserve">Abbildung </w:t>
       </w:r>
-      <w:fldSimple w:instr=" SEQ Abbildung_ \* ARABIC ">
-        <w:r>
-          <w:rPr>
-            <w:noProof/>
-          </w:rPr>
-          <w:t>11</w:t>
-        </w:r>
-      </w:fldSimple>
+      <w:r>
+        <w:fldChar w:fldCharType="begin"/>
+      </w:r>
+      <w:r>
+        <w:instrText xml:space="preserve"> SEQ Ab</w:instrText>
+      </w:r>
+      <w:r>
+        <w:instrText xml:space="preserve">bildung_ \* ARABIC </w:instrText>
+      </w:r>
+      <w:r>
+        <w:fldChar w:fldCharType="separate"/>
+      </w:r>
+      <w:r>
+        <w:rPr>
+          <w:noProof/>
+        </w:rPr>
+        <w:t>11</w:t>
+      </w:r>
+      <w:r>
+        <w:rPr>
+          <w:noProof/>
+        </w:rPr>
+        <w:fldChar w:fldCharType="end"/>
+      </w:r>
       <w:bookmarkEnd w:id="27"/>
       <w:r>
         <w:t xml:space="preserve">: </w:t>
@@ -8242,21 +8388,7 @@
         <w:rPr>
           <w:lang w:val="de-DE"/>
         </w:rPr>
-        <w:t xml:space="preserve"> wird der </w:t>
-      </w:r>
-      <w:proofErr w:type="spellStart"/>
-      <w:r>
-        <w:rPr>
-          <w:lang w:val="de-DE"/>
-        </w:rPr>
-        <w:t>FirstComeFirstServe</w:t>
-      </w:r>
-      <w:proofErr w:type="spellEnd"/>
-      <w:r>
-        <w:rPr>
-          <w:lang w:val="de-DE"/>
-        </w:rPr>
-        <w:t xml:space="preserve"> Algorithmus </w:t>
+        <w:t xml:space="preserve"> wird der FirstComeFirstServe Algorithmus </w:t>
       </w:r>
       <w:r>
         <w:rPr>
@@ -10071,14 +10203,27 @@
       <w:r>
         <w:t xml:space="preserve">Tabelle </w:t>
       </w:r>
-      <w:fldSimple w:instr=" SEQ Tabelle \* ARABIC ">
-        <w:r>
-          <w:rPr>
-            <w:noProof/>
-          </w:rPr>
-          <w:t>1</w:t>
-        </w:r>
-      </w:fldSimple>
+      <w:r>
+        <w:fldChar w:fldCharType="begin"/>
+      </w:r>
+      <w:r>
+        <w:instrText xml:space="preserve"> SEQ Tabelle \* ARABIC </w:instrText>
+      </w:r>
+      <w:r>
+        <w:fldChar w:fldCharType="separate"/>
+      </w:r>
+      <w:r>
+        <w:rPr>
+          <w:noProof/>
+        </w:rPr>
+        <w:t>1</w:t>
+      </w:r>
+      <w:r>
+        <w:rPr>
+          <w:noProof/>
+        </w:rPr>
+        <w:fldChar w:fldCharType="end"/>
+      </w:r>
       <w:r>
         <w:t>: Beschreibung der CSV Dateien</w:t>
       </w:r>
@@ -10138,14 +10283,27 @@
       <w:r>
         <w:t xml:space="preserve">Abbildung </w:t>
       </w:r>
-      <w:fldSimple w:instr=" SEQ Abbildung \* ARABIC ">
-        <w:r>
-          <w:rPr>
-            <w:noProof/>
-          </w:rPr>
-          <w:t>1</w:t>
-        </w:r>
-      </w:fldSimple>
+      <w:r>
+        <w:fldChar w:fldCharType="begin"/>
+      </w:r>
+      <w:r>
+        <w:instrText xml:space="preserve"> SEQ Abbildung \* ARABIC </w:instrText>
+      </w:r>
+      <w:r>
+        <w:fldChar w:fldCharType="separate"/>
+      </w:r>
+      <w:r>
+        <w:rPr>
+          <w:noProof/>
+        </w:rPr>
+        <w:t>1</w:t>
+      </w:r>
+      <w:r>
+        <w:rPr>
+          <w:noProof/>
+        </w:rPr>
+        <w:fldChar w:fldCharType="end"/>
+      </w:r>
       <w:r>
         <w:t>1: Aufbau der Produkte.csv</w:t>
       </w:r>
@@ -10209,14 +10367,27 @@
       <w:r>
         <w:t>Abbildung 1</w:t>
       </w:r>
-      <w:fldSimple w:instr=" SEQ Abbildung \* ARABIC ">
-        <w:r>
-          <w:rPr>
-            <w:noProof/>
-          </w:rPr>
-          <w:t>2</w:t>
-        </w:r>
-      </w:fldSimple>
+      <w:r>
+        <w:fldChar w:fldCharType="begin"/>
+      </w:r>
+      <w:r>
+        <w:instrText xml:space="preserve"> SEQ Abbildung \* ARABIC </w:instrText>
+      </w:r>
+      <w:r>
+        <w:fldChar w:fldCharType="separate"/>
+      </w:r>
+      <w:r>
+        <w:rPr>
+          <w:noProof/>
+        </w:rPr>
+        <w:t>2</w:t>
+      </w:r>
+      <w:r>
+        <w:rPr>
+          <w:noProof/>
+        </w:rPr>
+        <w:fldChar w:fldCharType="end"/>
+      </w:r>
       <w:r>
         <w:t>: Aufbau der FabrikenMitPuffer.csv</w:t>
       </w:r>
@@ -10465,14 +10636,27 @@
       <w:r>
         <w:t xml:space="preserve">Tabelle </w:t>
       </w:r>
-      <w:fldSimple w:instr=" SEQ Tabelle \* ARABIC ">
-        <w:r>
-          <w:rPr>
-            <w:noProof/>
-          </w:rPr>
-          <w:t>2</w:t>
-        </w:r>
-      </w:fldSimple>
+      <w:r>
+        <w:fldChar w:fldCharType="begin"/>
+      </w:r>
+      <w:r>
+        <w:instrText xml:space="preserve"> SEQ Tabelle \* ARABIC </w:instrText>
+      </w:r>
+      <w:r>
+        <w:fldChar w:fldCharType="separate"/>
+      </w:r>
+      <w:r>
+        <w:rPr>
+          <w:noProof/>
+        </w:rPr>
+        <w:t>2</w:t>
+      </w:r>
+      <w:r>
+        <w:rPr>
+          <w:noProof/>
+        </w:rPr>
+        <w:fldChar w:fldCharType="end"/>
+      </w:r>
       <w:r>
         <w:t xml:space="preserve">: </w:t>
       </w:r>
@@ -11199,14 +11383,27 @@
       <w:r>
         <w:t xml:space="preserve">Tabelle </w:t>
       </w:r>
-      <w:fldSimple w:instr=" SEQ Tabelle \* ARABIC ">
-        <w:r>
-          <w:rPr>
-            <w:noProof/>
-          </w:rPr>
-          <w:t>3</w:t>
-        </w:r>
-      </w:fldSimple>
+      <w:r>
+        <w:fldChar w:fldCharType="begin"/>
+      </w:r>
+      <w:r>
+        <w:instrText xml:space="preserve"> SEQ Tabelle \* ARABIC </w:instrText>
+      </w:r>
+      <w:r>
+        <w:fldChar w:fldCharType="separate"/>
+      </w:r>
+      <w:r>
+        <w:rPr>
+          <w:noProof/>
+        </w:rPr>
+        <w:t>3</w:t>
+      </w:r>
+      <w:r>
+        <w:rPr>
+          <w:noProof/>
+        </w:rPr>
+        <w:fldChar w:fldCharType="end"/>
+      </w:r>
       <w:r>
         <w:t>: Beschreibung der Auftrags CSV Datei</w:t>
       </w:r>
@@ -11598,9 +11795,27 @@
         <w:rPr>
           <w:lang w:val="de-DE"/>
         </w:rPr>
-        <w:t>Erzeugung einer neuen Factory</w:t>
+        <w:t>Erzeugung eine</w:t>
+      </w:r>
+      <w:r>
+        <w:rPr>
+          <w:lang w:val="de-DE"/>
+        </w:rPr>
+        <w:t>s</w:t>
+      </w:r>
+      <w:r>
+        <w:rPr>
+          <w:lang w:val="de-DE"/>
+        </w:rPr>
+        <w:t xml:space="preserve"> Factor</w:t>
       </w:r>
       <w:bookmarkEnd w:id="31"/>
+      <w:r>
+        <w:rPr>
+          <w:lang w:val="de-DE"/>
+        </w:rPr>
+        <w:t xml:space="preserve">y Konglomerates </w:t>
+      </w:r>
     </w:p>
     <w:p>
       <w:pPr>
@@ -12861,17 +13076,9 @@
         <w:rPr>
           <w:lang w:val="de-DE"/>
         </w:rPr>
-        <w:t xml:space="preserve">- </w:t>
-      </w:r>
-      <w:proofErr w:type="spellStart"/>
-      <w:r>
-        <w:rPr>
-          <w:lang w:val="de-DE"/>
-        </w:rPr>
-        <w:t>PlanningItems</w:t>
+        <w:t>- PlanningItems</w:t>
       </w:r>
       <w:bookmarkEnd w:id="35"/>
-      <w:proofErr w:type="spellEnd"/>
     </w:p>
     <w:p>
       <w:pPr>
@@ -12885,7 +13092,6 @@
         </w:rPr>
         <w:t xml:space="preserve">Für die Erstellung der Prozessschritte wurde die Klasse </w:t>
       </w:r>
-      <w:proofErr w:type="spellStart"/>
       <w:r>
         <w:rPr>
           <w:i/>
@@ -12893,7 +13099,6 @@
         </w:rPr>
         <w:t>PlanningItems</w:t>
       </w:r>
-      <w:proofErr w:type="spellEnd"/>
       <w:r>
         <w:rPr>
           <w:lang w:val="de-DE"/>
@@ -13243,7 +13448,19 @@
         <w:rPr>
           <w:lang w:val="de-DE"/>
         </w:rPr>
-        <w:t xml:space="preserve">einzufügen, wie möglich. </w:t>
+        <w:t>einzufügen, wie</w:t>
+      </w:r>
+      <w:r>
+        <w:rPr>
+          <w:lang w:val="de-DE"/>
+        </w:rPr>
+        <w:t xml:space="preserve"> uns</w:t>
+      </w:r>
+      <w:r>
+        <w:rPr>
+          <w:lang w:val="de-DE"/>
+        </w:rPr>
+        <w:t xml:space="preserve"> möglich. </w:t>
       </w:r>
     </w:p>
     <w:p>
@@ -13557,14 +13774,27 @@
       <w:r>
         <w:t xml:space="preserve"> </w:t>
       </w:r>
-      <w:fldSimple w:instr=" SEQ Abbildung_ \* ARABIC ">
-        <w:r>
-          <w:rPr>
-            <w:noProof/>
-          </w:rPr>
-          <w:t>12</w:t>
-        </w:r>
-      </w:fldSimple>
+      <w:r>
+        <w:fldChar w:fldCharType="begin"/>
+      </w:r>
+      <w:r>
+        <w:instrText xml:space="preserve"> SEQ Abbildung_ \* ARABIC </w:instrText>
+      </w:r>
+      <w:r>
+        <w:fldChar w:fldCharType="separate"/>
+      </w:r>
+      <w:r>
+        <w:rPr>
+          <w:noProof/>
+        </w:rPr>
+        <w:t>12</w:t>
+      </w:r>
+      <w:r>
+        <w:rPr>
+          <w:noProof/>
+        </w:rPr>
+        <w:fldChar w:fldCharType="end"/>
+      </w:r>
       <w:bookmarkEnd w:id="43"/>
       <w:r>
         <w:t xml:space="preserve">: </w:t>
@@ -13772,14 +14002,30 @@
       <w:r>
         <w:t xml:space="preserve">Abbildung </w:t>
       </w:r>
-      <w:fldSimple w:instr=" SEQ Abbildung_ \* ARABIC ">
-        <w:r>
-          <w:rPr>
-            <w:noProof/>
-          </w:rPr>
-          <w:t>13</w:t>
-        </w:r>
-      </w:fldSimple>
+      <w:r>
+        <w:fldChar w:fldCharType="begin"/>
+      </w:r>
+      <w:r>
+        <w:instrText xml:space="preserve"> SEQ Abbildu</w:instrText>
+      </w:r>
+      <w:r>
+        <w:instrText xml:space="preserve">ng_ \* ARABIC </w:instrText>
+      </w:r>
+      <w:r>
+        <w:fldChar w:fldCharType="separate"/>
+      </w:r>
+      <w:r>
+        <w:rPr>
+          <w:noProof/>
+        </w:rPr>
+        <w:t>13</w:t>
+      </w:r>
+      <w:r>
+        <w:rPr>
+          <w:noProof/>
+        </w:rPr>
+        <w:fldChar w:fldCharType="end"/>
+      </w:r>
       <w:bookmarkEnd w:id="46"/>
       <w:r>
         <w:t xml:space="preserve">: </w:t>
@@ -13808,7 +14054,6 @@
         </w:rPr>
         <w:t xml:space="preserve">Um zu zeigen, wie die unterschiedliche Reihenfolge der </w:t>
       </w:r>
-      <w:proofErr w:type="spellStart"/>
       <w:r>
         <w:rPr>
           <w:i/>
@@ -13816,7 +14061,6 @@
         </w:rPr>
         <w:t>FactorySteps</w:t>
       </w:r>
-      <w:proofErr w:type="spellEnd"/>
       <w:r>
         <w:rPr>
           <w:lang w:val="de-DE"/>
@@ -13961,14 +14205,27 @@
       <w:r>
         <w:t xml:space="preserve">Abbildung </w:t>
       </w:r>
-      <w:fldSimple w:instr=" SEQ Abbildung_ \* ARABIC ">
-        <w:r>
-          <w:rPr>
-            <w:noProof/>
-          </w:rPr>
-          <w:t>14</w:t>
-        </w:r>
-      </w:fldSimple>
+      <w:r>
+        <w:fldChar w:fldCharType="begin"/>
+      </w:r>
+      <w:r>
+        <w:instrText xml:space="preserve"> SEQ Abbildung_ \* ARABIC </w:instrText>
+      </w:r>
+      <w:r>
+        <w:fldChar w:fldCharType="separate"/>
+      </w:r>
+      <w:r>
+        <w:rPr>
+          <w:noProof/>
+        </w:rPr>
+        <w:t>14</w:t>
+      </w:r>
+      <w:r>
+        <w:rPr>
+          <w:noProof/>
+        </w:rPr>
+        <w:fldChar w:fldCharType="end"/>
+      </w:r>
       <w:bookmarkEnd w:id="48"/>
       <w:r>
         <w:t xml:space="preserve">: </w:t>
@@ -14121,14 +14378,27 @@
       <w:r>
         <w:t xml:space="preserve">Abbildung </w:t>
       </w:r>
-      <w:fldSimple w:instr=" SEQ Abbildung_ \* ARABIC ">
-        <w:r>
-          <w:rPr>
-            <w:noProof/>
-          </w:rPr>
-          <w:t>15</w:t>
-        </w:r>
-      </w:fldSimple>
+      <w:r>
+        <w:fldChar w:fldCharType="begin"/>
+      </w:r>
+      <w:r>
+        <w:instrText xml:space="preserve"> SEQ Abbildung_ \* ARABIC </w:instrText>
+      </w:r>
+      <w:r>
+        <w:fldChar w:fldCharType="separate"/>
+      </w:r>
+      <w:r>
+        <w:rPr>
+          <w:noProof/>
+        </w:rPr>
+        <w:t>15</w:t>
+      </w:r>
+      <w:r>
+        <w:rPr>
+          <w:noProof/>
+        </w:rPr>
+        <w:fldChar w:fldCharType="end"/>
+      </w:r>
       <w:bookmarkEnd w:id="50"/>
       <w:r>
         <w:t xml:space="preserve">: </w:t>
@@ -14258,7 +14528,6 @@
         </w:rPr>
         <w:t xml:space="preserve">a die Anzahl der Auswahlmöglichkeiten faktoriell mit der Anzahl an </w:t>
       </w:r>
-      <w:proofErr w:type="spellStart"/>
       <w:r>
         <w:rPr>
           <w:i/>
@@ -14266,7 +14535,6 @@
         </w:rPr>
         <w:t>PlanningItems</w:t>
       </w:r>
-      <w:proofErr w:type="spellEnd"/>
       <w:r>
         <w:rPr>
           <w:lang w:val="de-DE"/>
@@ -16297,152 +16565,139 @@
         </w:rPr>
         <w:t xml:space="preserve"> die der genutzte Rechner brauchte um zu einem Ergebnis zu kommen, Anzahl </w:t>
       </w:r>
+      <w:r>
+        <w:rPr>
+          <w:i/>
+          <w:lang w:val="de-DE"/>
+        </w:rPr>
+        <w:t>PlanningItems</w:t>
+      </w:r>
+      <w:r>
+        <w:rPr>
+          <w:lang w:val="de-DE"/>
+        </w:rPr>
+        <w:t xml:space="preserve"> die Anzahl an </w:t>
+      </w:r>
+      <w:r>
+        <w:rPr>
+          <w:i/>
+          <w:lang w:val="de-DE"/>
+        </w:rPr>
+        <w:t>PlanningItems</w:t>
+      </w:r>
+      <w:r>
+        <w:rPr>
+          <w:lang w:val="de-DE"/>
+        </w:rPr>
+        <w:t xml:space="preserve"> in welche die Aufträge </w:t>
+      </w:r>
+      <w:r>
+        <w:rPr>
+          <w:lang w:val="de-DE"/>
+        </w:rPr>
+        <w:t>aufgeteilt wurden, Anzahl an Kombinationen, die Anzahl der verschiedenen Kombinationen, Anzahl Simulationen, die Anzahl Simulationen welche berechnet wurden</w:t>
+      </w:r>
+      <w:r>
+        <w:rPr>
+          <w:lang w:val="de-DE"/>
+        </w:rPr>
+        <w:t xml:space="preserve">, Ergebnis EC, das Ergebnis der Simulation mit der </w:t>
+      </w:r>
       <w:proofErr w:type="spellStart"/>
       <w:r>
         <w:rPr>
           <w:i/>
           <w:lang w:val="de-DE"/>
         </w:rPr>
-        <w:t>PlanningItems</w:t>
+        <w:t>EnumeratedCalculation</w:t>
       </w:r>
       <w:proofErr w:type="spellEnd"/>
       <w:r>
         <w:rPr>
           <w:lang w:val="de-DE"/>
         </w:rPr>
-        <w:t xml:space="preserve"> die Anzahl an </w:t>
+        <w:t xml:space="preserve"> Optimierung </w:t>
+      </w:r>
+      <w:r>
+        <w:rPr>
+          <w:lang w:val="de-DE"/>
+        </w:rPr>
+        <w:t xml:space="preserve">und Ergebnis FCFS, das Ergebnis der First Come First </w:t>
       </w:r>
       <w:proofErr w:type="spellStart"/>
       <w:r>
         <w:rPr>
+          <w:lang w:val="de-DE"/>
+        </w:rPr>
+        <w:t>Serve</w:t>
+      </w:r>
+      <w:proofErr w:type="spellEnd"/>
+      <w:r>
+        <w:rPr>
+          <w:lang w:val="de-DE"/>
+        </w:rPr>
+        <w:t xml:space="preserve"> Optimierung.</w:t>
+      </w:r>
+      <w:r>
+        <w:rPr>
+          <w:lang w:val="de-DE"/>
+        </w:rPr>
+        <w:t xml:space="preserve"> </w:t>
+      </w:r>
+      <w:r>
+        <w:rPr>
+          <w:lang w:val="de-DE"/>
+        </w:rPr>
+        <w:t xml:space="preserve"> </w:t>
+      </w:r>
+      <w:r>
+        <w:rPr>
+          <w:lang w:val="de-DE"/>
+        </w:rPr>
+        <w:t xml:space="preserve">In Tabelle </w:t>
+      </w:r>
+      <w:r>
+        <w:rPr>
+          <w:lang w:val="de-DE"/>
+        </w:rPr>
+        <w:t>4</w:t>
+      </w:r>
+      <w:r>
+        <w:rPr>
+          <w:lang w:val="de-DE"/>
+        </w:rPr>
+        <w:t xml:space="preserve"> </w:t>
+      </w:r>
+      <w:r>
+        <w:rPr>
+          <w:lang w:val="de-DE"/>
+        </w:rPr>
+        <w:t>wird der Anstieg der</w:t>
+      </w:r>
+      <w:r>
+        <w:rPr>
+          <w:lang w:val="de-DE"/>
+        </w:rPr>
+        <w:t xml:space="preserve"> </w:t>
+      </w:r>
+      <w:r>
+        <w:rPr>
+          <w:lang w:val="de-DE"/>
+        </w:rPr>
+        <w:t xml:space="preserve">Rechenzeit </w:t>
+      </w:r>
+      <w:r>
+        <w:rPr>
+          <w:lang w:val="de-DE"/>
+        </w:rPr>
+        <w:t xml:space="preserve">mit der Anzahl an Kombinationen bzw. der Anzahl an </w:t>
+      </w:r>
+      <w:r>
+        <w:rPr>
           <w:i/>
           <w:lang w:val="de-DE"/>
         </w:rPr>
-        <w:t>PlanningItems</w:t>
-      </w:r>
-      <w:proofErr w:type="spellEnd"/>
-      <w:r>
-        <w:rPr>
-          <w:lang w:val="de-DE"/>
-        </w:rPr>
-        <w:t xml:space="preserve"> in welche die Aufträge </w:t>
-      </w:r>
-      <w:r>
-        <w:rPr>
-          <w:lang w:val="de-DE"/>
-        </w:rPr>
-        <w:t>aufgeteilt wurden, Anzahl an Kombinationen, die Anzahl der verschiedenen Kombinationen, Anzahl Simulationen, die Anzahl Simulationen welche berechnet wurden</w:t>
-      </w:r>
-      <w:r>
-        <w:rPr>
-          <w:lang w:val="de-DE"/>
-        </w:rPr>
-        <w:t xml:space="preserve">, Ergebnis EC, das Ergebnis der Simulation mit der </w:t>
-      </w:r>
-      <w:proofErr w:type="spellStart"/>
-      <w:r>
-        <w:rPr>
-          <w:i/>
-          <w:lang w:val="de-DE"/>
-        </w:rPr>
-        <w:t>EnumeratedCalculation</w:t>
-      </w:r>
-      <w:proofErr w:type="spellEnd"/>
-      <w:r>
-        <w:rPr>
-          <w:lang w:val="de-DE"/>
-        </w:rPr>
-        <w:t xml:space="preserve"> Optimierung </w:t>
-      </w:r>
-      <w:r>
-        <w:rPr>
-          <w:lang w:val="de-DE"/>
-        </w:rPr>
-        <w:t xml:space="preserve">und Ergebnis FCFS, das Ergebnis der First Come First </w:t>
-      </w:r>
-      <w:proofErr w:type="spellStart"/>
-      <w:r>
-        <w:rPr>
-          <w:lang w:val="de-DE"/>
-        </w:rPr>
-        <w:t>Serve</w:t>
-      </w:r>
-      <w:proofErr w:type="spellEnd"/>
-      <w:r>
-        <w:rPr>
-          <w:lang w:val="de-DE"/>
-        </w:rPr>
-        <w:t xml:space="preserve"> Optimierung.</w:t>
-      </w:r>
-      <w:r>
-        <w:rPr>
-          <w:lang w:val="de-DE"/>
-        </w:rPr>
-        <w:t xml:space="preserve"> </w:t>
-      </w:r>
-      <w:r>
-        <w:rPr>
-          <w:lang w:val="de-DE"/>
-        </w:rPr>
-        <w:t xml:space="preserve"> </w:t>
-      </w:r>
-      <w:r>
-        <w:rPr>
-          <w:lang w:val="de-DE"/>
-        </w:rPr>
-        <w:t xml:space="preserve">In Tabelle </w:t>
-      </w:r>
-      <w:r>
-        <w:rPr>
-          <w:lang w:val="de-DE"/>
-        </w:rPr>
-        <w:t>4</w:t>
-      </w:r>
-      <w:r>
-        <w:rPr>
-          <w:lang w:val="de-DE"/>
-        </w:rPr>
-        <w:t xml:space="preserve"> </w:t>
-      </w:r>
-      <w:r>
-        <w:rPr>
-          <w:lang w:val="de-DE"/>
-        </w:rPr>
-        <w:t>wird der Anstieg der</w:t>
-      </w:r>
-      <w:r>
-        <w:rPr>
-          <w:lang w:val="de-DE"/>
-        </w:rPr>
-        <w:t xml:space="preserve"> </w:t>
-      </w:r>
-      <w:r>
-        <w:rPr>
-          <w:lang w:val="de-DE"/>
-        </w:rPr>
-        <w:t xml:space="preserve">Rechenzeit </w:t>
-      </w:r>
-      <w:r>
-        <w:rPr>
-          <w:lang w:val="de-DE"/>
-        </w:rPr>
-        <w:t xml:space="preserve">mit der Anzahl an Kombinationen bzw. der Anzahl an </w:t>
-      </w:r>
-      <w:proofErr w:type="spellStart"/>
-      <w:r>
-        <w:rPr>
-          <w:i/>
-          <w:lang w:val="de-DE"/>
-        </w:rPr>
-        <w:t>PlanningItems</w:t>
-      </w:r>
-      <w:proofErr w:type="spellEnd"/>
-      <w:r>
-        <w:rPr>
-          <w:i/>
-          <w:lang w:val="de-DE"/>
-        </w:rPr>
-        <w:t xml:space="preserve"> </w:t>
+        <w:t xml:space="preserve">PlanningItems </w:t>
       </w:r>
       <w:r>
         <w:rPr>
@@ -16729,7 +16984,6 @@
               </w:rPr>
               <w:t xml:space="preserve">Anzahl </w:t>
             </w:r>
-            <w:proofErr w:type="spellStart"/>
             <w:r>
               <w:rPr>
                 <w:rFonts w:eastAsia="Times New Roman" w:cs="Calibri"/>
@@ -16740,7 +16994,6 @@
               </w:rPr>
               <w:t>PlanningItems</w:t>
             </w:r>
-            <w:proofErr w:type="spellEnd"/>
           </w:p>
         </w:tc>
         <w:tc>
@@ -20315,7 +20568,6 @@
               </w:rPr>
               <w:t xml:space="preserve">Anzahl </w:t>
             </w:r>
-            <w:proofErr w:type="spellStart"/>
             <w:r>
               <w:rPr>
                 <w:rFonts w:eastAsia="Times New Roman" w:cs="Calibri"/>
@@ -20326,7 +20578,6 @@
               </w:rPr>
               <w:t>PlanningItems</w:t>
             </w:r>
-            <w:proofErr w:type="spellEnd"/>
           </w:p>
         </w:tc>
         <w:tc>
@@ -21973,7 +22224,7 @@
         <w:rPr>
           <w:lang w:val="de-DE"/>
         </w:rPr>
-        <w:t xml:space="preserve"> ist gut zu sehen</w:t>
+        <w:t xml:space="preserve"> ist zu sehen</w:t>
       </w:r>
       <w:r>
         <w:rPr>
@@ -21999,7 +22250,6 @@
         </w:rPr>
         <w:t xml:space="preserve"> bei einer hohen Anzahl an Produktionen auf einer Maschine bzw. dass so bald mehr als 20 </w:t>
       </w:r>
-      <w:proofErr w:type="spellStart"/>
       <w:r>
         <w:rPr>
           <w:i/>
@@ -22007,7 +22257,6 @@
         </w:rPr>
         <w:t>PlanningItems</w:t>
       </w:r>
-      <w:proofErr w:type="spellEnd"/>
       <w:r>
         <w:rPr>
           <w:lang w:val="de-DE"/>
@@ -24009,7 +24258,6 @@
               </w:rPr>
               <w:t xml:space="preserve">Anzahl </w:t>
             </w:r>
-            <w:proofErr w:type="spellStart"/>
             <w:r>
               <w:rPr>
                 <w:rFonts w:eastAsia="Times New Roman" w:cs="Calibri"/>
@@ -24020,7 +24268,6 @@
               </w:rPr>
               <w:t>PlanningItems</w:t>
             </w:r>
-            <w:proofErr w:type="spellEnd"/>
           </w:p>
         </w:tc>
         <w:tc>
@@ -25735,21 +25982,12 @@
         </w:rPr>
         <w:t xml:space="preserve"> </w:t>
       </w:r>
-      <w:proofErr w:type="spellStart"/>
       <w:r>
         <w:rPr>
           <w:i/>
           <w:lang w:val="de-DE"/>
         </w:rPr>
-        <w:t>PlanningItems</w:t>
-      </w:r>
-      <w:proofErr w:type="spellEnd"/>
-      <w:r>
-        <w:rPr>
-          <w:i/>
-          <w:lang w:val="de-DE"/>
-        </w:rPr>
-        <w:t xml:space="preserve"> </w:t>
+        <w:t xml:space="preserve">PlanningItems </w:t>
       </w:r>
       <w:r>
         <w:rPr>
@@ -25983,7 +26221,6 @@
               </w:rPr>
               <w:t xml:space="preserve">Anzahl </w:t>
             </w:r>
-            <w:proofErr w:type="spellStart"/>
             <w:r>
               <w:rPr>
                 <w:rFonts w:eastAsia="Times New Roman" w:cs="Calibri"/>
@@ -25994,7 +26231,6 @@
               </w:rPr>
               <w:t>PlanningItems</w:t>
             </w:r>
-            <w:proofErr w:type="spellEnd"/>
           </w:p>
         </w:tc>
         <w:tc>
@@ -27795,6 +28031,7 @@
         <w:docPartUnique/>
       </w:docPartObj>
     </w:sdtPr>
+    <w:sdtEndPr/>
     <w:sdtContent>
       <w:p>
         <w:pPr>
@@ -27915,17 +28152,33 @@
     <w:r>
       <w:tab/>
     </w:r>
-    <w:fldSimple w:instr=" STYLEREF  &quot;Überschrift 1&quot;  \* MERGEFORMAT ">
-      <w:r>
-        <w:rPr>
-          <w:b/>
-          <w:bCs/>
-          <w:noProof/>
-          <w:lang w:val="en-US"/>
-        </w:rPr>
-        <w:t>Inhaltsverzeichnis</w:t>
-      </w:r>
-    </w:fldSimple>
+    <w:r>
+      <w:fldChar w:fldCharType="begin"/>
+    </w:r>
+    <w:r>
+      <w:instrText xml:space="preserve"> STYLEREF  "Überschrift 1"  \* MERGEFORMAT </w:instrText>
+    </w:r>
+    <w:r>
+      <w:fldChar w:fldCharType="separate"/>
+    </w:r>
+    <w:r>
+      <w:rPr>
+        <w:b/>
+        <w:bCs/>
+        <w:noProof/>
+        <w:lang w:val="en-US"/>
+      </w:rPr>
+      <w:t>Inhaltsverzeichnis</w:t>
+    </w:r>
+    <w:r>
+      <w:rPr>
+        <w:b/>
+        <w:bCs/>
+        <w:noProof/>
+        <w:lang w:val="en-US"/>
+      </w:rPr>
+      <w:fldChar w:fldCharType="end"/>
+    </w:r>
   </w:p>
 </w:hdr>
 </file>
@@ -27937,34 +28190,66 @@
       <w:pStyle w:val="Kopfzeile"/>
       <w:jc w:val="right"/>
     </w:pPr>
-    <w:fldSimple w:instr=" STYLEREF  Titel  \* MERGEFORMAT ">
-      <w:r>
-        <w:rPr>
-          <w:b/>
-          <w:bCs/>
-          <w:noProof/>
-          <w:lang w:val="en-US"/>
-        </w:rPr>
-        <w:t>Software-Engineering</w:t>
-      </w:r>
-    </w:fldSimple>
+    <w:r>
+      <w:fldChar w:fldCharType="begin"/>
+    </w:r>
+    <w:r>
+      <w:instrText xml:space="preserve"> STYLEREF  Titel  \* MERGEFORMAT </w:instrText>
+    </w:r>
+    <w:r>
+      <w:fldChar w:fldCharType="separate"/>
+    </w:r>
+    <w:r>
+      <w:rPr>
+        <w:b/>
+        <w:bCs/>
+        <w:noProof/>
+        <w:lang w:val="en-US"/>
+      </w:rPr>
+      <w:t>Software-Engineering</w:t>
+    </w:r>
+    <w:r>
+      <w:rPr>
+        <w:b/>
+        <w:bCs/>
+        <w:noProof/>
+        <w:lang w:val="en-US"/>
+      </w:rPr>
+      <w:fldChar w:fldCharType="end"/>
+    </w:r>
     <w:r>
       <w:tab/>
     </w:r>
     <w:r>
       <w:tab/>
     </w:r>
-    <w:fldSimple w:instr=" STYLEREF  &quot;Überschrift 1&quot;  \* MERGEFORMAT ">
-      <w:r>
-        <w:rPr>
-          <w:b/>
-          <w:bCs/>
-          <w:noProof/>
-          <w:lang w:val="en-US"/>
-        </w:rPr>
-        <w:t>Abbildungs- und Tabellenverzeichnis</w:t>
-      </w:r>
-    </w:fldSimple>
+    <w:r>
+      <w:fldChar w:fldCharType="begin"/>
+    </w:r>
+    <w:r>
+      <w:instrText xml:space="preserve"> STYLEREF  "Überschrift 1"  \* MERGEFORMAT </w:instrText>
+    </w:r>
+    <w:r>
+      <w:fldChar w:fldCharType="separate"/>
+    </w:r>
+    <w:r>
+      <w:rPr>
+        <w:b/>
+        <w:bCs/>
+        <w:noProof/>
+        <w:lang w:val="en-US"/>
+      </w:rPr>
+      <w:t>Abbildungs- und Tabellenverzeichnis</w:t>
+    </w:r>
+    <w:r>
+      <w:rPr>
+        <w:b/>
+        <w:bCs/>
+        <w:noProof/>
+        <w:lang w:val="en-US"/>
+      </w:rPr>
+      <w:fldChar w:fldCharType="end"/>
+    </w:r>
   </w:p>
 </w:hdr>
 </file>
@@ -27976,40 +28261,69 @@
       <w:pStyle w:val="Kopfzeile"/>
       <w:jc w:val="right"/>
     </w:pPr>
-    <w:fldSimple w:instr=" STYLEREF  Titel  \* MERGEFORMAT ">
-      <w:r>
-        <w:rPr>
-          <w:b/>
-          <w:bCs/>
-          <w:noProof/>
-          <w:lang w:val="en-US"/>
-        </w:rPr>
-        <w:t>Software-Engineering</w:t>
-      </w:r>
-    </w:fldSimple>
+    <w:r>
+      <w:fldChar w:fldCharType="begin"/>
+    </w:r>
+    <w:r>
+      <w:instrText xml:space="preserve"> STYLEREF  Titel  \* MERGEFORMAT </w:instrText>
+    </w:r>
+    <w:r>
+      <w:fldChar w:fldCharType="separate"/>
+    </w:r>
+    <w:r>
+      <w:rPr>
+        <w:b/>
+        <w:bCs/>
+        <w:noProof/>
+        <w:lang w:val="en-US"/>
+      </w:rPr>
+      <w:t>Software-Engineering</w:t>
+    </w:r>
+    <w:r>
+      <w:rPr>
+        <w:b/>
+        <w:bCs/>
+        <w:noProof/>
+        <w:lang w:val="en-US"/>
+      </w:rPr>
+      <w:fldChar w:fldCharType="end"/>
+    </w:r>
     <w:r>
       <w:tab/>
     </w:r>
     <w:r>
       <w:tab/>
     </w:r>
-    <w:fldSimple w:instr=" STYLEREF  &quot;Überschrift 1&quot;  \* MERGEFORMAT ">
-      <w:r>
-        <w:rPr>
-          <w:b/>
-          <w:bCs/>
-          <w:noProof/>
-          <w:lang w:val="en-US"/>
-        </w:rPr>
-        <w:t>Enumeration</w:t>
-      </w:r>
-      <w:r>
-        <w:rPr>
-          <w:noProof/>
-        </w:rPr>
-        <w:t xml:space="preserve"> Calculation Algorithmus</w:t>
-      </w:r>
-    </w:fldSimple>
+    <w:r>
+      <w:fldChar w:fldCharType="begin"/>
+    </w:r>
+    <w:r>
+      <w:instrText xml:space="preserve"> STYLEREF  "Überschrift 1"  \* MERGEFORMAT </w:instrText>
+    </w:r>
+    <w:r>
+      <w:fldChar w:fldCharType="separate"/>
+    </w:r>
+    <w:r>
+      <w:rPr>
+        <w:b/>
+        <w:bCs/>
+        <w:noProof/>
+        <w:lang w:val="en-US"/>
+      </w:rPr>
+      <w:t>Enumeration</w:t>
+    </w:r>
+    <w:r>
+      <w:rPr>
+        <w:noProof/>
+      </w:rPr>
+      <w:t xml:space="preserve"> Calculation Algorithmus</w:t>
+    </w:r>
+    <w:r>
+      <w:rPr>
+        <w:noProof/>
+      </w:rPr>
+      <w:fldChar w:fldCharType="end"/>
+    </w:r>
   </w:p>
 </w:hdr>
 </file>

</xml_diff>

<commit_message>
Final changes to docs and report
</commit_message>
<xml_diff>
--- a/Benutzerhandbuch_SE_Hoffelner_Nehl.docx
+++ b/Benutzerhandbuch_SE_Hoffelner_Nehl.docx
@@ -336,16 +336,24 @@
                 <w:lang w:val="de-DE"/>
               </w:rPr>
             </w:pPr>
+            <w:proofErr w:type="spellStart"/>
             <w:r>
               <w:rPr>
                 <w:lang w:val="de-DE"/>
               </w:rPr>
-              <w:t>Hoffelner Mario</w:t>
-            </w:r>
+              <w:t>Hoffelner</w:t>
+            </w:r>
+            <w:proofErr w:type="spellEnd"/>
             <w:r>
               <w:rPr>
                 <w:lang w:val="de-DE"/>
               </w:rPr>
+              <w:t xml:space="preserve"> Mario</w:t>
+            </w:r>
+            <w:r>
+              <w:rPr>
+                <w:lang w:val="de-DE"/>
+              </w:rPr>
               <w:t xml:space="preserve">, </w:t>
             </w:r>
             <w:r>
@@ -360,19 +368,11 @@
               </w:rPr>
               <w:br/>
             </w:r>
-            <w:proofErr w:type="spellStart"/>
             <w:r>
               <w:rPr>
                 <w:lang w:val="de-DE"/>
               </w:rPr>
-              <w:t>Nehl</w:t>
-            </w:r>
-            <w:proofErr w:type="spellEnd"/>
-            <w:r>
-              <w:rPr>
-                <w:lang w:val="de-DE"/>
-              </w:rPr>
-              <w:t xml:space="preserve"> Stefan, m00935188</w:t>
+              <w:t>Nehl Stefan, m00935188</w:t>
             </w:r>
           </w:p>
           <w:p>
@@ -474,7 +474,7 @@
           <w:noProof/>
           <w:lang w:val="de-DE"/>
         </w:rPr>
-        <w:t>30. August 2022</w:t>
+        <w:t>1. September 2022</w:t>
       </w:r>
       <w:r>
         <w:rPr>
@@ -5225,14 +5225,27 @@
       <w:r>
         <w:t xml:space="preserve">Abbildung </w:t>
       </w:r>
-      <w:fldSimple w:instr=" SEQ Abbildung_ \* ARABIC ">
-        <w:r>
-          <w:rPr>
-            <w:noProof/>
-          </w:rPr>
-          <w:t>1</w:t>
-        </w:r>
-      </w:fldSimple>
+      <w:r>
+        <w:fldChar w:fldCharType="begin"/>
+      </w:r>
+      <w:r>
+        <w:instrText xml:space="preserve"> SEQ Abbildung_ \* ARABIC </w:instrText>
+      </w:r>
+      <w:r>
+        <w:fldChar w:fldCharType="separate"/>
+      </w:r>
+      <w:r>
+        <w:rPr>
+          <w:noProof/>
+        </w:rPr>
+        <w:t>1</w:t>
+      </w:r>
+      <w:r>
+        <w:rPr>
+          <w:noProof/>
+        </w:rPr>
+        <w:fldChar w:fldCharType="end"/>
+      </w:r>
       <w:r>
         <w:t xml:space="preserve">: </w:t>
       </w:r>
@@ -5575,14 +5588,27 @@
       <w:r>
         <w:t xml:space="preserve">Abbildung </w:t>
       </w:r>
-      <w:fldSimple w:instr=" SEQ Abbildung_ \* ARABIC ">
-        <w:r>
-          <w:rPr>
-            <w:noProof/>
-          </w:rPr>
-          <w:t>2</w:t>
-        </w:r>
-      </w:fldSimple>
+      <w:r>
+        <w:fldChar w:fldCharType="begin"/>
+      </w:r>
+      <w:r>
+        <w:instrText xml:space="preserve"> SEQ Abbildung_ \* ARABIC </w:instrText>
+      </w:r>
+      <w:r>
+        <w:fldChar w:fldCharType="separate"/>
+      </w:r>
+      <w:r>
+        <w:rPr>
+          <w:noProof/>
+        </w:rPr>
+        <w:t>2</w:t>
+      </w:r>
+      <w:r>
+        <w:rPr>
+          <w:noProof/>
+        </w:rPr>
+        <w:fldChar w:fldCharType="end"/>
+      </w:r>
       <w:bookmarkEnd w:id="6"/>
       <w:r>
         <w:t>: Rohstoffe holen</w:t>
@@ -5841,14 +5867,27 @@
       <w:r>
         <w:t xml:space="preserve">Abbildung </w:t>
       </w:r>
-      <w:fldSimple w:instr=" SEQ Abbildung_ \* ARABIC ">
-        <w:r>
-          <w:rPr>
-            <w:noProof/>
-          </w:rPr>
-          <w:t>3</w:t>
-        </w:r>
-      </w:fldSimple>
+      <w:r>
+        <w:fldChar w:fldCharType="begin"/>
+      </w:r>
+      <w:r>
+        <w:instrText xml:space="preserve"> SEQ Abbildung_ \* ARABIC </w:instrText>
+      </w:r>
+      <w:r>
+        <w:fldChar w:fldCharType="separate"/>
+      </w:r>
+      <w:r>
+        <w:rPr>
+          <w:noProof/>
+        </w:rPr>
+        <w:t>3</w:t>
+      </w:r>
+      <w:r>
+        <w:rPr>
+          <w:noProof/>
+        </w:rPr>
+        <w:fldChar w:fldCharType="end"/>
+      </w:r>
       <w:bookmarkEnd w:id="9"/>
       <w:r>
         <w:t>: Fabrik</w:t>
@@ -6188,14 +6227,27 @@
       <w:r>
         <w:t xml:space="preserve">Abbildung </w:t>
       </w:r>
-      <w:fldSimple w:instr=" SEQ Abbildung_ \* ARABIC ">
-        <w:r>
-          <w:rPr>
-            <w:noProof/>
-          </w:rPr>
-          <w:t>4</w:t>
-        </w:r>
-      </w:fldSimple>
+      <w:r>
+        <w:fldChar w:fldCharType="begin"/>
+      </w:r>
+      <w:r>
+        <w:instrText xml:space="preserve"> SEQ Abbildung_ \* ARABIC </w:instrText>
+      </w:r>
+      <w:r>
+        <w:fldChar w:fldCharType="separate"/>
+      </w:r>
+      <w:r>
+        <w:rPr>
+          <w:noProof/>
+        </w:rPr>
+        <w:t>4</w:t>
+      </w:r>
+      <w:r>
+        <w:rPr>
+          <w:noProof/>
+        </w:rPr>
+        <w:fldChar w:fldCharType="end"/>
+      </w:r>
       <w:bookmarkEnd w:id="13"/>
       <w:r>
         <w:t>: Transporter Area 1</w:t>
@@ -6460,14 +6512,30 @@
       <w:r>
         <w:t xml:space="preserve">Abbildung </w:t>
       </w:r>
-      <w:fldSimple w:instr=" SEQ Abbildung_ \* ARABIC ">
-        <w:r>
-          <w:rPr>
-            <w:noProof/>
-          </w:rPr>
-          <w:t>5</w:t>
-        </w:r>
-      </w:fldSimple>
+      <w:r>
+        <w:fldChar w:fldCharType="begin"/>
+      </w:r>
+      <w:r>
+        <w:instrText xml:space="preserve"> SEQ Abbildung_ \</w:instrText>
+      </w:r>
+      <w:r>
+        <w:instrText xml:space="preserve">* ARABIC </w:instrText>
+      </w:r>
+      <w:r>
+        <w:fldChar w:fldCharType="separate"/>
+      </w:r>
+      <w:r>
+        <w:rPr>
+          <w:noProof/>
+        </w:rPr>
+        <w:t>5</w:t>
+      </w:r>
+      <w:r>
+        <w:rPr>
+          <w:noProof/>
+        </w:rPr>
+        <w:fldChar w:fldCharType="end"/>
+      </w:r>
       <w:bookmarkEnd w:id="17"/>
       <w:r>
         <w:t>: Auftragsliste</w:t>
@@ -6661,14 +6729,27 @@
       <w:r>
         <w:t xml:space="preserve">Abbildung </w:t>
       </w:r>
-      <w:fldSimple w:instr=" SEQ Abbildung_ \* ARABIC ">
-        <w:r>
-          <w:rPr>
-            <w:noProof/>
-          </w:rPr>
-          <w:t>6</w:t>
-        </w:r>
-      </w:fldSimple>
+      <w:r>
+        <w:fldChar w:fldCharType="begin"/>
+      </w:r>
+      <w:r>
+        <w:instrText xml:space="preserve"> SEQ Abbildung_ \* ARABIC </w:instrText>
+      </w:r>
+      <w:r>
+        <w:fldChar w:fldCharType="separate"/>
+      </w:r>
+      <w:r>
+        <w:rPr>
+          <w:noProof/>
+        </w:rPr>
+        <w:t>6</w:t>
+      </w:r>
+      <w:r>
+        <w:rPr>
+          <w:noProof/>
+        </w:rPr>
+        <w:fldChar w:fldCharType="end"/>
+      </w:r>
       <w:bookmarkEnd w:id="20"/>
       <w:r>
         <w:t xml:space="preserve">: </w:t>
@@ -6918,14 +6999,27 @@
       <w:r>
         <w:t xml:space="preserve">Abbildung </w:t>
       </w:r>
-      <w:fldSimple w:instr=" SEQ Abbildung_ \* ARABIC ">
-        <w:r>
-          <w:rPr>
-            <w:noProof/>
-          </w:rPr>
-          <w:t>7</w:t>
-        </w:r>
-      </w:fldSimple>
+      <w:r>
+        <w:fldChar w:fldCharType="begin"/>
+      </w:r>
+      <w:r>
+        <w:instrText xml:space="preserve"> SEQ Abbildung_ \* ARABIC </w:instrText>
+      </w:r>
+      <w:r>
+        <w:fldChar w:fldCharType="separate"/>
+      </w:r>
+      <w:r>
+        <w:rPr>
+          <w:noProof/>
+        </w:rPr>
+        <w:t>7</w:t>
+      </w:r>
+      <w:r>
+        <w:rPr>
+          <w:noProof/>
+        </w:rPr>
+        <w:fldChar w:fldCharType="end"/>
+      </w:r>
       <w:bookmarkEnd w:id="23"/>
       <w:r>
         <w:t xml:space="preserve">: </w:t>
@@ -7362,14 +7456,27 @@
       <w:r>
         <w:t xml:space="preserve">Abbildung </w:t>
       </w:r>
-      <w:fldSimple w:instr=" SEQ Abbildung_ \* ARABIC ">
-        <w:r>
-          <w:rPr>
-            <w:noProof/>
-          </w:rPr>
-          <w:t>8</w:t>
-        </w:r>
-      </w:fldSimple>
+      <w:r>
+        <w:fldChar w:fldCharType="begin"/>
+      </w:r>
+      <w:r>
+        <w:instrText xml:space="preserve"> SEQ Abbildung_ \* ARABIC </w:instrText>
+      </w:r>
+      <w:r>
+        <w:fldChar w:fldCharType="separate"/>
+      </w:r>
+      <w:r>
+        <w:rPr>
+          <w:noProof/>
+        </w:rPr>
+        <w:t>8</w:t>
+      </w:r>
+      <w:r>
+        <w:rPr>
+          <w:noProof/>
+        </w:rPr>
+        <w:fldChar w:fldCharType="end"/>
+      </w:r>
       <w:bookmarkEnd w:id="26"/>
       <w:r>
         <w:t xml:space="preserve">: </w:t>
@@ -7829,6 +7936,52 @@
           <w:lang w:val="de-DE"/>
         </w:rPr>
         <w:t xml:space="preserve"> welche Schritte vor dem aktuellen Schritt ausgeführt werden müssen.</w:t>
+      </w:r>
+      <w:r>
+        <w:rPr>
+          <w:lang w:val="de-DE"/>
+        </w:rPr>
+        <w:t xml:space="preserve"> </w:t>
+      </w:r>
+      <w:r>
+        <w:rPr>
+          <w:lang w:val="de-DE"/>
+        </w:rPr>
+        <w:t>Ein</w:t>
+      </w:r>
+      <w:r>
+        <w:rPr>
+          <w:lang w:val="de-DE"/>
+        </w:rPr>
+        <w:t xml:space="preserve"> Schritt schlägt </w:t>
+      </w:r>
+      <w:r>
+        <w:rPr>
+          <w:lang w:val="de-DE"/>
+        </w:rPr>
+        <w:t xml:space="preserve">fehl, wenn das benötigte </w:t>
+      </w:r>
+      <w:proofErr w:type="spellStart"/>
+      <w:r>
+        <w:rPr>
+          <w:i/>
+          <w:lang w:val="de-DE"/>
+        </w:rPr>
+        <w:t>FactoryObject</w:t>
+      </w:r>
+      <w:proofErr w:type="spellEnd"/>
+      <w:r>
+        <w:rPr>
+          <w:i/>
+          <w:lang w:val="de-DE"/>
+        </w:rPr>
+        <w:t xml:space="preserve"> </w:t>
+      </w:r>
+      <w:r>
+        <w:rPr>
+          <w:lang w:val="de-DE"/>
+        </w:rPr>
+        <w:t xml:space="preserve">gerade durch einen anderen Schritt blockiert ist. </w:t>
       </w:r>
     </w:p>
     <w:p>
@@ -7898,14 +8051,27 @@
       <w:r>
         <w:t xml:space="preserve">Abbildung </w:t>
       </w:r>
-      <w:fldSimple w:instr=" SEQ Abbildung_ \* ARABIC ">
-        <w:r>
-          <w:rPr>
-            <w:noProof/>
-          </w:rPr>
-          <w:t>9</w:t>
-        </w:r>
-      </w:fldSimple>
+      <w:r>
+        <w:fldChar w:fldCharType="begin"/>
+      </w:r>
+      <w:r>
+        <w:instrText xml:space="preserve"> SEQ Abbildung_ \* ARABIC </w:instrText>
+      </w:r>
+      <w:r>
+        <w:fldChar w:fldCharType="separate"/>
+      </w:r>
+      <w:r>
+        <w:rPr>
+          <w:noProof/>
+        </w:rPr>
+        <w:t>9</w:t>
+      </w:r>
+      <w:r>
+        <w:rPr>
+          <w:noProof/>
+        </w:rPr>
+        <w:fldChar w:fldCharType="end"/>
+      </w:r>
       <w:bookmarkEnd w:id="28"/>
       <w:r>
         <w:t xml:space="preserve">: </w:t>
@@ -9101,14 +9267,27 @@
       <w:r>
         <w:t xml:space="preserve">Abbildung </w:t>
       </w:r>
-      <w:fldSimple w:instr=" SEQ Abbildung_ \* ARABIC ">
-        <w:r>
-          <w:rPr>
-            <w:noProof/>
-          </w:rPr>
-          <w:t>10</w:t>
-        </w:r>
-      </w:fldSimple>
+      <w:r>
+        <w:fldChar w:fldCharType="begin"/>
+      </w:r>
+      <w:r>
+        <w:instrText xml:space="preserve"> SEQ Abbildung_ \* ARABIC </w:instrText>
+      </w:r>
+      <w:r>
+        <w:fldChar w:fldCharType="separate"/>
+      </w:r>
+      <w:r>
+        <w:rPr>
+          <w:noProof/>
+        </w:rPr>
+        <w:t>10</w:t>
+      </w:r>
+      <w:r>
+        <w:rPr>
+          <w:noProof/>
+        </w:rPr>
+        <w:fldChar w:fldCharType="end"/>
+      </w:r>
       <w:bookmarkEnd w:id="30"/>
       <w:r>
         <w:t xml:space="preserve">: </w:t>
@@ -9357,14 +9536,30 @@
       <w:r>
         <w:t xml:space="preserve">Abbildung </w:t>
       </w:r>
-      <w:fldSimple w:instr=" SEQ Abbildung_ \* ARABIC ">
-        <w:r>
-          <w:rPr>
-            <w:noProof/>
-          </w:rPr>
-          <w:t>11</w:t>
-        </w:r>
-      </w:fldSimple>
+      <w:r>
+        <w:fldChar w:fldCharType="begin"/>
+      </w:r>
+      <w:r>
+        <w:instrText xml:space="preserve"> SEQ Ab</w:instrText>
+      </w:r>
+      <w:r>
+        <w:instrText xml:space="preserve">bildung_ \* ARABIC </w:instrText>
+      </w:r>
+      <w:r>
+        <w:fldChar w:fldCharType="separate"/>
+      </w:r>
+      <w:r>
+        <w:rPr>
+          <w:noProof/>
+        </w:rPr>
+        <w:t>11</w:t>
+      </w:r>
+      <w:r>
+        <w:rPr>
+          <w:noProof/>
+        </w:rPr>
+        <w:fldChar w:fldCharType="end"/>
+      </w:r>
       <w:bookmarkEnd w:id="33"/>
       <w:r>
         <w:t xml:space="preserve">: </w:t>
@@ -9695,21 +9890,7 @@
         <w:rPr>
           <w:lang w:val="de-DE"/>
         </w:rPr>
-        <w:t xml:space="preserve"> wird der </w:t>
-      </w:r>
-      <w:proofErr w:type="spellStart"/>
-      <w:r>
-        <w:rPr>
-          <w:lang w:val="de-DE"/>
-        </w:rPr>
-        <w:t>FirstComeFirstServe</w:t>
-      </w:r>
-      <w:proofErr w:type="spellEnd"/>
-      <w:r>
-        <w:rPr>
-          <w:lang w:val="de-DE"/>
-        </w:rPr>
-        <w:t xml:space="preserve"> Algorithmus </w:t>
+        <w:t xml:space="preserve"> wird der FirstComeFirstServe Algorithmus </w:t>
       </w:r>
       <w:r>
         <w:rPr>
@@ -9723,7 +9904,6 @@
         </w:rPr>
         <w:t xml:space="preserve">Hierfür werden </w:t>
       </w:r>
-      <w:proofErr w:type="spellStart"/>
       <w:r>
         <w:rPr>
           <w:i/>
@@ -9731,26 +9911,11 @@
         </w:rPr>
         <w:t>FactorySteps</w:t>
       </w:r>
-      <w:proofErr w:type="spellEnd"/>
-      <w:r>
-        <w:rPr>
-          <w:lang w:val="de-DE"/>
-        </w:rPr>
-        <w:t xml:space="preserve"> erzeugt und diese nach dem </w:t>
-      </w:r>
-      <w:proofErr w:type="spellStart"/>
-      <w:r>
-        <w:rPr>
-          <w:lang w:val="de-DE"/>
-        </w:rPr>
-        <w:t>FirstComeFirstServe</w:t>
-      </w:r>
-      <w:proofErr w:type="spellEnd"/>
-      <w:r>
-        <w:rPr>
-          <w:lang w:val="de-DE"/>
-        </w:rPr>
-        <w:t xml:space="preserve"> Prinzip in die Simulation gepackt. Wir verwenden diese Methode, um einen Startwert zu erhalten, den wir dann mit der Enumeration versuchen zu verbessern. </w:t>
+      <w:r>
+        <w:rPr>
+          <w:lang w:val="de-DE"/>
+        </w:rPr>
+        <w:t xml:space="preserve"> erzeugt und diese nach dem FirstComeFirstServe Prinzip in die Simulation gepackt. Wir verwenden diese Methode, um einen Startwert zu erhalten, den wir dann mit der Enumeration versuchen zu verbessern. </w:t>
       </w:r>
     </w:p>
     <w:p>
@@ -11803,14 +11968,27 @@
       <w:r>
         <w:t xml:space="preserve">Tabelle </w:t>
       </w:r>
-      <w:fldSimple w:instr=" SEQ Tabelle \* ARABIC ">
-        <w:r>
-          <w:rPr>
-            <w:noProof/>
-          </w:rPr>
-          <w:t>1</w:t>
-        </w:r>
-      </w:fldSimple>
+      <w:r>
+        <w:fldChar w:fldCharType="begin"/>
+      </w:r>
+      <w:r>
+        <w:instrText xml:space="preserve"> SEQ Tabelle \* ARABIC </w:instrText>
+      </w:r>
+      <w:r>
+        <w:fldChar w:fldCharType="separate"/>
+      </w:r>
+      <w:r>
+        <w:rPr>
+          <w:noProof/>
+        </w:rPr>
+        <w:t>1</w:t>
+      </w:r>
+      <w:r>
+        <w:rPr>
+          <w:noProof/>
+        </w:rPr>
+        <w:fldChar w:fldCharType="end"/>
+      </w:r>
       <w:r>
         <w:t>: Beschreibung der CSV Dateien</w:t>
       </w:r>
@@ -11873,14 +12051,27 @@
       <w:r>
         <w:t xml:space="preserve">Abbildung </w:t>
       </w:r>
-      <w:fldSimple w:instr=" SEQ Abbildung_ \* ARABIC ">
-        <w:r>
-          <w:rPr>
-            <w:noProof/>
-          </w:rPr>
-          <w:t>12</w:t>
-        </w:r>
-      </w:fldSimple>
+      <w:r>
+        <w:fldChar w:fldCharType="begin"/>
+      </w:r>
+      <w:r>
+        <w:instrText xml:space="preserve"> SEQ Abbildung_ \* ARABIC </w:instrText>
+      </w:r>
+      <w:r>
+        <w:fldChar w:fldCharType="separate"/>
+      </w:r>
+      <w:r>
+        <w:rPr>
+          <w:noProof/>
+        </w:rPr>
+        <w:t>12</w:t>
+      </w:r>
+      <w:r>
+        <w:rPr>
+          <w:noProof/>
+        </w:rPr>
+        <w:fldChar w:fldCharType="end"/>
+      </w:r>
       <w:bookmarkEnd w:id="38"/>
       <w:r>
         <w:t>: Aufbau der Produkte.csv</w:t>
@@ -11948,14 +12139,27 @@
       <w:r>
         <w:t xml:space="preserve">Abbildung </w:t>
       </w:r>
-      <w:fldSimple w:instr=" SEQ Abbildung_ \* ARABIC ">
-        <w:r>
-          <w:rPr>
-            <w:noProof/>
-          </w:rPr>
-          <w:t>13</w:t>
-        </w:r>
-      </w:fldSimple>
+      <w:r>
+        <w:fldChar w:fldCharType="begin"/>
+      </w:r>
+      <w:r>
+        <w:instrText xml:space="preserve"> SEQ Abbildung_ \* ARABIC </w:instrText>
+      </w:r>
+      <w:r>
+        <w:fldChar w:fldCharType="separate"/>
+      </w:r>
+      <w:r>
+        <w:rPr>
+          <w:noProof/>
+        </w:rPr>
+        <w:t>13</w:t>
+      </w:r>
+      <w:r>
+        <w:rPr>
+          <w:noProof/>
+        </w:rPr>
+        <w:fldChar w:fldCharType="end"/>
+      </w:r>
       <w:bookmarkEnd w:id="40"/>
       <w:r>
         <w:t xml:space="preserve">: </w:t>
@@ -12223,14 +12427,27 @@
       <w:r>
         <w:t xml:space="preserve">Tabelle </w:t>
       </w:r>
-      <w:fldSimple w:instr=" SEQ Tabelle \* ARABIC ">
-        <w:r>
-          <w:rPr>
-            <w:noProof/>
-          </w:rPr>
-          <w:t>2</w:t>
-        </w:r>
-      </w:fldSimple>
+      <w:r>
+        <w:fldChar w:fldCharType="begin"/>
+      </w:r>
+      <w:r>
+        <w:instrText xml:space="preserve"> SEQ Tabelle \* ARABIC </w:instrText>
+      </w:r>
+      <w:r>
+        <w:fldChar w:fldCharType="separate"/>
+      </w:r>
+      <w:r>
+        <w:rPr>
+          <w:noProof/>
+        </w:rPr>
+        <w:t>2</w:t>
+      </w:r>
+      <w:r>
+        <w:rPr>
+          <w:noProof/>
+        </w:rPr>
+        <w:fldChar w:fldCharType="end"/>
+      </w:r>
       <w:r>
         <w:t xml:space="preserve">: </w:t>
       </w:r>
@@ -12972,14 +13189,27 @@
       <w:r>
         <w:t xml:space="preserve">Tabelle </w:t>
       </w:r>
-      <w:fldSimple w:instr=" SEQ Tabelle \* ARABIC ">
-        <w:r>
-          <w:rPr>
-            <w:noProof/>
-          </w:rPr>
-          <w:t>3</w:t>
-        </w:r>
-      </w:fldSimple>
+      <w:r>
+        <w:fldChar w:fldCharType="begin"/>
+      </w:r>
+      <w:r>
+        <w:instrText xml:space="preserve"> SEQ Tabelle \* ARABIC </w:instrText>
+      </w:r>
+      <w:r>
+        <w:fldChar w:fldCharType="separate"/>
+      </w:r>
+      <w:r>
+        <w:rPr>
+          <w:noProof/>
+        </w:rPr>
+        <w:t>3</w:t>
+      </w:r>
+      <w:r>
+        <w:rPr>
+          <w:noProof/>
+        </w:rPr>
+        <w:fldChar w:fldCharType="end"/>
+      </w:r>
       <w:r>
         <w:t>: Beschreibung der Auftrags CSV Datei</w:t>
       </w:r>
@@ -14044,7 +14274,6 @@
         </w:rPr>
         <w:t xml:space="preserve"> und das beste Ergebnis in Form einer Liste mit </w:t>
       </w:r>
-      <w:proofErr w:type="spellStart"/>
       <w:r>
         <w:rPr>
           <w:i/>
@@ -14052,7 +14281,6 @@
         </w:rPr>
         <w:t>FactorySteps</w:t>
       </w:r>
-      <w:proofErr w:type="spellEnd"/>
       <w:r>
         <w:rPr>
           <w:lang w:val="de-DE"/>
@@ -15196,17 +15424,9 @@
         <w:rPr>
           <w:lang w:val="de-DE"/>
         </w:rPr>
-        <w:t xml:space="preserve">- </w:t>
-      </w:r>
-      <w:proofErr w:type="spellStart"/>
-      <w:r>
-        <w:rPr>
-          <w:lang w:val="de-DE"/>
-        </w:rPr>
-        <w:t>PlanningItems</w:t>
+        <w:t>- PlanningItems</w:t>
       </w:r>
       <w:bookmarkEnd w:id="48"/>
-      <w:proofErr w:type="spellEnd"/>
     </w:p>
     <w:p>
       <w:pPr>
@@ -15220,7 +15440,6 @@
         </w:rPr>
         <w:t xml:space="preserve">Für die Erstellung der Prozessschritte wurde die Klasse </w:t>
       </w:r>
-      <w:proofErr w:type="spellStart"/>
       <w:r>
         <w:rPr>
           <w:i/>
@@ -15228,7 +15447,6 @@
         </w:rPr>
         <w:t>PlanningItems</w:t>
       </w:r>
-      <w:proofErr w:type="spellEnd"/>
       <w:r>
         <w:rPr>
           <w:lang w:val="de-DE"/>
@@ -15746,7 +15964,6 @@
         </w:rPr>
         <w:t xml:space="preserve"> </w:t>
       </w:r>
-      <w:proofErr w:type="spellStart"/>
       <w:r>
         <w:rPr>
           <w:i/>
@@ -15754,7 +15971,6 @@
         </w:rPr>
         <w:t>FactorySteps</w:t>
       </w:r>
-      <w:proofErr w:type="spellEnd"/>
       <w:r>
         <w:rPr>
           <w:lang w:val="de-DE"/>
@@ -15931,14 +16147,27 @@
       <w:r>
         <w:t xml:space="preserve"> </w:t>
       </w:r>
-      <w:fldSimple w:instr=" SEQ Abbildung_ \* ARABIC ">
-        <w:r>
-          <w:rPr>
-            <w:noProof/>
-          </w:rPr>
-          <w:t>14</w:t>
-        </w:r>
-      </w:fldSimple>
+      <w:r>
+        <w:fldChar w:fldCharType="begin"/>
+      </w:r>
+      <w:r>
+        <w:instrText xml:space="preserve"> SEQ Abbildung_ \* ARABIC </w:instrText>
+      </w:r>
+      <w:r>
+        <w:fldChar w:fldCharType="separate"/>
+      </w:r>
+      <w:r>
+        <w:rPr>
+          <w:noProof/>
+        </w:rPr>
+        <w:t>14</w:t>
+      </w:r>
+      <w:r>
+        <w:rPr>
+          <w:noProof/>
+        </w:rPr>
+        <w:fldChar w:fldCharType="end"/>
+      </w:r>
       <w:bookmarkEnd w:id="56"/>
       <w:r>
         <w:t xml:space="preserve">: </w:t>
@@ -16199,14 +16428,27 @@
       <w:r>
         <w:t xml:space="preserve">Abbildung </w:t>
       </w:r>
-      <w:fldSimple w:instr=" SEQ Abbildung_ \* ARABIC ">
-        <w:r>
-          <w:rPr>
-            <w:noProof/>
-          </w:rPr>
-          <w:t>15</w:t>
-        </w:r>
-      </w:fldSimple>
+      <w:r>
+        <w:fldChar w:fldCharType="begin"/>
+      </w:r>
+      <w:r>
+        <w:instrText xml:space="preserve"> SEQ Abbildung_ \* ARABIC </w:instrText>
+      </w:r>
+      <w:r>
+        <w:fldChar w:fldCharType="separate"/>
+      </w:r>
+      <w:r>
+        <w:rPr>
+          <w:noProof/>
+        </w:rPr>
+        <w:t>15</w:t>
+      </w:r>
+      <w:r>
+        <w:rPr>
+          <w:noProof/>
+        </w:rPr>
+        <w:fldChar w:fldCharType="end"/>
+      </w:r>
       <w:bookmarkEnd w:id="59"/>
       <w:r>
         <w:t xml:space="preserve">: </w:t>
@@ -16236,7 +16478,6 @@
         <w:lastRenderedPageBreak/>
         <w:t xml:space="preserve">Um zu zeigen, wie die unterschiedliche Reihenfolge der </w:t>
       </w:r>
-      <w:proofErr w:type="spellStart"/>
       <w:r>
         <w:rPr>
           <w:i/>
@@ -16244,7 +16485,6 @@
         </w:rPr>
         <w:t>FactorySteps</w:t>
       </w:r>
-      <w:proofErr w:type="spellEnd"/>
       <w:r>
         <w:rPr>
           <w:lang w:val="de-DE"/>
@@ -16382,14 +16622,27 @@
       <w:r>
         <w:t xml:space="preserve">Abbildung </w:t>
       </w:r>
-      <w:fldSimple w:instr=" SEQ Abbildung_ \* ARABIC ">
-        <w:r>
-          <w:rPr>
-            <w:noProof/>
-          </w:rPr>
-          <w:t>16</w:t>
-        </w:r>
-      </w:fldSimple>
+      <w:r>
+        <w:fldChar w:fldCharType="begin"/>
+      </w:r>
+      <w:r>
+        <w:instrText xml:space="preserve"> SEQ Abbildung_ \* ARABIC </w:instrText>
+      </w:r>
+      <w:r>
+        <w:fldChar w:fldCharType="separate"/>
+      </w:r>
+      <w:r>
+        <w:rPr>
+          <w:noProof/>
+        </w:rPr>
+        <w:t>16</w:t>
+      </w:r>
+      <w:r>
+        <w:rPr>
+          <w:noProof/>
+        </w:rPr>
+        <w:fldChar w:fldCharType="end"/>
+      </w:r>
       <w:bookmarkEnd w:id="61"/>
       <w:r>
         <w:t xml:space="preserve">: </w:t>
@@ -16543,14 +16796,27 @@
       <w:r>
         <w:t xml:space="preserve">Abbildung </w:t>
       </w:r>
-      <w:fldSimple w:instr=" SEQ Abbildung_ \* ARABIC ">
-        <w:r>
-          <w:rPr>
-            <w:noProof/>
-          </w:rPr>
-          <w:t>17</w:t>
-        </w:r>
-      </w:fldSimple>
+      <w:r>
+        <w:fldChar w:fldCharType="begin"/>
+      </w:r>
+      <w:r>
+        <w:instrText xml:space="preserve"> SEQ Abbildung_ \* ARABIC </w:instrText>
+      </w:r>
+      <w:r>
+        <w:fldChar w:fldCharType="separate"/>
+      </w:r>
+      <w:r>
+        <w:rPr>
+          <w:noProof/>
+        </w:rPr>
+        <w:t>17</w:t>
+      </w:r>
+      <w:r>
+        <w:rPr>
+          <w:noProof/>
+        </w:rPr>
+        <w:fldChar w:fldCharType="end"/>
+      </w:r>
       <w:bookmarkEnd w:id="63"/>
       <w:r>
         <w:t xml:space="preserve">: </w:t>
@@ -16680,7 +16946,6 @@
         </w:rPr>
         <w:t xml:space="preserve">a die Anzahl der Auswahlmöglichkeiten faktoriell mit der Anzahl an </w:t>
       </w:r>
-      <w:proofErr w:type="spellStart"/>
       <w:r>
         <w:rPr>
           <w:i/>
@@ -16688,7 +16953,6 @@
         </w:rPr>
         <w:t>PlanningItems</w:t>
       </w:r>
-      <w:proofErr w:type="spellEnd"/>
       <w:r>
         <w:rPr>
           <w:lang w:val="de-DE"/>
@@ -18719,250 +18983,235 @@
         </w:rPr>
         <w:t xml:space="preserve"> die der genutzte Rechner brauchte um zu einem Ergebnis zu kommen, Anzahl </w:t>
       </w:r>
+      <w:r>
+        <w:rPr>
+          <w:i/>
+          <w:lang w:val="de-DE"/>
+        </w:rPr>
+        <w:t>PlanningItems</w:t>
+      </w:r>
+      <w:r>
+        <w:rPr>
+          <w:lang w:val="de-DE"/>
+        </w:rPr>
+        <w:t xml:space="preserve"> die Anzahl an </w:t>
+      </w:r>
+      <w:r>
+        <w:rPr>
+          <w:i/>
+          <w:lang w:val="de-DE"/>
+        </w:rPr>
+        <w:t>PlanningItems</w:t>
+      </w:r>
+      <w:r>
+        <w:rPr>
+          <w:lang w:val="de-DE"/>
+        </w:rPr>
+        <w:t xml:space="preserve"> in welche die Aufträge </w:t>
+      </w:r>
+      <w:r>
+        <w:rPr>
+          <w:lang w:val="de-DE"/>
+        </w:rPr>
+        <w:t>aufgeteilt wurden, Anzahl an Kombinationen, die Anzahl der verschiedenen Kombinationen, Anzahl Simulationen, die Anzahl Simulationen welche berechnet wurden</w:t>
+      </w:r>
+      <w:r>
+        <w:rPr>
+          <w:lang w:val="de-DE"/>
+        </w:rPr>
+        <w:t xml:space="preserve">, Ergebnis EC, das Ergebnis der Simulation mit der </w:t>
+      </w:r>
       <w:proofErr w:type="spellStart"/>
       <w:r>
         <w:rPr>
           <w:i/>
           <w:lang w:val="de-DE"/>
         </w:rPr>
-        <w:t>PlanningItems</w:t>
+        <w:t>EnumeratedCalculation</w:t>
       </w:r>
       <w:proofErr w:type="spellEnd"/>
       <w:r>
         <w:rPr>
           <w:lang w:val="de-DE"/>
         </w:rPr>
-        <w:t xml:space="preserve"> die Anzahl an </w:t>
+        <w:t xml:space="preserve"> Optimierung </w:t>
+      </w:r>
+      <w:r>
+        <w:rPr>
+          <w:lang w:val="de-DE"/>
+        </w:rPr>
+        <w:t xml:space="preserve">und Ergebnis FCFS, das Ergebnis der First Come First </w:t>
       </w:r>
       <w:proofErr w:type="spellStart"/>
       <w:r>
         <w:rPr>
+          <w:lang w:val="de-DE"/>
+        </w:rPr>
+        <w:t>Serve</w:t>
+      </w:r>
+      <w:proofErr w:type="spellEnd"/>
+      <w:r>
+        <w:rPr>
+          <w:lang w:val="de-DE"/>
+        </w:rPr>
+        <w:t xml:space="preserve"> Optimierung.</w:t>
+      </w:r>
+      <w:r>
+        <w:rPr>
+          <w:lang w:val="de-DE"/>
+        </w:rPr>
+        <w:t xml:space="preserve"> </w:t>
+      </w:r>
+      <w:r>
+        <w:rPr>
+          <w:lang w:val="de-DE"/>
+        </w:rPr>
+        <w:t xml:space="preserve"> </w:t>
+      </w:r>
+      <w:r>
+        <w:rPr>
+          <w:lang w:val="de-DE"/>
+        </w:rPr>
+        <w:t xml:space="preserve">In Tabelle </w:t>
+      </w:r>
+      <w:r>
+        <w:rPr>
+          <w:lang w:val="de-DE"/>
+        </w:rPr>
+        <w:t>4</w:t>
+      </w:r>
+      <w:r>
+        <w:rPr>
+          <w:lang w:val="de-DE"/>
+        </w:rPr>
+        <w:t xml:space="preserve"> </w:t>
+      </w:r>
+      <w:r>
+        <w:rPr>
+          <w:lang w:val="de-DE"/>
+        </w:rPr>
+        <w:t>wird der Anstieg der</w:t>
+      </w:r>
+      <w:r>
+        <w:rPr>
+          <w:lang w:val="de-DE"/>
+        </w:rPr>
+        <w:t xml:space="preserve"> </w:t>
+      </w:r>
+      <w:r>
+        <w:rPr>
+          <w:lang w:val="de-DE"/>
+        </w:rPr>
+        <w:t xml:space="preserve">Rechenzeit </w:t>
+      </w:r>
+      <w:r>
+        <w:rPr>
+          <w:lang w:val="de-DE"/>
+        </w:rPr>
+        <w:t xml:space="preserve">mit der Anzahl an Kombinationen bzw. der Anzahl an </w:t>
+      </w:r>
+      <w:r>
+        <w:rPr>
           <w:i/>
           <w:lang w:val="de-DE"/>
         </w:rPr>
-        <w:t>PlanningItems</w:t>
+        <w:t xml:space="preserve">PlanningItems </w:t>
+      </w:r>
+      <w:r>
+        <w:rPr>
+          <w:lang w:val="de-DE"/>
+        </w:rPr>
+        <w:t>dargestellt</w:t>
+      </w:r>
+      <w:r>
+        <w:rPr>
+          <w:lang w:val="de-DE"/>
+        </w:rPr>
+        <w:t xml:space="preserve">. Zwar wird die Anzahl an Simulation stark herunter gebrochen und ist nur ein Bruchteil der Anzahl </w:t>
+      </w:r>
+      <w:r>
+        <w:rPr>
+          <w:lang w:val="de-DE"/>
+        </w:rPr>
+        <w:t>an</w:t>
+      </w:r>
+      <w:r>
+        <w:rPr>
+          <w:lang w:val="de-DE"/>
+        </w:rPr>
+        <w:t xml:space="preserve"> Kombination jedoch wächst die Anzahl an möglichen Kombinationen sehr </w:t>
+      </w:r>
+      <w:r>
+        <w:rPr>
+          <w:lang w:val="de-DE"/>
+        </w:rPr>
+        <w:t xml:space="preserve">schnell an </w:t>
+      </w:r>
+      <w:r>
+        <w:rPr>
+          <w:lang w:val="de-DE"/>
+        </w:rPr>
+        <w:t xml:space="preserve">und damit auch unsere </w:t>
+      </w:r>
+      <w:r>
+        <w:rPr>
+          <w:lang w:val="de-DE"/>
+        </w:rPr>
+        <w:t>Zeit,</w:t>
+      </w:r>
+      <w:r>
+        <w:rPr>
+          <w:lang w:val="de-DE"/>
+        </w:rPr>
+        <w:t xml:space="preserve"> mit der unser Algorithmus das Problem optimal </w:t>
+      </w:r>
+      <w:r>
+        <w:rPr>
+          <w:lang w:val="de-DE"/>
+        </w:rPr>
+        <w:t>löst</w:t>
+      </w:r>
+      <w:r>
+        <w:rPr>
+          <w:lang w:val="de-DE"/>
+        </w:rPr>
+        <w:t xml:space="preserve">. </w:t>
+      </w:r>
+      <w:r>
+        <w:rPr>
+          <w:lang w:val="de-DE"/>
+        </w:rPr>
+        <w:t xml:space="preserve">Die </w:t>
+      </w:r>
+      <w:proofErr w:type="spellStart"/>
+      <w:r>
+        <w:rPr>
+          <w:i/>
+          <w:lang w:val="de-DE"/>
+        </w:rPr>
+        <w:t>EnumeratedCalculation</w:t>
       </w:r>
       <w:proofErr w:type="spellEnd"/>
       <w:r>
         <w:rPr>
           <w:lang w:val="de-DE"/>
         </w:rPr>
-        <w:t xml:space="preserve"> in welche die Aufträge </w:t>
-      </w:r>
-      <w:r>
-        <w:rPr>
-          <w:lang w:val="de-DE"/>
-        </w:rPr>
-        <w:t>aufgeteilt wurden, Anzahl an Kombinationen, die Anzahl der verschiedenen Kombinationen, Anzahl Simulationen, die Anzahl Simulationen welche berechnet wurden</w:t>
-      </w:r>
-      <w:r>
-        <w:rPr>
-          <w:lang w:val="de-DE"/>
-        </w:rPr>
-        <w:t xml:space="preserve">, Ergebnis EC, das Ergebnis der Simulation mit der </w:t>
-      </w:r>
-      <w:proofErr w:type="spellStart"/>
+        <w:t xml:space="preserve"> Optimierung kommt zu einer leicht verbesserten Lösung als die </w:t>
+      </w:r>
       <w:r>
         <w:rPr>
           <w:i/>
           <w:lang w:val="de-DE"/>
         </w:rPr>
-        <w:t>EnumeratedCalculation</w:t>
-      </w:r>
-      <w:proofErr w:type="spellEnd"/>
-      <w:r>
-        <w:rPr>
-          <w:lang w:val="de-DE"/>
-        </w:rPr>
-        <w:t xml:space="preserve"> Optimierung </w:t>
-      </w:r>
-      <w:r>
-        <w:rPr>
-          <w:lang w:val="de-DE"/>
-        </w:rPr>
-        <w:t xml:space="preserve">und Ergebnis FCFS, das Ergebnis der First Come First </w:t>
-      </w:r>
-      <w:proofErr w:type="spellStart"/>
-      <w:r>
-        <w:rPr>
-          <w:lang w:val="de-DE"/>
-        </w:rPr>
-        <w:t>Serve</w:t>
-      </w:r>
-      <w:proofErr w:type="spellEnd"/>
-      <w:r>
-        <w:rPr>
-          <w:lang w:val="de-DE"/>
-        </w:rPr>
-        <w:t xml:space="preserve"> Optimierung.</w:t>
-      </w:r>
-      <w:r>
-        <w:rPr>
-          <w:lang w:val="de-DE"/>
-        </w:rPr>
-        <w:t xml:space="preserve"> </w:t>
-      </w:r>
-      <w:r>
-        <w:rPr>
-          <w:lang w:val="de-DE"/>
-        </w:rPr>
-        <w:t xml:space="preserve"> </w:t>
-      </w:r>
-      <w:r>
-        <w:rPr>
-          <w:lang w:val="de-DE"/>
-        </w:rPr>
-        <w:t xml:space="preserve">In Tabelle </w:t>
-      </w:r>
-      <w:r>
-        <w:rPr>
-          <w:lang w:val="de-DE"/>
-        </w:rPr>
-        <w:t>4</w:t>
-      </w:r>
-      <w:r>
-        <w:rPr>
-          <w:lang w:val="de-DE"/>
-        </w:rPr>
-        <w:t xml:space="preserve"> </w:t>
-      </w:r>
-      <w:r>
-        <w:rPr>
-          <w:lang w:val="de-DE"/>
-        </w:rPr>
-        <w:t>wird der Anstieg der</w:t>
-      </w:r>
-      <w:r>
-        <w:rPr>
-          <w:lang w:val="de-DE"/>
-        </w:rPr>
-        <w:t xml:space="preserve"> </w:t>
-      </w:r>
-      <w:r>
-        <w:rPr>
-          <w:lang w:val="de-DE"/>
-        </w:rPr>
-        <w:t xml:space="preserve">Rechenzeit </w:t>
-      </w:r>
-      <w:r>
-        <w:rPr>
-          <w:lang w:val="de-DE"/>
-        </w:rPr>
-        <w:t xml:space="preserve">mit der Anzahl an Kombinationen bzw. der Anzahl an </w:t>
-      </w:r>
-      <w:proofErr w:type="spellStart"/>
+        <w:t>FirstComeFirstSer</w:t>
+      </w:r>
       <w:r>
         <w:rPr>
           <w:i/>
           <w:lang w:val="de-DE"/>
         </w:rPr>
-        <w:t>PlanningItems</w:t>
-      </w:r>
-      <w:proofErr w:type="spellEnd"/>
-      <w:r>
-        <w:rPr>
-          <w:i/>
-          <w:lang w:val="de-DE"/>
-        </w:rPr>
-        <w:t xml:space="preserve"> </w:t>
-      </w:r>
-      <w:r>
-        <w:rPr>
-          <w:lang w:val="de-DE"/>
-        </w:rPr>
-        <w:t>dargestellt</w:t>
-      </w:r>
-      <w:r>
-        <w:rPr>
-          <w:lang w:val="de-DE"/>
-        </w:rPr>
-        <w:t xml:space="preserve">. Zwar wird die Anzahl an Simulation stark herunter gebrochen und ist nur ein Bruchteil der Anzahl </w:t>
-      </w:r>
-      <w:r>
-        <w:rPr>
-          <w:lang w:val="de-DE"/>
-        </w:rPr>
-        <w:t>an</w:t>
-      </w:r>
-      <w:r>
-        <w:rPr>
-          <w:lang w:val="de-DE"/>
-        </w:rPr>
-        <w:t xml:space="preserve"> Kombination jedoch wächst die Anzahl an möglichen Kombinationen sehr </w:t>
-      </w:r>
-      <w:r>
-        <w:rPr>
-          <w:lang w:val="de-DE"/>
-        </w:rPr>
-        <w:t xml:space="preserve">schnell an </w:t>
-      </w:r>
-      <w:r>
-        <w:rPr>
-          <w:lang w:val="de-DE"/>
-        </w:rPr>
-        <w:t xml:space="preserve">und damit auch unsere </w:t>
-      </w:r>
-      <w:r>
-        <w:rPr>
-          <w:lang w:val="de-DE"/>
-        </w:rPr>
-        <w:t>Zeit,</w:t>
-      </w:r>
-      <w:r>
-        <w:rPr>
-          <w:lang w:val="de-DE"/>
-        </w:rPr>
-        <w:t xml:space="preserve"> mit der unser Algorithmus das Problem optimal </w:t>
-      </w:r>
-      <w:r>
-        <w:rPr>
-          <w:lang w:val="de-DE"/>
-        </w:rPr>
-        <w:t>löst</w:t>
-      </w:r>
-      <w:r>
-        <w:rPr>
-          <w:lang w:val="de-DE"/>
-        </w:rPr>
-        <w:t xml:space="preserve">. </w:t>
-      </w:r>
-      <w:r>
-        <w:rPr>
-          <w:lang w:val="de-DE"/>
-        </w:rPr>
-        <w:t xml:space="preserve">Die </w:t>
-      </w:r>
-      <w:proofErr w:type="spellStart"/>
-      <w:r>
-        <w:rPr>
-          <w:i/>
-          <w:lang w:val="de-DE"/>
-        </w:rPr>
-        <w:t>EnumeratedCalculation</w:t>
-      </w:r>
-      <w:proofErr w:type="spellEnd"/>
-      <w:r>
-        <w:rPr>
-          <w:lang w:val="de-DE"/>
-        </w:rPr>
-        <w:t xml:space="preserve"> Optimierung kommt zu einer leicht verbesserten Lösung als die </w:t>
-      </w:r>
-      <w:proofErr w:type="spellStart"/>
-      <w:r>
-        <w:rPr>
-          <w:i/>
-          <w:lang w:val="de-DE"/>
-        </w:rPr>
-        <w:t>FirstComeFirstSer</w:t>
-      </w:r>
-      <w:r>
-        <w:rPr>
-          <w:i/>
-          <w:lang w:val="de-DE"/>
-        </w:rPr>
         <w:t>ve</w:t>
       </w:r>
-      <w:proofErr w:type="spellEnd"/>
       <w:r>
         <w:rPr>
           <w:i/>
@@ -19153,7 +19402,6 @@
               </w:rPr>
               <w:t xml:space="preserve">Anzahl </w:t>
             </w:r>
-            <w:proofErr w:type="spellStart"/>
             <w:r>
               <w:rPr>
                 <w:rFonts w:eastAsia="Times New Roman" w:cs="Calibri"/>
@@ -19164,7 +19412,6 @@
               </w:rPr>
               <w:t>PlanningItems</w:t>
             </w:r>
-            <w:proofErr w:type="spellEnd"/>
           </w:p>
         </w:tc>
         <w:tc>
@@ -22649,7 +22896,6 @@
               </w:rPr>
               <w:t xml:space="preserve">Anzahl </w:t>
             </w:r>
-            <w:proofErr w:type="spellStart"/>
             <w:r>
               <w:rPr>
                 <w:rFonts w:eastAsia="Times New Roman" w:cs="Calibri"/>
@@ -22660,7 +22906,6 @@
               </w:rPr>
               <w:t>PlanningItems</w:t>
             </w:r>
-            <w:proofErr w:type="spellEnd"/>
           </w:p>
         </w:tc>
         <w:tc>
@@ -24243,7 +24488,6 @@
         </w:rPr>
         <w:t xml:space="preserve"> bei einer hohen Anzahl an Produktionen auf einer Maschine bzw. dass so bald mehr als 20 </w:t>
       </w:r>
-      <w:proofErr w:type="spellStart"/>
       <w:r>
         <w:rPr>
           <w:i/>
@@ -24251,7 +24495,6 @@
         </w:rPr>
         <w:t>PlanningItems</w:t>
       </w:r>
-      <w:proofErr w:type="spellEnd"/>
       <w:r>
         <w:rPr>
           <w:lang w:val="de-DE"/>
@@ -26247,7 +26490,6 @@
               </w:rPr>
               <w:t xml:space="preserve">Anzahl </w:t>
             </w:r>
-            <w:proofErr w:type="spellStart"/>
             <w:r>
               <w:rPr>
                 <w:rFonts w:eastAsia="Times New Roman" w:cs="Calibri"/>
@@ -26258,7 +26500,6 @@
               </w:rPr>
               <w:t>PlanningItems</w:t>
             </w:r>
-            <w:proofErr w:type="spellEnd"/>
           </w:p>
         </w:tc>
         <w:tc>
@@ -27883,114 +28124,103 @@
         </w:rPr>
         <w:t xml:space="preserve"> </w:t>
       </w:r>
+      <w:r>
+        <w:rPr>
+          <w:i/>
+          <w:lang w:val="de-DE"/>
+        </w:rPr>
+        <w:t xml:space="preserve">PlanningItems </w:t>
+      </w:r>
+      <w:r>
+        <w:rPr>
+          <w:lang w:val="de-DE"/>
+        </w:rPr>
+        <w:t>zur Planung entstehen</w:t>
+      </w:r>
+      <w:r>
+        <w:rPr>
+          <w:lang w:val="de-DE"/>
+        </w:rPr>
+        <w:t xml:space="preserve">. </w:t>
+      </w:r>
+      <w:r>
+        <w:rPr>
+          <w:lang w:val="de-DE"/>
+        </w:rPr>
+        <w:t xml:space="preserve">Das </w:t>
+      </w:r>
+      <w:r>
+        <w:rPr>
+          <w:lang w:val="de-DE"/>
+        </w:rPr>
+        <w:t>V</w:t>
+      </w:r>
+      <w:r>
+        <w:rPr>
+          <w:lang w:val="de-DE"/>
+        </w:rPr>
+        <w:t xml:space="preserve">erdichten kann mit dem booleschen Parameter </w:t>
+      </w:r>
       <w:proofErr w:type="spellStart"/>
       <w:r>
         <w:rPr>
           <w:i/>
           <w:lang w:val="de-DE"/>
         </w:rPr>
+        <w:t>condenseMaterialSupplies</w:t>
+      </w:r>
+      <w:proofErr w:type="spellEnd"/>
+      <w:r>
+        <w:rPr>
+          <w:i/>
+          <w:lang w:val="de-DE"/>
+        </w:rPr>
+        <w:t xml:space="preserve">, </w:t>
+      </w:r>
+      <w:r>
+        <w:rPr>
+          <w:lang w:val="de-DE"/>
+        </w:rPr>
+        <w:t>welcher im Konstruktor der jeweiligen Optimierung</w:t>
+      </w:r>
+      <w:r>
+        <w:rPr>
+          <w:i/>
+          <w:lang w:val="de-DE"/>
+        </w:rPr>
+        <w:t xml:space="preserve"> </w:t>
+      </w:r>
+      <w:r>
+        <w:rPr>
+          <w:lang w:val="de-DE"/>
+        </w:rPr>
+        <w:t xml:space="preserve">aktiviert werden. Dann </w:t>
+      </w:r>
+      <w:r>
+        <w:rPr>
+          <w:lang w:val="de-DE"/>
+        </w:rPr>
+        <w:t xml:space="preserve">werden die einzelnen Materialien der </w:t>
+      </w:r>
+      <w:r>
+        <w:rPr>
+          <w:lang w:val="de-DE"/>
+        </w:rPr>
+        <w:t xml:space="preserve">Materialliste von allen zu optimierenden Aufträgen </w:t>
+      </w:r>
+      <w:r>
+        <w:rPr>
+          <w:lang w:val="de-DE"/>
+        </w:rPr>
+        <w:t xml:space="preserve">zusammengefasst und somit die Anzahl an </w:t>
+      </w:r>
+      <w:r>
+        <w:rPr>
+          <w:i/>
+          <w:lang w:val="de-DE"/>
+        </w:rPr>
         <w:t>PlanningItems</w:t>
       </w:r>
-      <w:proofErr w:type="spellEnd"/>
-      <w:r>
-        <w:rPr>
-          <w:i/>
-          <w:lang w:val="de-DE"/>
-        </w:rPr>
-        <w:t xml:space="preserve"> </w:t>
-      </w:r>
-      <w:r>
-        <w:rPr>
-          <w:lang w:val="de-DE"/>
-        </w:rPr>
-        <w:t>zur Planung entstehen</w:t>
-      </w:r>
-      <w:r>
-        <w:rPr>
-          <w:lang w:val="de-DE"/>
-        </w:rPr>
-        <w:t xml:space="preserve">. </w:t>
-      </w:r>
-      <w:r>
-        <w:rPr>
-          <w:lang w:val="de-DE"/>
-        </w:rPr>
-        <w:t xml:space="preserve">Das </w:t>
-      </w:r>
-      <w:r>
-        <w:rPr>
-          <w:lang w:val="de-DE"/>
-        </w:rPr>
-        <w:t>V</w:t>
-      </w:r>
-      <w:r>
-        <w:rPr>
-          <w:lang w:val="de-DE"/>
-        </w:rPr>
-        <w:t xml:space="preserve">erdichten kann mit dem booleschen Parameter </w:t>
-      </w:r>
-      <w:proofErr w:type="spellStart"/>
-      <w:r>
-        <w:rPr>
-          <w:i/>
-          <w:lang w:val="de-DE"/>
-        </w:rPr>
-        <w:t>condenseMaterialSupplies</w:t>
-      </w:r>
-      <w:proofErr w:type="spellEnd"/>
-      <w:r>
-        <w:rPr>
-          <w:i/>
-          <w:lang w:val="de-DE"/>
-        </w:rPr>
-        <w:t xml:space="preserve">, </w:t>
-      </w:r>
-      <w:r>
-        <w:rPr>
-          <w:lang w:val="de-DE"/>
-        </w:rPr>
-        <w:t>welcher im Konstruktor der jeweiligen Optimierung</w:t>
-      </w:r>
-      <w:r>
-        <w:rPr>
-          <w:i/>
-          <w:lang w:val="de-DE"/>
-        </w:rPr>
-        <w:t xml:space="preserve"> </w:t>
-      </w:r>
-      <w:r>
-        <w:rPr>
-          <w:lang w:val="de-DE"/>
-        </w:rPr>
-        <w:t xml:space="preserve">aktiviert werden. Dann </w:t>
-      </w:r>
-      <w:r>
-        <w:rPr>
-          <w:lang w:val="de-DE"/>
-        </w:rPr>
-        <w:t xml:space="preserve">werden die einzelnen Materialien der </w:t>
-      </w:r>
-      <w:r>
-        <w:rPr>
-          <w:lang w:val="de-DE"/>
-        </w:rPr>
-        <w:t xml:space="preserve">Materialliste von allen zu optimierenden Aufträgen </w:t>
-      </w:r>
-      <w:r>
-        <w:rPr>
-          <w:lang w:val="de-DE"/>
-        </w:rPr>
-        <w:t xml:space="preserve">zusammengefasst und somit die Anzahl an </w:t>
-      </w:r>
-      <w:proofErr w:type="spellStart"/>
-      <w:r>
-        <w:rPr>
-          <w:i/>
-          <w:lang w:val="de-DE"/>
-        </w:rPr>
-        <w:t>PlanningItems</w:t>
-      </w:r>
-      <w:proofErr w:type="spellEnd"/>
       <w:r>
         <w:rPr>
           <w:i/>
@@ -28194,7 +28424,6 @@
               </w:rPr>
               <w:t xml:space="preserve">Anzahl </w:t>
             </w:r>
-            <w:proofErr w:type="spellStart"/>
             <w:r>
               <w:rPr>
                 <w:rFonts w:eastAsia="Times New Roman" w:cs="Calibri"/>
@@ -28205,7 +28434,6 @@
               </w:rPr>
               <w:t>PlanningItems</w:t>
             </w:r>
-            <w:proofErr w:type="spellEnd"/>
           </w:p>
         </w:tc>
         <w:tc>
@@ -29855,6 +30083,7 @@
         <w:docPartUnique/>
       </w:docPartObj>
     </w:sdtPr>
+    <w:sdtEndPr/>
     <w:sdtContent>
       <w:p>
         <w:pPr>
@@ -29975,17 +30204,36 @@
     <w:r>
       <w:tab/>
     </w:r>
-    <w:fldSimple w:instr=" STYLEREF  &quot;Überschrift 1&quot;  \* MERGEFORMAT ">
-      <w:r>
-        <w:rPr>
-          <w:b/>
-          <w:bCs/>
-          <w:noProof/>
-          <w:lang w:val="en-US"/>
-        </w:rPr>
-        <w:t>Inhaltsverzeichnis</w:t>
-      </w:r>
-    </w:fldSimple>
+    <w:r>
+      <w:fldChar w:fldCharType="begin"/>
+    </w:r>
+    <w:r>
+      <w:instrText xml:space="preserve"> S</w:instrText>
+    </w:r>
+    <w:r>
+      <w:instrText xml:space="preserve">TYLEREF  "Überschrift 1"  \* MERGEFORMAT </w:instrText>
+    </w:r>
+    <w:r>
+      <w:fldChar w:fldCharType="separate"/>
+    </w:r>
+    <w:r>
+      <w:rPr>
+        <w:b/>
+        <w:bCs/>
+        <w:noProof/>
+        <w:lang w:val="en-US"/>
+      </w:rPr>
+      <w:t>Inhaltsverzeichnis</w:t>
+    </w:r>
+    <w:r>
+      <w:rPr>
+        <w:b/>
+        <w:bCs/>
+        <w:noProof/>
+        <w:lang w:val="en-US"/>
+      </w:rPr>
+      <w:fldChar w:fldCharType="end"/>
+    </w:r>
   </w:p>
 </w:hdr>
 </file>
@@ -29997,34 +30245,66 @@
       <w:pStyle w:val="Kopfzeile"/>
       <w:jc w:val="right"/>
     </w:pPr>
-    <w:fldSimple w:instr=" STYLEREF  Titel  \* MERGEFORMAT ">
-      <w:r>
-        <w:rPr>
-          <w:b/>
-          <w:bCs/>
-          <w:noProof/>
-          <w:lang w:val="en-US"/>
-        </w:rPr>
-        <w:t>Software-Engineering</w:t>
-      </w:r>
-    </w:fldSimple>
+    <w:r>
+      <w:fldChar w:fldCharType="begin"/>
+    </w:r>
+    <w:r>
+      <w:instrText xml:space="preserve"> STYLEREF  Titel  \* MERGEFORMAT </w:instrText>
+    </w:r>
+    <w:r>
+      <w:fldChar w:fldCharType="separate"/>
+    </w:r>
+    <w:r>
+      <w:rPr>
+        <w:b/>
+        <w:bCs/>
+        <w:noProof/>
+        <w:lang w:val="en-US"/>
+      </w:rPr>
+      <w:t>Software-Engineering</w:t>
+    </w:r>
+    <w:r>
+      <w:rPr>
+        <w:b/>
+        <w:bCs/>
+        <w:noProof/>
+        <w:lang w:val="en-US"/>
+      </w:rPr>
+      <w:fldChar w:fldCharType="end"/>
+    </w:r>
     <w:r>
       <w:tab/>
     </w:r>
     <w:r>
       <w:tab/>
     </w:r>
-    <w:fldSimple w:instr=" STYLEREF  &quot;Überschrift 1&quot;  \* MERGEFORMAT ">
-      <w:r>
-        <w:rPr>
-          <w:b/>
-          <w:bCs/>
-          <w:noProof/>
-          <w:lang w:val="en-US"/>
-        </w:rPr>
-        <w:t>Abbildungs- und Tabellenverzeichnis</w:t>
-      </w:r>
-    </w:fldSimple>
+    <w:r>
+      <w:fldChar w:fldCharType="begin"/>
+    </w:r>
+    <w:r>
+      <w:instrText xml:space="preserve"> STYLEREF  "Überschrift 1"  \* MERGEFORMAT </w:instrText>
+    </w:r>
+    <w:r>
+      <w:fldChar w:fldCharType="separate"/>
+    </w:r>
+    <w:r>
+      <w:rPr>
+        <w:b/>
+        <w:bCs/>
+        <w:noProof/>
+        <w:lang w:val="en-US"/>
+      </w:rPr>
+      <w:t>Abbildungs- und Tabellenverzeichnis</w:t>
+    </w:r>
+    <w:r>
+      <w:rPr>
+        <w:b/>
+        <w:bCs/>
+        <w:noProof/>
+        <w:lang w:val="en-US"/>
+      </w:rPr>
+      <w:fldChar w:fldCharType="end"/>
+    </w:r>
   </w:p>
 </w:hdr>
 </file>
@@ -30036,34 +30316,72 @@
       <w:pStyle w:val="Kopfzeile"/>
       <w:jc w:val="right"/>
     </w:pPr>
-    <w:fldSimple w:instr=" STYLEREF  Titel  \* MERGEFORMAT ">
-      <w:r>
-        <w:rPr>
-          <w:b/>
-          <w:bCs/>
-          <w:noProof/>
-          <w:lang w:val="en-US"/>
-        </w:rPr>
-        <w:t>Software-Engineering</w:t>
-      </w:r>
-    </w:fldSimple>
+    <w:r>
+      <w:fldChar w:fldCharType="begin"/>
+    </w:r>
+    <w:r>
+      <w:instrText xml:space="preserve"> STYLEREF  Titel  \* MERGEFORMAT </w:instrText>
+    </w:r>
+    <w:r>
+      <w:fldChar w:fldCharType="separate"/>
+    </w:r>
+    <w:r>
+      <w:rPr>
+        <w:b/>
+        <w:bCs/>
+        <w:noProof/>
+        <w:lang w:val="en-US"/>
+      </w:rPr>
+      <w:t>Software-Engineering</w:t>
+    </w:r>
+    <w:r>
+      <w:rPr>
+        <w:b/>
+        <w:bCs/>
+        <w:noProof/>
+        <w:lang w:val="en-US"/>
+      </w:rPr>
+      <w:fldChar w:fldCharType="end"/>
+    </w:r>
     <w:r>
       <w:tab/>
     </w:r>
     <w:r>
       <w:tab/>
     </w:r>
-    <w:fldSimple w:instr=" STYLEREF  &quot;Überschrift 1&quot;  \* MERGEFORMAT ">
-      <w:r>
-        <w:rPr>
-          <w:b/>
-          <w:bCs/>
-          <w:noProof/>
-          <w:lang w:val="en-US"/>
-        </w:rPr>
-        <w:t>Ergebnisse</w:t>
-      </w:r>
-    </w:fldSimple>
+    <w:r>
+      <w:fldChar w:fldCharType="begin"/>
+    </w:r>
+    <w:r>
+      <w:instrText xml:space="preserve"> STYLEREF  "Überschrift 1"  \* MERGEFORMAT </w:instrText>
+    </w:r>
+    <w:r>
+      <w:fldChar w:fldCharType="separate"/>
+    </w:r>
+    <w:r>
+      <w:rPr>
+        <w:b/>
+        <w:bCs/>
+        <w:noProof/>
+        <w:lang w:val="en-US"/>
+      </w:rPr>
+      <w:t>Enumeration</w:t>
+    </w:r>
+    <w:r>
+      <w:rPr>
+        <w:noProof/>
+      </w:rPr>
+      <w:t xml:space="preserve"> Calculation Algorithmus</w:t>
+    </w:r>
+    <w:r>
+      <w:rPr>
+        <w:b/>
+        <w:bCs/>
+        <w:noProof/>
+        <w:lang w:val="en-US"/>
+      </w:rPr>
+      <w:fldChar w:fldCharType="end"/>
+    </w:r>
   </w:p>
 </w:hdr>
 </file>

</xml_diff>